<commit_message>
Relation Multiverse in only Universe and Relativitation Law Albert Einstein with Imaginary Number | (08:38 (W . I . B[Waktu Indonesia bagian Barat]), 15/12/2025), Batam, Kepulauan Riau, Indonesia | #LAWANPEMERINTAHINDONESIAKORUPPENINDASRAKYATINDONESIADENGANPENGETAHUAN #NOBELNOINDONESIANYES #PROUDNUSANTARIAN #PANJANGUMURPERJUANGANRAKYATINDONESIA
Relation Multiverse in only Universe and Relativitation Law Albert Einstein with Imaginary Number | (08:38 (W . I . B[Waktu Indonesia bagian Barat]), 15/12/2025), Batam, Kepulauan Riau, Indonesia | #LAWANPEMERINTAHINDONESIAKORUPPENINDASRAKYATINDONESIADENGANPENGETAHUAN #NOBELNOINDONESIANYES #PROUDNUSANTARIAN #PANJANGUMURPERJUANGANRAKYATINDONESIA
</commit_message>
<xml_diff>
--- a/Relation Multiverse in only Universe and Relativitation Law Albert Einstein with Imaginary Number.docx
+++ b/Relation Multiverse in only Universe and Relativitation Law Albert Einstein with Imaginary Number.docx
@@ -18,7 +18,25 @@
           <w:sz w:val="24"/>
           <w:szCs w:val="24"/>
         </w:rPr>
-        <w:t>Relation Multiverse in only Universe and Relativitation Law Albert Einstein with Imaginary Number</w:t>
+        <w:t xml:space="preserve">Relation Multiverse in only Universe and </w:t>
+      </w:r>
+      <w:proofErr w:type="spellStart"/>
+      <w:r>
+        <w:rPr>
+          <w:rFonts w:ascii="Times New Roman" w:eastAsiaTheme="minorEastAsia" w:hAnsi="Times New Roman" w:cs="Times New Roman"/>
+          <w:sz w:val="24"/>
+          <w:szCs w:val="24"/>
+        </w:rPr>
+        <w:t>Relativitation</w:t>
+      </w:r>
+      <w:proofErr w:type="spellEnd"/>
+      <w:r>
+        <w:rPr>
+          <w:rFonts w:ascii="Times New Roman" w:eastAsiaTheme="minorEastAsia" w:hAnsi="Times New Roman" w:cs="Times New Roman"/>
+          <w:sz w:val="24"/>
+          <w:szCs w:val="24"/>
+        </w:rPr>
+        <w:t xml:space="preserve"> Law Albert Einstein with Imaginary Number</w:t>
       </w:r>
     </w:p>
     <w:p>
@@ -32,6 +50,7 @@
           <w:lang w:val="id-ID"/>
         </w:rPr>
       </w:pPr>
+      <w:proofErr w:type="spellStart"/>
       <w:r>
         <w:rPr>
           <w:rFonts w:ascii="Times New Roman" w:eastAsiaTheme="minorEastAsia" w:hAnsi="Times New Roman" w:cs="Times New Roman"/>
@@ -39,20 +58,19 @@
           <w:szCs w:val="24"/>
           <w:lang w:val="id-ID"/>
         </w:rPr>
-        <w:t>by : Samuel Hasiholan Omega Purba, S. Tr. T.</w:t>
-      </w:r>
-    </w:p>
-    <w:p>
-      <w:pPr>
-        <w:spacing w:line="360" w:lineRule="auto"/>
-        <w:jc w:val="center"/>
+        <w:t>by</w:t>
+      </w:r>
+      <w:proofErr w:type="spellEnd"/>
+      <w:r>
         <w:rPr>
           <w:rFonts w:ascii="Times New Roman" w:eastAsiaTheme="minorEastAsia" w:hAnsi="Times New Roman" w:cs="Times New Roman"/>
           <w:sz w:val="24"/>
           <w:szCs w:val="24"/>
           <w:lang w:val="id-ID"/>
         </w:rPr>
-      </w:pPr>
+        <w:t xml:space="preserve"> : Samuel Hasiholan Omega Purba, S. </w:t>
+      </w:r>
+      <w:proofErr w:type="spellStart"/>
       <w:r>
         <w:rPr>
           <w:rFonts w:ascii="Times New Roman" w:eastAsiaTheme="minorEastAsia" w:hAnsi="Times New Roman" w:cs="Times New Roman"/>
@@ -60,6 +78,37 @@
           <w:szCs w:val="24"/>
           <w:lang w:val="id-ID"/>
         </w:rPr>
+        <w:t>Tr</w:t>
+      </w:r>
+      <w:proofErr w:type="spellEnd"/>
+      <w:r>
+        <w:rPr>
+          <w:rFonts w:ascii="Times New Roman" w:eastAsiaTheme="minorEastAsia" w:hAnsi="Times New Roman" w:cs="Times New Roman"/>
+          <w:sz w:val="24"/>
+          <w:szCs w:val="24"/>
+          <w:lang w:val="id-ID"/>
+        </w:rPr>
+        <w:t>. T.</w:t>
+      </w:r>
+    </w:p>
+    <w:p>
+      <w:pPr>
+        <w:spacing w:line="360" w:lineRule="auto"/>
+        <w:jc w:val="center"/>
+        <w:rPr>
+          <w:rFonts w:ascii="Times New Roman" w:eastAsiaTheme="minorEastAsia" w:hAnsi="Times New Roman" w:cs="Times New Roman"/>
+          <w:sz w:val="24"/>
+          <w:szCs w:val="24"/>
+          <w:lang w:val="id-ID"/>
+        </w:rPr>
+      </w:pPr>
+      <w:r>
+        <w:rPr>
+          <w:rFonts w:ascii="Times New Roman" w:eastAsiaTheme="minorEastAsia" w:hAnsi="Times New Roman" w:cs="Times New Roman"/>
+          <w:sz w:val="24"/>
+          <w:szCs w:val="24"/>
+          <w:lang w:val="id-ID"/>
+        </w:rPr>
         <w:t>Teknik Elektro</w:t>
       </w:r>
     </w:p>
@@ -74,6 +123,7 @@
           <w:lang w:val="id-ID"/>
         </w:rPr>
       </w:pPr>
+      <w:proofErr w:type="spellStart"/>
       <w:r>
         <w:rPr>
           <w:rFonts w:ascii="Times New Roman" w:eastAsiaTheme="minorEastAsia" w:hAnsi="Times New Roman" w:cs="Times New Roman"/>
@@ -81,7 +131,17 @@
           <w:szCs w:val="24"/>
           <w:lang w:val="id-ID"/>
         </w:rPr>
-        <w:t>Prodi Teknik Robotika dan Kecerdasan buatan</w:t>
+        <w:t>Prodi</w:t>
+      </w:r>
+      <w:proofErr w:type="spellEnd"/>
+      <w:r>
+        <w:rPr>
+          <w:rFonts w:ascii="Times New Roman" w:eastAsiaTheme="minorEastAsia" w:hAnsi="Times New Roman" w:cs="Times New Roman"/>
+          <w:sz w:val="24"/>
+          <w:szCs w:val="24"/>
+          <w:lang w:val="id-ID"/>
+        </w:rPr>
+        <w:t xml:space="preserve"> Teknik Robotika dan Kecerdasan buatan</w:t>
       </w:r>
     </w:p>
     <w:p>
@@ -2466,7 +2526,15 @@
                       <w:sz w:val="24"/>
                       <w:szCs w:val="24"/>
                     </w:rPr>
-                    <m:t>-0,34740416688982559338631922050232</m:t>
+                    <m:t>-</m:t>
+                  </m:r>
+                  <m:r>
+                    <w:rPr>
+                      <w:rFonts w:ascii="Cambria Math" w:hAnsi="Cambria Math" w:cs="Times New Roman"/>
+                      <w:sz w:val="24"/>
+                      <w:szCs w:val="24"/>
+                    </w:rPr>
+                    <m:t>0,05826397146254458977407847800238</m:t>
                   </m:r>
                 </m:e>
               </m:d>
@@ -10254,7 +10322,15 @@
                       <w:sz w:val="24"/>
                       <w:szCs w:val="24"/>
                     </w:rPr>
-                    <m:t>-0,34740416688982559338631922050232</m:t>
+                    <m:t>-</m:t>
+                  </m:r>
+                  <m:r>
+                    <w:rPr>
+                      <w:rFonts w:ascii="Cambria Math" w:hAnsi="Cambria Math" w:cs="Times New Roman"/>
+                      <w:sz w:val="24"/>
+                      <w:szCs w:val="24"/>
+                    </w:rPr>
+                    <m:t>0,05826397146254458977407847800238</m:t>
                   </m:r>
                 </m:e>
               </m:d>
@@ -10327,10 +10403,8 @@
             </w:rPr>
             <m:t xml:space="preserve"> = </m:t>
           </m:r>
-          <m:d>
-            <m:dPr>
-              <m:begChr m:val="|"/>
-              <m:endChr m:val="|"/>
+          <m:sSup>
+            <m:sSupPr>
               <m:ctrlPr>
                 <w:rPr>
                   <w:rFonts w:ascii="Cambria Math" w:hAnsi="Cambria Math" w:cs="Times New Roman"/>
@@ -10339,7 +10413,7 @@
                   <w:szCs w:val="24"/>
                 </w:rPr>
               </m:ctrlPr>
-            </m:dPr>
+            </m:sSupPr>
             <m:e>
               <m:d>
                 <m:dPr>
@@ -10353,26 +10427,52 @@
                   </m:ctrlPr>
                 </m:dPr>
                 <m:e>
-                  <m:r>
-                    <w:rPr>
-                      <w:rFonts w:ascii="Cambria Math" w:hAnsi="Cambria Math" w:cs="Times New Roman"/>
-                      <w:sz w:val="24"/>
-                      <w:szCs w:val="24"/>
-                    </w:rPr>
-                    <m:t>-</m:t>
-                  </m:r>
-                  <m:r>
-                    <w:rPr>
-                      <w:rFonts w:ascii="Cambria Math" w:hAnsi="Cambria Math" w:cs="Times New Roman"/>
-                      <w:sz w:val="24"/>
-                      <w:szCs w:val="24"/>
-                    </w:rPr>
-                    <m:t>8,2857142857142857142857142857142</m:t>
-                  </m:r>
+                  <m:d>
+                    <m:dPr>
+                      <m:begChr m:val="|"/>
+                      <m:endChr m:val="|"/>
+                      <m:ctrlPr>
+                        <w:rPr>
+                          <w:rFonts w:ascii="Cambria Math" w:hAnsi="Cambria Math" w:cs="Times New Roman"/>
+                          <w:i/>
+                          <w:sz w:val="24"/>
+                          <w:szCs w:val="24"/>
+                        </w:rPr>
+                      </m:ctrlPr>
+                    </m:dPr>
+                    <m:e>
+                      <m:r>
+                        <w:rPr>
+                          <w:rFonts w:ascii="Cambria Math" w:hAnsi="Cambria Math" w:cs="Times New Roman"/>
+                          <w:sz w:val="24"/>
+                          <w:szCs w:val="24"/>
+                        </w:rPr>
+                        <m:t>-</m:t>
+                      </m:r>
+                      <m:r>
+                        <w:rPr>
+                          <w:rFonts w:ascii="Cambria Math" w:hAnsi="Cambria Math" w:cs="Times New Roman"/>
+                          <w:sz w:val="24"/>
+                          <w:szCs w:val="24"/>
+                        </w:rPr>
+                        <m:t>0,05826397146254458977407847800238</m:t>
+                      </m:r>
+                    </m:e>
+                  </m:d>
                 </m:e>
               </m:d>
             </m:e>
-          </m:d>
+            <m:sup>
+              <m:r>
+                <w:rPr>
+                  <w:rFonts w:ascii="Cambria Math" w:hAnsi="Cambria Math" w:cs="Times New Roman"/>
+                  <w:sz w:val="24"/>
+                  <w:szCs w:val="24"/>
+                </w:rPr>
+                <m:t>2</m:t>
+              </m:r>
+            </m:sup>
+          </m:sSup>
         </m:oMath>
       </m:oMathPara>
     </w:p>
@@ -10516,10 +10616,8 @@
                       </m:ctrlPr>
                     </m:dPr>
                     <m:e>
-                      <m:d>
-                        <m:dPr>
-                          <m:begChr m:val="|"/>
-                          <m:endChr m:val="|"/>
+                      <m:sSup>
+                        <m:sSupPr>
                           <m:ctrlPr>
                             <w:rPr>
                               <w:rFonts w:ascii="Cambria Math" w:hAnsi="Cambria Math" w:cs="Times New Roman"/>
@@ -10528,7 +10626,7 @@
                               <w:szCs w:val="24"/>
                             </w:rPr>
                           </m:ctrlPr>
-                        </m:dPr>
+                        </m:sSupPr>
                         <m:e>
                           <m:d>
                             <m:dPr>
@@ -10542,18 +10640,52 @@
                               </m:ctrlPr>
                             </m:dPr>
                             <m:e>
-                              <m:r>
-                                <w:rPr>
-                                  <w:rFonts w:ascii="Cambria Math" w:hAnsi="Cambria Math" w:cs="Times New Roman"/>
-                                  <w:sz w:val="24"/>
-                                  <w:szCs w:val="24"/>
-                                </w:rPr>
-                                <m:t>-8,2857142857142857142857142857142</m:t>
-                              </m:r>
+                              <m:d>
+                                <m:dPr>
+                                  <m:begChr m:val="|"/>
+                                  <m:endChr m:val="|"/>
+                                  <m:ctrlPr>
+                                    <w:rPr>
+                                      <w:rFonts w:ascii="Cambria Math" w:hAnsi="Cambria Math" w:cs="Times New Roman"/>
+                                      <w:i/>
+                                      <w:sz w:val="24"/>
+                                      <w:szCs w:val="24"/>
+                                    </w:rPr>
+                                  </m:ctrlPr>
+                                </m:dPr>
+                                <m:e>
+                                  <m:r>
+                                    <w:rPr>
+                                      <w:rFonts w:ascii="Cambria Math" w:hAnsi="Cambria Math" w:cs="Times New Roman"/>
+                                      <w:sz w:val="24"/>
+                                      <w:szCs w:val="24"/>
+                                    </w:rPr>
+                                    <m:t>-</m:t>
+                                  </m:r>
+                                  <m:r>
+                                    <w:rPr>
+                                      <w:rFonts w:ascii="Cambria Math" w:hAnsi="Cambria Math" w:cs="Times New Roman"/>
+                                      <w:sz w:val="24"/>
+                                      <w:szCs w:val="24"/>
+                                    </w:rPr>
+                                    <m:t>0,05826397146254458977407847800238</m:t>
+                                  </m:r>
+                                </m:e>
+                              </m:d>
                             </m:e>
                           </m:d>
                         </m:e>
-                      </m:d>
+                        <m:sup>
+                          <m:r>
+                            <w:rPr>
+                              <w:rFonts w:ascii="Cambria Math" w:hAnsi="Cambria Math" w:cs="Times New Roman"/>
+                              <w:sz w:val="24"/>
+                              <w:szCs w:val="24"/>
+                            </w:rPr>
+                            <m:t>2</m:t>
+                          </m:r>
+                        </m:sup>
+                      </m:sSup>
                     </m:e>
                   </m:d>
                 </m:sup>
@@ -10673,14 +10805,68 @@
                       </m:ctrlPr>
                     </m:dPr>
                     <m:e>
-                      <m:r>
-                        <w:rPr>
-                          <w:rFonts w:ascii="Cambria Math" w:hAnsi="Cambria Math" w:cs="Times New Roman"/>
-                          <w:sz w:val="24"/>
-                          <w:szCs w:val="24"/>
-                        </w:rPr>
-                        <m:t>8,2857142857142857142857142857142</m:t>
-                      </m:r>
+                      <m:sSup>
+                        <m:sSupPr>
+                          <m:ctrlPr>
+                            <w:rPr>
+                              <w:rFonts w:ascii="Cambria Math" w:hAnsi="Cambria Math" w:cs="Times New Roman"/>
+                              <w:i/>
+                              <w:sz w:val="24"/>
+                              <w:szCs w:val="24"/>
+                            </w:rPr>
+                          </m:ctrlPr>
+                        </m:sSupPr>
+                        <m:e>
+                          <m:d>
+                            <m:dPr>
+                              <m:ctrlPr>
+                                <w:rPr>
+                                  <w:rFonts w:ascii="Cambria Math" w:hAnsi="Cambria Math" w:cs="Times New Roman"/>
+                                  <w:i/>
+                                  <w:sz w:val="24"/>
+                                  <w:szCs w:val="24"/>
+                                </w:rPr>
+                              </m:ctrlPr>
+                            </m:dPr>
+                            <m:e>
+                              <m:d>
+                                <m:dPr>
+                                  <m:begChr m:val="|"/>
+                                  <m:endChr m:val="|"/>
+                                  <m:ctrlPr>
+                                    <w:rPr>
+                                      <w:rFonts w:ascii="Cambria Math" w:hAnsi="Cambria Math" w:cs="Times New Roman"/>
+                                      <w:i/>
+                                      <w:sz w:val="24"/>
+                                      <w:szCs w:val="24"/>
+                                    </w:rPr>
+                                  </m:ctrlPr>
+                                </m:dPr>
+                                <m:e>
+                                  <m:r>
+                                    <w:rPr>
+                                      <w:rFonts w:ascii="Cambria Math" w:hAnsi="Cambria Math" w:cs="Times New Roman"/>
+                                      <w:sz w:val="24"/>
+                                      <w:szCs w:val="24"/>
+                                    </w:rPr>
+                                    <m:t>0,05826397146254458977407847800238</m:t>
+                                  </m:r>
+                                </m:e>
+                              </m:d>
+                            </m:e>
+                          </m:d>
+                        </m:e>
+                        <m:sup>
+                          <m:r>
+                            <w:rPr>
+                              <w:rFonts w:ascii="Cambria Math" w:hAnsi="Cambria Math" w:cs="Times New Roman"/>
+                              <w:sz w:val="24"/>
+                              <w:szCs w:val="24"/>
+                            </w:rPr>
+                            <m:t>2</m:t>
+                          </m:r>
+                        </m:sup>
+                      </m:sSup>
                     </m:e>
                   </m:d>
                 </m:sup>
@@ -10707,112 +10893,14 @@
               </m:ctrlPr>
             </m:dPr>
             <m:e>
-              <m:d>
-                <m:dPr>
-                  <m:ctrlPr>
-                    <w:rPr>
-                      <w:rFonts w:ascii="Cambria Math" w:hAnsi="Cambria Math" w:cs="Times New Roman"/>
-                      <w:i/>
-                      <w:sz w:val="24"/>
-                      <w:szCs w:val="24"/>
-                    </w:rPr>
-                  </m:ctrlPr>
-                </m:dPr>
-                <m:e>
-                  <m:r>
-                    <w:rPr>
-                      <w:rFonts w:ascii="Cambria Math" w:hAnsi="Cambria Math" w:cs="Times New Roman"/>
-                      <w:sz w:val="24"/>
-                      <w:szCs w:val="24"/>
-                    </w:rPr>
-                    <m:t>7 × c</m:t>
-                  </m:r>
-                </m:e>
-              </m:d>
               <m:r>
                 <w:rPr>
                   <w:rFonts w:ascii="Cambria Math" w:hAnsi="Cambria Math" w:cs="Times New Roman"/>
                   <w:sz w:val="24"/>
                   <w:szCs w:val="24"/>
                 </w:rPr>
-                <m:t xml:space="preserve"> × </m:t>
+                <m:t>7 × c</m:t>
               </m:r>
-              <m:sSup>
-                <m:sSupPr>
-                  <m:ctrlPr>
-                    <w:rPr>
-                      <w:rFonts w:ascii="Cambria Math" w:hAnsi="Cambria Math" w:cs="Times New Roman"/>
-                      <w:i/>
-                      <w:sz w:val="24"/>
-                      <w:szCs w:val="24"/>
-                    </w:rPr>
-                  </m:ctrlPr>
-                </m:sSupPr>
-                <m:e>
-                  <m:r>
-                    <w:rPr>
-                      <w:rFonts w:ascii="Cambria Math" w:hAnsi="Cambria Math" w:cs="Times New Roman"/>
-                      <w:sz w:val="24"/>
-                      <w:szCs w:val="24"/>
-                    </w:rPr>
-                    <m:t>c</m:t>
-                  </m:r>
-                </m:e>
-                <m:sup>
-                  <m:d>
-                    <m:dPr>
-                      <m:ctrlPr>
-                        <w:rPr>
-                          <w:rFonts w:ascii="Cambria Math" w:hAnsi="Cambria Math" w:cs="Times New Roman"/>
-                          <w:i/>
-                          <w:sz w:val="24"/>
-                          <w:szCs w:val="24"/>
-                        </w:rPr>
-                      </m:ctrlPr>
-                    </m:dPr>
-                    <m:e>
-                      <m:d>
-                        <m:dPr>
-                          <m:begChr m:val="|"/>
-                          <m:endChr m:val="|"/>
-                          <m:ctrlPr>
-                            <w:rPr>
-                              <w:rFonts w:ascii="Cambria Math" w:hAnsi="Cambria Math" w:cs="Times New Roman"/>
-                              <w:i/>
-                              <w:sz w:val="24"/>
-                              <w:szCs w:val="24"/>
-                            </w:rPr>
-                          </m:ctrlPr>
-                        </m:dPr>
-                        <m:e>
-                          <m:d>
-                            <m:dPr>
-                              <m:ctrlPr>
-                                <w:rPr>
-                                  <w:rFonts w:ascii="Cambria Math" w:hAnsi="Cambria Math" w:cs="Times New Roman"/>
-                                  <w:i/>
-                                  <w:sz w:val="24"/>
-                                  <w:szCs w:val="24"/>
-                                </w:rPr>
-                              </m:ctrlPr>
-                            </m:dPr>
-                            <m:e>
-                              <m:r>
-                                <w:rPr>
-                                  <w:rFonts w:ascii="Cambria Math" w:hAnsi="Cambria Math" w:cs="Times New Roman"/>
-                                  <w:sz w:val="24"/>
-                                  <w:szCs w:val="24"/>
-                                </w:rPr>
-                                <m:t>-8,2857142857142857142857142857142</m:t>
-                              </m:r>
-                            </m:e>
-                          </m:d>
-                        </m:e>
-                      </m:d>
-                    </m:e>
-                  </m:d>
-                </m:sup>
-              </m:sSup>
             </m:e>
           </m:d>
         </m:oMath>
@@ -10840,25 +10928,38 @@
           <w:szCs w:val="24"/>
         </w:rPr>
       </w:pPr>
-      <w:r>
-        <w:rPr>
-          <w:rFonts w:ascii="Times New Roman" w:eastAsiaTheme="minorEastAsia" w:hAnsi="Times New Roman" w:cs="Times New Roman"/>
-          <w:sz w:val="24"/>
-          <w:szCs w:val="24"/>
-        </w:rPr>
-        <w:t>Conclution :</w:t>
-      </w:r>
-    </w:p>
-    <w:p>
-      <w:pPr>
-        <w:spacing w:line="360" w:lineRule="auto"/>
-        <w:jc w:val="center"/>
-        <w:rPr>
-          <w:rFonts w:ascii="Times New Roman" w:eastAsiaTheme="minorEastAsia" w:hAnsi="Times New Roman" w:cs="Times New Roman"/>
-          <w:sz w:val="24"/>
-          <w:szCs w:val="24"/>
-        </w:rPr>
-      </w:pPr>
+      <w:proofErr w:type="spellStart"/>
+      <w:proofErr w:type="gramStart"/>
+      <w:r>
+        <w:rPr>
+          <w:rFonts w:ascii="Times New Roman" w:eastAsiaTheme="minorEastAsia" w:hAnsi="Times New Roman" w:cs="Times New Roman"/>
+          <w:sz w:val="24"/>
+          <w:szCs w:val="24"/>
+        </w:rPr>
+        <w:t>Conclution</w:t>
+      </w:r>
+      <w:proofErr w:type="spellEnd"/>
+      <w:r>
+        <w:rPr>
+          <w:rFonts w:ascii="Times New Roman" w:eastAsiaTheme="minorEastAsia" w:hAnsi="Times New Roman" w:cs="Times New Roman"/>
+          <w:sz w:val="24"/>
+          <w:szCs w:val="24"/>
+        </w:rPr>
+        <w:t xml:space="preserve"> :</w:t>
+      </w:r>
+      <w:proofErr w:type="gramEnd"/>
+    </w:p>
+    <w:p>
+      <w:pPr>
+        <w:spacing w:line="360" w:lineRule="auto"/>
+        <w:jc w:val="center"/>
+        <w:rPr>
+          <w:rFonts w:ascii="Times New Roman" w:eastAsiaTheme="minorEastAsia" w:hAnsi="Times New Roman" w:cs="Times New Roman"/>
+          <w:sz w:val="24"/>
+          <w:szCs w:val="24"/>
+        </w:rPr>
+      </w:pPr>
+      <w:proofErr w:type="gramStart"/>
       <w:r>
         <w:rPr>
           <w:rFonts w:ascii="Times New Roman" w:eastAsiaTheme="minorEastAsia" w:hAnsi="Times New Roman" w:cs="Times New Roman"/>
@@ -10873,7 +10974,16 @@
           <w:sz w:val="24"/>
           <w:szCs w:val="24"/>
         </w:rPr>
-        <w:t xml:space="preserve"> The </w:t>
+        <w:t xml:space="preserve"> The</w:t>
+      </w:r>
+      <w:proofErr w:type="gramEnd"/>
+      <w:r>
+        <w:rPr>
+          <w:rFonts w:ascii="Times New Roman" w:eastAsiaTheme="minorEastAsia" w:hAnsi="Times New Roman" w:cs="Times New Roman"/>
+          <w:sz w:val="24"/>
+          <w:szCs w:val="24"/>
+        </w:rPr>
+        <w:t xml:space="preserve"> </w:t>
       </w:r>
       <w:r>
         <w:rPr>
@@ -10897,15 +11007,65 @@
           <w:sz w:val="24"/>
           <w:szCs w:val="24"/>
         </w:rPr>
-        <w:t xml:space="preserve"> Contant 7</w:t>
-      </w:r>
-      <w:r>
-        <w:rPr>
-          <w:rFonts w:ascii="Times New Roman" w:eastAsiaTheme="minorEastAsia" w:hAnsi="Times New Roman" w:cs="Times New Roman"/>
-          <w:sz w:val="24"/>
-          <w:szCs w:val="24"/>
-        </w:rPr>
-        <w:t xml:space="preserve"> times Speed of Light Square</w:t>
+        <w:t xml:space="preserve"> </w:t>
+      </w:r>
+      <w:proofErr w:type="spellStart"/>
+      <w:r>
+        <w:rPr>
+          <w:rFonts w:ascii="Times New Roman" w:eastAsiaTheme="minorEastAsia" w:hAnsi="Times New Roman" w:cs="Times New Roman"/>
+          <w:sz w:val="24"/>
+          <w:szCs w:val="24"/>
+        </w:rPr>
+        <w:t>Contant</w:t>
+      </w:r>
+      <w:proofErr w:type="spellEnd"/>
+      <w:r>
+        <w:rPr>
+          <w:rFonts w:ascii="Times New Roman" w:eastAsiaTheme="minorEastAsia" w:hAnsi="Times New Roman" w:cs="Times New Roman"/>
+          <w:sz w:val="24"/>
+          <w:szCs w:val="24"/>
+        </w:rPr>
+        <w:t xml:space="preserve"> 7</w:t>
+      </w:r>
+      <w:r>
+        <w:rPr>
+          <w:rFonts w:ascii="Times New Roman" w:eastAsiaTheme="minorEastAsia" w:hAnsi="Times New Roman" w:cs="Times New Roman"/>
+          <w:sz w:val="24"/>
+          <w:szCs w:val="24"/>
+        </w:rPr>
+        <w:t xml:space="preserve"> times</w:t>
+      </w:r>
+      <w:r>
+        <w:rPr>
+          <w:rFonts w:ascii="Times New Roman" w:eastAsiaTheme="minorEastAsia" w:hAnsi="Times New Roman" w:cs="Times New Roman"/>
+          <w:sz w:val="24"/>
+          <w:szCs w:val="24"/>
+        </w:rPr>
+        <w:t xml:space="preserve"> of</w:t>
+      </w:r>
+      <w:r>
+        <w:rPr>
+          <w:rFonts w:ascii="Times New Roman" w:eastAsiaTheme="minorEastAsia" w:hAnsi="Times New Roman" w:cs="Times New Roman"/>
+          <w:sz w:val="24"/>
+          <w:szCs w:val="24"/>
+        </w:rPr>
+        <w:t xml:space="preserve"> Speed of Light </w:t>
+      </w:r>
+      <w:r>
+        <w:rPr>
+          <w:rFonts w:ascii="Times New Roman" w:eastAsiaTheme="minorEastAsia" w:hAnsi="Times New Roman" w:cs="Times New Roman"/>
+          <w:sz w:val="24"/>
+          <w:szCs w:val="24"/>
+        </w:rPr>
+        <w:t>s</w:t>
+      </w:r>
+      <w:r>
+        <w:rPr>
+          <w:rFonts w:ascii="Times New Roman" w:eastAsiaTheme="minorEastAsia" w:hAnsi="Times New Roman" w:cs="Times New Roman"/>
+          <w:sz w:val="24"/>
+          <w:szCs w:val="24"/>
+        </w:rPr>
+        <w:t>quare</w:t>
       </w:r>
       <w:r>
         <w:rPr>
@@ -10930,7 +11090,7 @@
             <w:sz w:val="24"/>
             <w:szCs w:val="24"/>
           </w:rPr>
-          <m:t>8,2857142857142857142857142857142</m:t>
+          <m:t>0,05826397146254458977407847800238</m:t>
         </m:r>
       </m:oMath>
       <w:r>
@@ -10939,75 +11099,167 @@
           <w:sz w:val="24"/>
           <w:szCs w:val="24"/>
         </w:rPr>
-        <w:t xml:space="preserve"> is equal Seven times of Speed of Light by Speed of Light that’s was Universe. ”</w:t>
-      </w:r>
-    </w:p>
-    <w:p>
-      <w:pPr>
-        <w:spacing w:line="360" w:lineRule="auto"/>
-        <w:jc w:val="center"/>
-        <w:rPr>
-          <w:rFonts w:ascii="Times New Roman" w:eastAsiaTheme="minorEastAsia" w:hAnsi="Times New Roman" w:cs="Times New Roman"/>
-          <w:sz w:val="24"/>
-          <w:szCs w:val="24"/>
-        </w:rPr>
-      </w:pPr>
-    </w:p>
-    <w:p>
-      <w:pPr>
-        <w:spacing w:line="360" w:lineRule="auto"/>
-        <w:jc w:val="center"/>
-        <w:rPr>
-          <w:rFonts w:ascii="Times New Roman" w:eastAsiaTheme="minorEastAsia" w:hAnsi="Times New Roman" w:cs="Times New Roman"/>
-          <w:sz w:val="24"/>
-          <w:szCs w:val="24"/>
-        </w:rPr>
-      </w:pPr>
-      <w:r>
-        <w:rPr>
-          <w:rFonts w:ascii="Times New Roman" w:eastAsiaTheme="minorEastAsia" w:hAnsi="Times New Roman" w:cs="Times New Roman"/>
-          <w:sz w:val="24"/>
-          <w:szCs w:val="24"/>
-        </w:rPr>
-        <w:t>~ Samuel Hasiholan Omega Purba, S. Tr. T. ~</w:t>
-      </w:r>
-    </w:p>
-    <w:p>
-      <w:pPr>
-        <w:spacing w:line="360" w:lineRule="auto"/>
-        <w:jc w:val="center"/>
-        <w:rPr>
-          <w:rFonts w:ascii="Times New Roman" w:eastAsiaTheme="minorEastAsia" w:hAnsi="Times New Roman" w:cs="Times New Roman"/>
-          <w:sz w:val="24"/>
-          <w:szCs w:val="24"/>
-        </w:rPr>
-      </w:pPr>
-      <w:r>
-        <w:rPr>
-          <w:rFonts w:ascii="Times New Roman" w:eastAsiaTheme="minorEastAsia" w:hAnsi="Times New Roman" w:cs="Times New Roman"/>
-          <w:sz w:val="24"/>
-          <w:szCs w:val="24"/>
-        </w:rPr>
-        <w:t>Bachelor of Robotic’s Technology and Artificial’s Intelligent</w:t>
-      </w:r>
-    </w:p>
-    <w:p>
-      <w:pPr>
-        <w:spacing w:line="360" w:lineRule="auto"/>
-        <w:jc w:val="center"/>
-        <w:rPr>
-          <w:rFonts w:ascii="Times New Roman" w:eastAsiaTheme="minorEastAsia" w:hAnsi="Times New Roman" w:cs="Times New Roman"/>
-          <w:sz w:val="24"/>
-          <w:szCs w:val="24"/>
-        </w:rPr>
-      </w:pPr>
-      <w:r>
-        <w:rPr>
-          <w:rFonts w:ascii="Times New Roman" w:eastAsiaTheme="minorEastAsia" w:hAnsi="Times New Roman" w:cs="Times New Roman"/>
-          <w:sz w:val="24"/>
-          <w:szCs w:val="24"/>
-        </w:rPr>
-        <w:t>[“ Politeknik Negeri Batam for International Future ”]</w:t>
+        <w:t xml:space="preserve"> is equal Seven times of Speed of Light. ”</w:t>
+      </w:r>
+    </w:p>
+    <w:p>
+      <w:pPr>
+        <w:spacing w:line="360" w:lineRule="auto"/>
+        <w:jc w:val="center"/>
+        <w:rPr>
+          <w:rFonts w:ascii="Times New Roman" w:eastAsiaTheme="minorEastAsia" w:hAnsi="Times New Roman" w:cs="Times New Roman"/>
+          <w:sz w:val="24"/>
+          <w:szCs w:val="24"/>
+        </w:rPr>
+      </w:pPr>
+    </w:p>
+    <w:p>
+      <w:pPr>
+        <w:spacing w:line="360" w:lineRule="auto"/>
+        <w:jc w:val="center"/>
+        <w:rPr>
+          <w:rFonts w:ascii="Times New Roman" w:eastAsiaTheme="minorEastAsia" w:hAnsi="Times New Roman" w:cs="Times New Roman"/>
+          <w:sz w:val="24"/>
+          <w:szCs w:val="24"/>
+        </w:rPr>
+      </w:pPr>
+      <w:r>
+        <w:rPr>
+          <w:rFonts w:ascii="Times New Roman" w:eastAsiaTheme="minorEastAsia" w:hAnsi="Times New Roman" w:cs="Times New Roman"/>
+          <w:sz w:val="24"/>
+          <w:szCs w:val="24"/>
+        </w:rPr>
+        <w:t xml:space="preserve">~ Samuel </w:t>
+      </w:r>
+      <w:proofErr w:type="spellStart"/>
+      <w:r>
+        <w:rPr>
+          <w:rFonts w:ascii="Times New Roman" w:eastAsiaTheme="minorEastAsia" w:hAnsi="Times New Roman" w:cs="Times New Roman"/>
+          <w:sz w:val="24"/>
+          <w:szCs w:val="24"/>
+        </w:rPr>
+        <w:t>Hasiholan</w:t>
+      </w:r>
+      <w:proofErr w:type="spellEnd"/>
+      <w:r>
+        <w:rPr>
+          <w:rFonts w:ascii="Times New Roman" w:eastAsiaTheme="minorEastAsia" w:hAnsi="Times New Roman" w:cs="Times New Roman"/>
+          <w:sz w:val="24"/>
+          <w:szCs w:val="24"/>
+        </w:rPr>
+        <w:t xml:space="preserve"> Omega Purba, S. Tr. T. ~</w:t>
+      </w:r>
+    </w:p>
+    <w:p>
+      <w:pPr>
+        <w:spacing w:line="360" w:lineRule="auto"/>
+        <w:jc w:val="center"/>
+        <w:rPr>
+          <w:rFonts w:ascii="Times New Roman" w:eastAsiaTheme="minorEastAsia" w:hAnsi="Times New Roman" w:cs="Times New Roman"/>
+          <w:sz w:val="24"/>
+          <w:szCs w:val="24"/>
+        </w:rPr>
+      </w:pPr>
+      <w:r>
+        <w:rPr>
+          <w:rFonts w:ascii="Times New Roman" w:eastAsiaTheme="minorEastAsia" w:hAnsi="Times New Roman" w:cs="Times New Roman"/>
+          <w:sz w:val="24"/>
+          <w:szCs w:val="24"/>
+        </w:rPr>
+        <w:t xml:space="preserve">Bachelor of </w:t>
+      </w:r>
+      <w:proofErr w:type="spellStart"/>
+      <w:r>
+        <w:rPr>
+          <w:rFonts w:ascii="Times New Roman" w:eastAsiaTheme="minorEastAsia" w:hAnsi="Times New Roman" w:cs="Times New Roman"/>
+          <w:sz w:val="24"/>
+          <w:szCs w:val="24"/>
+        </w:rPr>
+        <w:t>Robotic’s</w:t>
+      </w:r>
+      <w:proofErr w:type="spellEnd"/>
+      <w:r>
+        <w:rPr>
+          <w:rFonts w:ascii="Times New Roman" w:eastAsiaTheme="minorEastAsia" w:hAnsi="Times New Roman" w:cs="Times New Roman"/>
+          <w:sz w:val="24"/>
+          <w:szCs w:val="24"/>
+        </w:rPr>
+        <w:t xml:space="preserve"> Technology and </w:t>
+      </w:r>
+      <w:proofErr w:type="spellStart"/>
+      <w:r>
+        <w:rPr>
+          <w:rFonts w:ascii="Times New Roman" w:eastAsiaTheme="minorEastAsia" w:hAnsi="Times New Roman" w:cs="Times New Roman"/>
+          <w:sz w:val="24"/>
+          <w:szCs w:val="24"/>
+        </w:rPr>
+        <w:t>Artificial’s</w:t>
+      </w:r>
+      <w:proofErr w:type="spellEnd"/>
+      <w:r>
+        <w:rPr>
+          <w:rFonts w:ascii="Times New Roman" w:eastAsiaTheme="minorEastAsia" w:hAnsi="Times New Roman" w:cs="Times New Roman"/>
+          <w:sz w:val="24"/>
+          <w:szCs w:val="24"/>
+        </w:rPr>
+        <w:t xml:space="preserve"> Intelligent</w:t>
+      </w:r>
+    </w:p>
+    <w:p>
+      <w:pPr>
+        <w:spacing w:line="360" w:lineRule="auto"/>
+        <w:jc w:val="center"/>
+        <w:rPr>
+          <w:rFonts w:ascii="Times New Roman" w:eastAsiaTheme="minorEastAsia" w:hAnsi="Times New Roman" w:cs="Times New Roman"/>
+          <w:sz w:val="24"/>
+          <w:szCs w:val="24"/>
+        </w:rPr>
+      </w:pPr>
+      <w:proofErr w:type="gramStart"/>
+      <w:r>
+        <w:rPr>
+          <w:rFonts w:ascii="Times New Roman" w:eastAsiaTheme="minorEastAsia" w:hAnsi="Times New Roman" w:cs="Times New Roman"/>
+          <w:sz w:val="24"/>
+          <w:szCs w:val="24"/>
+        </w:rPr>
+        <w:t xml:space="preserve">[“ </w:t>
+      </w:r>
+      <w:proofErr w:type="spellStart"/>
+      <w:r>
+        <w:rPr>
+          <w:rFonts w:ascii="Times New Roman" w:eastAsiaTheme="minorEastAsia" w:hAnsi="Times New Roman" w:cs="Times New Roman"/>
+          <w:sz w:val="24"/>
+          <w:szCs w:val="24"/>
+        </w:rPr>
+        <w:t>Politeknik</w:t>
+      </w:r>
+      <w:proofErr w:type="spellEnd"/>
+      <w:proofErr w:type="gramEnd"/>
+      <w:r>
+        <w:rPr>
+          <w:rFonts w:ascii="Times New Roman" w:eastAsiaTheme="minorEastAsia" w:hAnsi="Times New Roman" w:cs="Times New Roman"/>
+          <w:sz w:val="24"/>
+          <w:szCs w:val="24"/>
+        </w:rPr>
+        <w:t xml:space="preserve"> Negeri </w:t>
+      </w:r>
+      <w:proofErr w:type="spellStart"/>
+      <w:r>
+        <w:rPr>
+          <w:rFonts w:ascii="Times New Roman" w:eastAsiaTheme="minorEastAsia" w:hAnsi="Times New Roman" w:cs="Times New Roman"/>
+          <w:sz w:val="24"/>
+          <w:szCs w:val="24"/>
+        </w:rPr>
+        <w:t>Batam</w:t>
+      </w:r>
+      <w:proofErr w:type="spellEnd"/>
+      <w:r>
+        <w:rPr>
+          <w:rFonts w:ascii="Times New Roman" w:eastAsiaTheme="minorEastAsia" w:hAnsi="Times New Roman" w:cs="Times New Roman"/>
+          <w:sz w:val="24"/>
+          <w:szCs w:val="24"/>
+        </w:rPr>
+        <w:t xml:space="preserve"> for International Future ”]</w:t>
       </w:r>
     </w:p>
     <w:p>
@@ -11121,26 +11373,26 @@
           <w:sz w:val="24"/>
           <w:szCs w:val="24"/>
         </w:rPr>
+        <w:t>#HIDUPMAHASISWA</w:t>
+      </w:r>
+    </w:p>
+    <w:p>
+      <w:pPr>
+        <w:spacing w:line="360" w:lineRule="auto"/>
+        <w:jc w:val="center"/>
+        <w:rPr>
+          <w:rFonts w:ascii="Times New Roman" w:eastAsiaTheme="minorEastAsia" w:hAnsi="Times New Roman" w:cs="Times New Roman"/>
+          <w:sz w:val="24"/>
+          <w:szCs w:val="24"/>
+        </w:rPr>
+      </w:pPr>
+      <w:r>
+        <w:rPr>
+          <w:rFonts w:ascii="Times New Roman" w:eastAsiaTheme="minorEastAsia" w:hAnsi="Times New Roman" w:cs="Times New Roman"/>
+          <w:sz w:val="24"/>
+          <w:szCs w:val="24"/>
+        </w:rPr>
         <w:lastRenderedPageBreak/>
-        <w:t>#HIDUPMAHASISWA</w:t>
-      </w:r>
-    </w:p>
-    <w:p>
-      <w:pPr>
-        <w:spacing w:line="360" w:lineRule="auto"/>
-        <w:jc w:val="center"/>
-        <w:rPr>
-          <w:rFonts w:ascii="Times New Roman" w:eastAsiaTheme="minorEastAsia" w:hAnsi="Times New Roman" w:cs="Times New Roman"/>
-          <w:sz w:val="24"/>
-          <w:szCs w:val="24"/>
-        </w:rPr>
-      </w:pPr>
-      <w:r>
-        <w:rPr>
-          <w:rFonts w:ascii="Times New Roman" w:eastAsiaTheme="minorEastAsia" w:hAnsi="Times New Roman" w:cs="Times New Roman"/>
-          <w:sz w:val="24"/>
-          <w:szCs w:val="24"/>
-        </w:rPr>
         <w:t>#HIDUPRAKYATINDONESIA</w:t>
       </w:r>
     </w:p>
@@ -11212,37 +11464,1845 @@
         </w:rPr>
         <w:t xml:space="preserve">~ </w:t>
       </w:r>
-      <w:r>
-        <w:rPr>
-          <w:rFonts w:ascii="Times New Roman" w:eastAsiaTheme="minorEastAsia" w:hAnsi="Times New Roman" w:cs="Times New Roman"/>
-          <w:sz w:val="24"/>
-          <w:szCs w:val="24"/>
-        </w:rPr>
-        <w:t>Saudara – saudara Sebangsa dan se-Tanah Air. Kalu jadi Hindu, jangan jadi orang India. Kalau jadi Islam, jangan jadi orang Arab. Kalau jadi Kristen, jangan jadi orang Yahudi. Tetaplah jadi orang Nusantara, yang Kaya akan Adat, Budaya yang Kaya Raya ini. Ing</w:t>
-      </w:r>
-      <w:r>
-        <w:rPr>
-          <w:rFonts w:ascii="Times New Roman" w:eastAsiaTheme="minorEastAsia" w:hAnsi="Times New Roman" w:cs="Times New Roman"/>
-          <w:sz w:val="24"/>
-          <w:szCs w:val="24"/>
-        </w:rPr>
-        <w:t>at wahai,</w:t>
-      </w:r>
-      <w:r>
-        <w:rPr>
-          <w:rFonts w:ascii="Times New Roman" w:eastAsiaTheme="minorEastAsia" w:hAnsi="Times New Roman" w:cs="Times New Roman"/>
-          <w:sz w:val="24"/>
-          <w:szCs w:val="24"/>
-        </w:rPr>
-        <w:t xml:space="preserve"> Saudara – saudara, musuh yang terberat adalah Rakyat</w:t>
-      </w:r>
-      <w:r>
-        <w:rPr>
-          <w:rFonts w:ascii="Times New Roman" w:eastAsiaTheme="minorEastAsia" w:hAnsi="Times New Roman" w:cs="Times New Roman"/>
-          <w:sz w:val="24"/>
-          <w:szCs w:val="24"/>
-        </w:rPr>
-        <w:t xml:space="preserve"> sendiri, Rakyat yang mabuk, akan Budaya luar, yang mabuk Agama, yang rela membunuh Bangsa Sendiri, demi menegakkan Budaya asing. Jangan mau diperbudak oleh semua itu. Tetaplah Bersatu-padu, membangun Negri ini tanpa pertumpahan darah. Hai Anak-ku, Cipta segala yang kau mau, jangan ceritakan derita dan sakit ku kepada Rakyat, biarkan aku yang menjadi korban, asal Indonesia Bersatu. Ini aku lakukan demi Persatuan dan Kesatuan dan Persatuan Keutuhan Bangsa. Jadi kan derita ku ini sebagai Saksi. Bahwa Kekuasaan Presiden sekalipun ada batas nya. Karena Kekuasaan adalah Langsung dari Tangan Rakyat, dan Kekuasaan di atas segala nya adalah Kekuasaan Tuhan Yang Maha Esa (Y.M.E). Merdeka!!!.  </w:t>
+      <w:proofErr w:type="spellStart"/>
+      <w:r>
+        <w:rPr>
+          <w:rFonts w:ascii="Times New Roman" w:eastAsiaTheme="minorEastAsia" w:hAnsi="Times New Roman" w:cs="Times New Roman"/>
+          <w:sz w:val="24"/>
+          <w:szCs w:val="24"/>
+        </w:rPr>
+        <w:t>Saudara</w:t>
+      </w:r>
+      <w:proofErr w:type="spellEnd"/>
+      <w:r>
+        <w:rPr>
+          <w:rFonts w:ascii="Times New Roman" w:eastAsiaTheme="minorEastAsia" w:hAnsi="Times New Roman" w:cs="Times New Roman"/>
+          <w:sz w:val="24"/>
+          <w:szCs w:val="24"/>
+        </w:rPr>
+        <w:t xml:space="preserve"> – </w:t>
+      </w:r>
+      <w:proofErr w:type="spellStart"/>
+      <w:r>
+        <w:rPr>
+          <w:rFonts w:ascii="Times New Roman" w:eastAsiaTheme="minorEastAsia" w:hAnsi="Times New Roman" w:cs="Times New Roman"/>
+          <w:sz w:val="24"/>
+          <w:szCs w:val="24"/>
+        </w:rPr>
+        <w:t>saudara</w:t>
+      </w:r>
+      <w:proofErr w:type="spellEnd"/>
+      <w:r>
+        <w:rPr>
+          <w:rFonts w:ascii="Times New Roman" w:eastAsiaTheme="minorEastAsia" w:hAnsi="Times New Roman" w:cs="Times New Roman"/>
+          <w:sz w:val="24"/>
+          <w:szCs w:val="24"/>
+        </w:rPr>
+        <w:t xml:space="preserve"> </w:t>
+      </w:r>
+      <w:proofErr w:type="spellStart"/>
+      <w:r>
+        <w:rPr>
+          <w:rFonts w:ascii="Times New Roman" w:eastAsiaTheme="minorEastAsia" w:hAnsi="Times New Roman" w:cs="Times New Roman"/>
+          <w:sz w:val="24"/>
+          <w:szCs w:val="24"/>
+        </w:rPr>
+        <w:t>Sebangsa</w:t>
+      </w:r>
+      <w:proofErr w:type="spellEnd"/>
+      <w:r>
+        <w:rPr>
+          <w:rFonts w:ascii="Times New Roman" w:eastAsiaTheme="minorEastAsia" w:hAnsi="Times New Roman" w:cs="Times New Roman"/>
+          <w:sz w:val="24"/>
+          <w:szCs w:val="24"/>
+        </w:rPr>
+        <w:t xml:space="preserve"> dan se-Tanah Air. </w:t>
+      </w:r>
+      <w:proofErr w:type="spellStart"/>
+      <w:r>
+        <w:rPr>
+          <w:rFonts w:ascii="Times New Roman" w:eastAsiaTheme="minorEastAsia" w:hAnsi="Times New Roman" w:cs="Times New Roman"/>
+          <w:sz w:val="24"/>
+          <w:szCs w:val="24"/>
+        </w:rPr>
+        <w:t>Kal</w:t>
+      </w:r>
+      <w:r>
+        <w:rPr>
+          <w:rFonts w:ascii="Times New Roman" w:eastAsiaTheme="minorEastAsia" w:hAnsi="Times New Roman" w:cs="Times New Roman"/>
+          <w:sz w:val="24"/>
+          <w:szCs w:val="24"/>
+        </w:rPr>
+        <w:t>a</w:t>
+      </w:r>
+      <w:r>
+        <w:rPr>
+          <w:rFonts w:ascii="Times New Roman" w:eastAsiaTheme="minorEastAsia" w:hAnsi="Times New Roman" w:cs="Times New Roman"/>
+          <w:sz w:val="24"/>
+          <w:szCs w:val="24"/>
+        </w:rPr>
+        <w:t>u</w:t>
+      </w:r>
+      <w:proofErr w:type="spellEnd"/>
+      <w:r>
+        <w:rPr>
+          <w:rFonts w:ascii="Times New Roman" w:eastAsiaTheme="minorEastAsia" w:hAnsi="Times New Roman" w:cs="Times New Roman"/>
+          <w:sz w:val="24"/>
+          <w:szCs w:val="24"/>
+        </w:rPr>
+        <w:t xml:space="preserve"> </w:t>
+      </w:r>
+      <w:proofErr w:type="spellStart"/>
+      <w:r>
+        <w:rPr>
+          <w:rFonts w:ascii="Times New Roman" w:eastAsiaTheme="minorEastAsia" w:hAnsi="Times New Roman" w:cs="Times New Roman"/>
+          <w:sz w:val="24"/>
+          <w:szCs w:val="24"/>
+        </w:rPr>
+        <w:t>jadi</w:t>
+      </w:r>
+      <w:proofErr w:type="spellEnd"/>
+      <w:r>
+        <w:rPr>
+          <w:rFonts w:ascii="Times New Roman" w:eastAsiaTheme="minorEastAsia" w:hAnsi="Times New Roman" w:cs="Times New Roman"/>
+          <w:sz w:val="24"/>
+          <w:szCs w:val="24"/>
+        </w:rPr>
+        <w:t xml:space="preserve"> Hindu, </w:t>
+      </w:r>
+      <w:proofErr w:type="spellStart"/>
+      <w:r>
+        <w:rPr>
+          <w:rFonts w:ascii="Times New Roman" w:eastAsiaTheme="minorEastAsia" w:hAnsi="Times New Roman" w:cs="Times New Roman"/>
+          <w:sz w:val="24"/>
+          <w:szCs w:val="24"/>
+        </w:rPr>
+        <w:t>jangan</w:t>
+      </w:r>
+      <w:proofErr w:type="spellEnd"/>
+      <w:r>
+        <w:rPr>
+          <w:rFonts w:ascii="Times New Roman" w:eastAsiaTheme="minorEastAsia" w:hAnsi="Times New Roman" w:cs="Times New Roman"/>
+          <w:sz w:val="24"/>
+          <w:szCs w:val="24"/>
+        </w:rPr>
+        <w:t xml:space="preserve"> </w:t>
+      </w:r>
+      <w:proofErr w:type="spellStart"/>
+      <w:r>
+        <w:rPr>
+          <w:rFonts w:ascii="Times New Roman" w:eastAsiaTheme="minorEastAsia" w:hAnsi="Times New Roman" w:cs="Times New Roman"/>
+          <w:sz w:val="24"/>
+          <w:szCs w:val="24"/>
+        </w:rPr>
+        <w:t>jadi</w:t>
+      </w:r>
+      <w:proofErr w:type="spellEnd"/>
+      <w:r>
+        <w:rPr>
+          <w:rFonts w:ascii="Times New Roman" w:eastAsiaTheme="minorEastAsia" w:hAnsi="Times New Roman" w:cs="Times New Roman"/>
+          <w:sz w:val="24"/>
+          <w:szCs w:val="24"/>
+        </w:rPr>
+        <w:t xml:space="preserve"> orang India. </w:t>
+      </w:r>
+      <w:proofErr w:type="spellStart"/>
+      <w:r>
+        <w:rPr>
+          <w:rFonts w:ascii="Times New Roman" w:eastAsiaTheme="minorEastAsia" w:hAnsi="Times New Roman" w:cs="Times New Roman"/>
+          <w:sz w:val="24"/>
+          <w:szCs w:val="24"/>
+        </w:rPr>
+        <w:t>Kalau</w:t>
+      </w:r>
+      <w:proofErr w:type="spellEnd"/>
+      <w:r>
+        <w:rPr>
+          <w:rFonts w:ascii="Times New Roman" w:eastAsiaTheme="minorEastAsia" w:hAnsi="Times New Roman" w:cs="Times New Roman"/>
+          <w:sz w:val="24"/>
+          <w:szCs w:val="24"/>
+        </w:rPr>
+        <w:t xml:space="preserve"> </w:t>
+      </w:r>
+      <w:proofErr w:type="spellStart"/>
+      <w:r>
+        <w:rPr>
+          <w:rFonts w:ascii="Times New Roman" w:eastAsiaTheme="minorEastAsia" w:hAnsi="Times New Roman" w:cs="Times New Roman"/>
+          <w:sz w:val="24"/>
+          <w:szCs w:val="24"/>
+        </w:rPr>
+        <w:t>jadi</w:t>
+      </w:r>
+      <w:proofErr w:type="spellEnd"/>
+      <w:r>
+        <w:rPr>
+          <w:rFonts w:ascii="Times New Roman" w:eastAsiaTheme="minorEastAsia" w:hAnsi="Times New Roman" w:cs="Times New Roman"/>
+          <w:sz w:val="24"/>
+          <w:szCs w:val="24"/>
+        </w:rPr>
+        <w:t xml:space="preserve"> Islam, </w:t>
+      </w:r>
+      <w:proofErr w:type="spellStart"/>
+      <w:r>
+        <w:rPr>
+          <w:rFonts w:ascii="Times New Roman" w:eastAsiaTheme="minorEastAsia" w:hAnsi="Times New Roman" w:cs="Times New Roman"/>
+          <w:sz w:val="24"/>
+          <w:szCs w:val="24"/>
+        </w:rPr>
+        <w:t>jangan</w:t>
+      </w:r>
+      <w:proofErr w:type="spellEnd"/>
+      <w:r>
+        <w:rPr>
+          <w:rFonts w:ascii="Times New Roman" w:eastAsiaTheme="minorEastAsia" w:hAnsi="Times New Roman" w:cs="Times New Roman"/>
+          <w:sz w:val="24"/>
+          <w:szCs w:val="24"/>
+        </w:rPr>
+        <w:t xml:space="preserve"> </w:t>
+      </w:r>
+      <w:proofErr w:type="spellStart"/>
+      <w:r>
+        <w:rPr>
+          <w:rFonts w:ascii="Times New Roman" w:eastAsiaTheme="minorEastAsia" w:hAnsi="Times New Roman" w:cs="Times New Roman"/>
+          <w:sz w:val="24"/>
+          <w:szCs w:val="24"/>
+        </w:rPr>
+        <w:t>jadi</w:t>
+      </w:r>
+      <w:proofErr w:type="spellEnd"/>
+      <w:r>
+        <w:rPr>
+          <w:rFonts w:ascii="Times New Roman" w:eastAsiaTheme="minorEastAsia" w:hAnsi="Times New Roman" w:cs="Times New Roman"/>
+          <w:sz w:val="24"/>
+          <w:szCs w:val="24"/>
+        </w:rPr>
+        <w:t xml:space="preserve"> orang Arab. </w:t>
+      </w:r>
+      <w:proofErr w:type="spellStart"/>
+      <w:r>
+        <w:rPr>
+          <w:rFonts w:ascii="Times New Roman" w:eastAsiaTheme="minorEastAsia" w:hAnsi="Times New Roman" w:cs="Times New Roman"/>
+          <w:sz w:val="24"/>
+          <w:szCs w:val="24"/>
+        </w:rPr>
+        <w:t>Kalau</w:t>
+      </w:r>
+      <w:proofErr w:type="spellEnd"/>
+      <w:r>
+        <w:rPr>
+          <w:rFonts w:ascii="Times New Roman" w:eastAsiaTheme="minorEastAsia" w:hAnsi="Times New Roman" w:cs="Times New Roman"/>
+          <w:sz w:val="24"/>
+          <w:szCs w:val="24"/>
+        </w:rPr>
+        <w:t xml:space="preserve"> </w:t>
+      </w:r>
+      <w:proofErr w:type="spellStart"/>
+      <w:r>
+        <w:rPr>
+          <w:rFonts w:ascii="Times New Roman" w:eastAsiaTheme="minorEastAsia" w:hAnsi="Times New Roman" w:cs="Times New Roman"/>
+          <w:sz w:val="24"/>
+          <w:szCs w:val="24"/>
+        </w:rPr>
+        <w:t>jadi</w:t>
+      </w:r>
+      <w:proofErr w:type="spellEnd"/>
+      <w:r>
+        <w:rPr>
+          <w:rFonts w:ascii="Times New Roman" w:eastAsiaTheme="minorEastAsia" w:hAnsi="Times New Roman" w:cs="Times New Roman"/>
+          <w:sz w:val="24"/>
+          <w:szCs w:val="24"/>
+        </w:rPr>
+        <w:t xml:space="preserve"> Kristen, </w:t>
+      </w:r>
+      <w:proofErr w:type="spellStart"/>
+      <w:r>
+        <w:rPr>
+          <w:rFonts w:ascii="Times New Roman" w:eastAsiaTheme="minorEastAsia" w:hAnsi="Times New Roman" w:cs="Times New Roman"/>
+          <w:sz w:val="24"/>
+          <w:szCs w:val="24"/>
+        </w:rPr>
+        <w:t>jangan</w:t>
+      </w:r>
+      <w:proofErr w:type="spellEnd"/>
+      <w:r>
+        <w:rPr>
+          <w:rFonts w:ascii="Times New Roman" w:eastAsiaTheme="minorEastAsia" w:hAnsi="Times New Roman" w:cs="Times New Roman"/>
+          <w:sz w:val="24"/>
+          <w:szCs w:val="24"/>
+        </w:rPr>
+        <w:t xml:space="preserve"> </w:t>
+      </w:r>
+      <w:proofErr w:type="spellStart"/>
+      <w:r>
+        <w:rPr>
+          <w:rFonts w:ascii="Times New Roman" w:eastAsiaTheme="minorEastAsia" w:hAnsi="Times New Roman" w:cs="Times New Roman"/>
+          <w:sz w:val="24"/>
+          <w:szCs w:val="24"/>
+        </w:rPr>
+        <w:t>jadi</w:t>
+      </w:r>
+      <w:proofErr w:type="spellEnd"/>
+      <w:r>
+        <w:rPr>
+          <w:rFonts w:ascii="Times New Roman" w:eastAsiaTheme="minorEastAsia" w:hAnsi="Times New Roman" w:cs="Times New Roman"/>
+          <w:sz w:val="24"/>
+          <w:szCs w:val="24"/>
+        </w:rPr>
+        <w:t xml:space="preserve"> orang </w:t>
+      </w:r>
+      <w:proofErr w:type="spellStart"/>
+      <w:r>
+        <w:rPr>
+          <w:rFonts w:ascii="Times New Roman" w:eastAsiaTheme="minorEastAsia" w:hAnsi="Times New Roman" w:cs="Times New Roman"/>
+          <w:sz w:val="24"/>
+          <w:szCs w:val="24"/>
+        </w:rPr>
+        <w:t>Yahudi</w:t>
+      </w:r>
+      <w:proofErr w:type="spellEnd"/>
+      <w:r>
+        <w:rPr>
+          <w:rFonts w:ascii="Times New Roman" w:eastAsiaTheme="minorEastAsia" w:hAnsi="Times New Roman" w:cs="Times New Roman"/>
+          <w:sz w:val="24"/>
+          <w:szCs w:val="24"/>
+        </w:rPr>
+        <w:t xml:space="preserve">. </w:t>
+      </w:r>
+      <w:proofErr w:type="spellStart"/>
+      <w:r>
+        <w:rPr>
+          <w:rFonts w:ascii="Times New Roman" w:eastAsiaTheme="minorEastAsia" w:hAnsi="Times New Roman" w:cs="Times New Roman"/>
+          <w:sz w:val="24"/>
+          <w:szCs w:val="24"/>
+        </w:rPr>
+        <w:t>Tetaplah</w:t>
+      </w:r>
+      <w:proofErr w:type="spellEnd"/>
+      <w:r>
+        <w:rPr>
+          <w:rFonts w:ascii="Times New Roman" w:eastAsiaTheme="minorEastAsia" w:hAnsi="Times New Roman" w:cs="Times New Roman"/>
+          <w:sz w:val="24"/>
+          <w:szCs w:val="24"/>
+        </w:rPr>
+        <w:t xml:space="preserve"> </w:t>
+      </w:r>
+      <w:proofErr w:type="spellStart"/>
+      <w:r>
+        <w:rPr>
+          <w:rFonts w:ascii="Times New Roman" w:eastAsiaTheme="minorEastAsia" w:hAnsi="Times New Roman" w:cs="Times New Roman"/>
+          <w:sz w:val="24"/>
+          <w:szCs w:val="24"/>
+        </w:rPr>
+        <w:t>jadi</w:t>
+      </w:r>
+      <w:proofErr w:type="spellEnd"/>
+      <w:r>
+        <w:rPr>
+          <w:rFonts w:ascii="Times New Roman" w:eastAsiaTheme="minorEastAsia" w:hAnsi="Times New Roman" w:cs="Times New Roman"/>
+          <w:sz w:val="24"/>
+          <w:szCs w:val="24"/>
+        </w:rPr>
+        <w:t xml:space="preserve"> orang Nusantara, yang Kaya </w:t>
+      </w:r>
+      <w:proofErr w:type="spellStart"/>
+      <w:r>
+        <w:rPr>
+          <w:rFonts w:ascii="Times New Roman" w:eastAsiaTheme="minorEastAsia" w:hAnsi="Times New Roman" w:cs="Times New Roman"/>
+          <w:sz w:val="24"/>
+          <w:szCs w:val="24"/>
+        </w:rPr>
+        <w:t>akan</w:t>
+      </w:r>
+      <w:proofErr w:type="spellEnd"/>
+      <w:r>
+        <w:rPr>
+          <w:rFonts w:ascii="Times New Roman" w:eastAsiaTheme="minorEastAsia" w:hAnsi="Times New Roman" w:cs="Times New Roman"/>
+          <w:sz w:val="24"/>
+          <w:szCs w:val="24"/>
+        </w:rPr>
+        <w:t xml:space="preserve"> Adat, </w:t>
+      </w:r>
+      <w:proofErr w:type="spellStart"/>
+      <w:r>
+        <w:rPr>
+          <w:rFonts w:ascii="Times New Roman" w:eastAsiaTheme="minorEastAsia" w:hAnsi="Times New Roman" w:cs="Times New Roman"/>
+          <w:sz w:val="24"/>
+          <w:szCs w:val="24"/>
+        </w:rPr>
+        <w:t>Budaya</w:t>
+      </w:r>
+      <w:proofErr w:type="spellEnd"/>
+      <w:r>
+        <w:rPr>
+          <w:rFonts w:ascii="Times New Roman" w:eastAsiaTheme="minorEastAsia" w:hAnsi="Times New Roman" w:cs="Times New Roman"/>
+          <w:sz w:val="24"/>
+          <w:szCs w:val="24"/>
+        </w:rPr>
+        <w:t xml:space="preserve"> yang Kaya Raya </w:t>
+      </w:r>
+      <w:proofErr w:type="spellStart"/>
+      <w:r>
+        <w:rPr>
+          <w:rFonts w:ascii="Times New Roman" w:eastAsiaTheme="minorEastAsia" w:hAnsi="Times New Roman" w:cs="Times New Roman"/>
+          <w:sz w:val="24"/>
+          <w:szCs w:val="24"/>
+        </w:rPr>
+        <w:t>ini</w:t>
+      </w:r>
+      <w:proofErr w:type="spellEnd"/>
+      <w:r>
+        <w:rPr>
+          <w:rFonts w:ascii="Times New Roman" w:eastAsiaTheme="minorEastAsia" w:hAnsi="Times New Roman" w:cs="Times New Roman"/>
+          <w:sz w:val="24"/>
+          <w:szCs w:val="24"/>
+        </w:rPr>
+        <w:t xml:space="preserve">. </w:t>
+      </w:r>
+      <w:proofErr w:type="spellStart"/>
+      <w:r>
+        <w:rPr>
+          <w:rFonts w:ascii="Times New Roman" w:eastAsiaTheme="minorEastAsia" w:hAnsi="Times New Roman" w:cs="Times New Roman"/>
+          <w:sz w:val="24"/>
+          <w:szCs w:val="24"/>
+        </w:rPr>
+        <w:t>Ing</w:t>
+      </w:r>
+      <w:r>
+        <w:rPr>
+          <w:rFonts w:ascii="Times New Roman" w:eastAsiaTheme="minorEastAsia" w:hAnsi="Times New Roman" w:cs="Times New Roman"/>
+          <w:sz w:val="24"/>
+          <w:szCs w:val="24"/>
+        </w:rPr>
+        <w:t>at</w:t>
+      </w:r>
+      <w:proofErr w:type="spellEnd"/>
+      <w:r>
+        <w:rPr>
+          <w:rFonts w:ascii="Times New Roman" w:eastAsiaTheme="minorEastAsia" w:hAnsi="Times New Roman" w:cs="Times New Roman"/>
+          <w:sz w:val="24"/>
+          <w:szCs w:val="24"/>
+        </w:rPr>
+        <w:t xml:space="preserve"> </w:t>
+      </w:r>
+      <w:proofErr w:type="spellStart"/>
+      <w:r>
+        <w:rPr>
+          <w:rFonts w:ascii="Times New Roman" w:eastAsiaTheme="minorEastAsia" w:hAnsi="Times New Roman" w:cs="Times New Roman"/>
+          <w:sz w:val="24"/>
+          <w:szCs w:val="24"/>
+        </w:rPr>
+        <w:t>wahai</w:t>
+      </w:r>
+      <w:proofErr w:type="spellEnd"/>
+      <w:r>
+        <w:rPr>
+          <w:rFonts w:ascii="Times New Roman" w:eastAsiaTheme="minorEastAsia" w:hAnsi="Times New Roman" w:cs="Times New Roman"/>
+          <w:sz w:val="24"/>
+          <w:szCs w:val="24"/>
+        </w:rPr>
+        <w:t>,</w:t>
+      </w:r>
+      <w:r>
+        <w:rPr>
+          <w:rFonts w:ascii="Times New Roman" w:eastAsiaTheme="minorEastAsia" w:hAnsi="Times New Roman" w:cs="Times New Roman"/>
+          <w:sz w:val="24"/>
+          <w:szCs w:val="24"/>
+        </w:rPr>
+        <w:t xml:space="preserve"> </w:t>
+      </w:r>
+      <w:proofErr w:type="spellStart"/>
+      <w:r>
+        <w:rPr>
+          <w:rFonts w:ascii="Times New Roman" w:eastAsiaTheme="minorEastAsia" w:hAnsi="Times New Roman" w:cs="Times New Roman"/>
+          <w:sz w:val="24"/>
+          <w:szCs w:val="24"/>
+        </w:rPr>
+        <w:t>Saudara</w:t>
+      </w:r>
+      <w:proofErr w:type="spellEnd"/>
+      <w:r>
+        <w:rPr>
+          <w:rFonts w:ascii="Times New Roman" w:eastAsiaTheme="minorEastAsia" w:hAnsi="Times New Roman" w:cs="Times New Roman"/>
+          <w:sz w:val="24"/>
+          <w:szCs w:val="24"/>
+        </w:rPr>
+        <w:t xml:space="preserve"> – </w:t>
+      </w:r>
+      <w:proofErr w:type="spellStart"/>
+      <w:r>
+        <w:rPr>
+          <w:rFonts w:ascii="Times New Roman" w:eastAsiaTheme="minorEastAsia" w:hAnsi="Times New Roman" w:cs="Times New Roman"/>
+          <w:sz w:val="24"/>
+          <w:szCs w:val="24"/>
+        </w:rPr>
+        <w:t>saudara</w:t>
+      </w:r>
+      <w:proofErr w:type="spellEnd"/>
+      <w:r>
+        <w:rPr>
+          <w:rFonts w:ascii="Times New Roman" w:eastAsiaTheme="minorEastAsia" w:hAnsi="Times New Roman" w:cs="Times New Roman"/>
+          <w:sz w:val="24"/>
+          <w:szCs w:val="24"/>
+        </w:rPr>
+        <w:t xml:space="preserve">, </w:t>
+      </w:r>
+      <w:proofErr w:type="spellStart"/>
+      <w:r>
+        <w:rPr>
+          <w:rFonts w:ascii="Times New Roman" w:eastAsiaTheme="minorEastAsia" w:hAnsi="Times New Roman" w:cs="Times New Roman"/>
+          <w:sz w:val="24"/>
+          <w:szCs w:val="24"/>
+        </w:rPr>
+        <w:t>musuh</w:t>
+      </w:r>
+      <w:proofErr w:type="spellEnd"/>
+      <w:r>
+        <w:rPr>
+          <w:rFonts w:ascii="Times New Roman" w:eastAsiaTheme="minorEastAsia" w:hAnsi="Times New Roman" w:cs="Times New Roman"/>
+          <w:sz w:val="24"/>
+          <w:szCs w:val="24"/>
+        </w:rPr>
+        <w:t xml:space="preserve"> yang </w:t>
+      </w:r>
+      <w:proofErr w:type="spellStart"/>
+      <w:r>
+        <w:rPr>
+          <w:rFonts w:ascii="Times New Roman" w:eastAsiaTheme="minorEastAsia" w:hAnsi="Times New Roman" w:cs="Times New Roman"/>
+          <w:sz w:val="24"/>
+          <w:szCs w:val="24"/>
+        </w:rPr>
+        <w:t>terberat</w:t>
+      </w:r>
+      <w:proofErr w:type="spellEnd"/>
+      <w:r>
+        <w:rPr>
+          <w:rFonts w:ascii="Times New Roman" w:eastAsiaTheme="minorEastAsia" w:hAnsi="Times New Roman" w:cs="Times New Roman"/>
+          <w:sz w:val="24"/>
+          <w:szCs w:val="24"/>
+        </w:rPr>
+        <w:t xml:space="preserve"> </w:t>
+      </w:r>
+      <w:proofErr w:type="spellStart"/>
+      <w:r>
+        <w:rPr>
+          <w:rFonts w:ascii="Times New Roman" w:eastAsiaTheme="minorEastAsia" w:hAnsi="Times New Roman" w:cs="Times New Roman"/>
+          <w:sz w:val="24"/>
+          <w:szCs w:val="24"/>
+        </w:rPr>
+        <w:t>adalah</w:t>
+      </w:r>
+      <w:proofErr w:type="spellEnd"/>
+      <w:r>
+        <w:rPr>
+          <w:rFonts w:ascii="Times New Roman" w:eastAsiaTheme="minorEastAsia" w:hAnsi="Times New Roman" w:cs="Times New Roman"/>
+          <w:sz w:val="24"/>
+          <w:szCs w:val="24"/>
+        </w:rPr>
+        <w:t xml:space="preserve"> Rakyat</w:t>
+      </w:r>
+      <w:r>
+        <w:rPr>
+          <w:rFonts w:ascii="Times New Roman" w:eastAsiaTheme="minorEastAsia" w:hAnsi="Times New Roman" w:cs="Times New Roman"/>
+          <w:sz w:val="24"/>
+          <w:szCs w:val="24"/>
+        </w:rPr>
+        <w:t xml:space="preserve"> </w:t>
+      </w:r>
+      <w:proofErr w:type="spellStart"/>
+      <w:r>
+        <w:rPr>
+          <w:rFonts w:ascii="Times New Roman" w:eastAsiaTheme="minorEastAsia" w:hAnsi="Times New Roman" w:cs="Times New Roman"/>
+          <w:sz w:val="24"/>
+          <w:szCs w:val="24"/>
+        </w:rPr>
+        <w:t>sendiri</w:t>
+      </w:r>
+      <w:proofErr w:type="spellEnd"/>
+      <w:r>
+        <w:rPr>
+          <w:rFonts w:ascii="Times New Roman" w:eastAsiaTheme="minorEastAsia" w:hAnsi="Times New Roman" w:cs="Times New Roman"/>
+          <w:sz w:val="24"/>
+          <w:szCs w:val="24"/>
+        </w:rPr>
+        <w:t xml:space="preserve">, Rakyat yang </w:t>
+      </w:r>
+      <w:proofErr w:type="spellStart"/>
+      <w:r>
+        <w:rPr>
+          <w:rFonts w:ascii="Times New Roman" w:eastAsiaTheme="minorEastAsia" w:hAnsi="Times New Roman" w:cs="Times New Roman"/>
+          <w:sz w:val="24"/>
+          <w:szCs w:val="24"/>
+        </w:rPr>
+        <w:t>mabuk</w:t>
+      </w:r>
+      <w:proofErr w:type="spellEnd"/>
+      <w:r>
+        <w:rPr>
+          <w:rFonts w:ascii="Times New Roman" w:eastAsiaTheme="minorEastAsia" w:hAnsi="Times New Roman" w:cs="Times New Roman"/>
+          <w:sz w:val="24"/>
+          <w:szCs w:val="24"/>
+        </w:rPr>
+        <w:t xml:space="preserve">, </w:t>
+      </w:r>
+      <w:proofErr w:type="spellStart"/>
+      <w:r>
+        <w:rPr>
+          <w:rFonts w:ascii="Times New Roman" w:eastAsiaTheme="minorEastAsia" w:hAnsi="Times New Roman" w:cs="Times New Roman"/>
+          <w:sz w:val="24"/>
+          <w:szCs w:val="24"/>
+        </w:rPr>
+        <w:t>akan</w:t>
+      </w:r>
+      <w:proofErr w:type="spellEnd"/>
+      <w:r>
+        <w:rPr>
+          <w:rFonts w:ascii="Times New Roman" w:eastAsiaTheme="minorEastAsia" w:hAnsi="Times New Roman" w:cs="Times New Roman"/>
+          <w:sz w:val="24"/>
+          <w:szCs w:val="24"/>
+        </w:rPr>
+        <w:t xml:space="preserve"> </w:t>
+      </w:r>
+      <w:proofErr w:type="spellStart"/>
+      <w:r>
+        <w:rPr>
+          <w:rFonts w:ascii="Times New Roman" w:eastAsiaTheme="minorEastAsia" w:hAnsi="Times New Roman" w:cs="Times New Roman"/>
+          <w:sz w:val="24"/>
+          <w:szCs w:val="24"/>
+        </w:rPr>
+        <w:t>Budaya</w:t>
+      </w:r>
+      <w:proofErr w:type="spellEnd"/>
+      <w:r>
+        <w:rPr>
+          <w:rFonts w:ascii="Times New Roman" w:eastAsiaTheme="minorEastAsia" w:hAnsi="Times New Roman" w:cs="Times New Roman"/>
+          <w:sz w:val="24"/>
+          <w:szCs w:val="24"/>
+        </w:rPr>
+        <w:t xml:space="preserve"> </w:t>
+      </w:r>
+      <w:proofErr w:type="spellStart"/>
+      <w:r>
+        <w:rPr>
+          <w:rFonts w:ascii="Times New Roman" w:eastAsiaTheme="minorEastAsia" w:hAnsi="Times New Roman" w:cs="Times New Roman"/>
+          <w:sz w:val="24"/>
+          <w:szCs w:val="24"/>
+        </w:rPr>
+        <w:t>luar</w:t>
+      </w:r>
+      <w:proofErr w:type="spellEnd"/>
+      <w:r>
+        <w:rPr>
+          <w:rFonts w:ascii="Times New Roman" w:eastAsiaTheme="minorEastAsia" w:hAnsi="Times New Roman" w:cs="Times New Roman"/>
+          <w:sz w:val="24"/>
+          <w:szCs w:val="24"/>
+        </w:rPr>
+        <w:t xml:space="preserve">, yang </w:t>
+      </w:r>
+      <w:proofErr w:type="spellStart"/>
+      <w:r>
+        <w:rPr>
+          <w:rFonts w:ascii="Times New Roman" w:eastAsiaTheme="minorEastAsia" w:hAnsi="Times New Roman" w:cs="Times New Roman"/>
+          <w:sz w:val="24"/>
+          <w:szCs w:val="24"/>
+        </w:rPr>
+        <w:t>mabuk</w:t>
+      </w:r>
+      <w:proofErr w:type="spellEnd"/>
+      <w:r>
+        <w:rPr>
+          <w:rFonts w:ascii="Times New Roman" w:eastAsiaTheme="minorEastAsia" w:hAnsi="Times New Roman" w:cs="Times New Roman"/>
+          <w:sz w:val="24"/>
+          <w:szCs w:val="24"/>
+        </w:rPr>
+        <w:t xml:space="preserve"> Agama, yang </w:t>
+      </w:r>
+      <w:proofErr w:type="spellStart"/>
+      <w:r>
+        <w:rPr>
+          <w:rFonts w:ascii="Times New Roman" w:eastAsiaTheme="minorEastAsia" w:hAnsi="Times New Roman" w:cs="Times New Roman"/>
+          <w:sz w:val="24"/>
+          <w:szCs w:val="24"/>
+        </w:rPr>
+        <w:t>rela</w:t>
+      </w:r>
+      <w:proofErr w:type="spellEnd"/>
+      <w:r>
+        <w:rPr>
+          <w:rFonts w:ascii="Times New Roman" w:eastAsiaTheme="minorEastAsia" w:hAnsi="Times New Roman" w:cs="Times New Roman"/>
+          <w:sz w:val="24"/>
+          <w:szCs w:val="24"/>
+        </w:rPr>
+        <w:t xml:space="preserve"> </w:t>
+      </w:r>
+      <w:proofErr w:type="spellStart"/>
+      <w:r>
+        <w:rPr>
+          <w:rFonts w:ascii="Times New Roman" w:eastAsiaTheme="minorEastAsia" w:hAnsi="Times New Roman" w:cs="Times New Roman"/>
+          <w:sz w:val="24"/>
+          <w:szCs w:val="24"/>
+        </w:rPr>
+        <w:t>membunuh</w:t>
+      </w:r>
+      <w:proofErr w:type="spellEnd"/>
+      <w:r>
+        <w:rPr>
+          <w:rFonts w:ascii="Times New Roman" w:eastAsiaTheme="minorEastAsia" w:hAnsi="Times New Roman" w:cs="Times New Roman"/>
+          <w:sz w:val="24"/>
+          <w:szCs w:val="24"/>
+        </w:rPr>
+        <w:t xml:space="preserve"> </w:t>
+      </w:r>
+      <w:proofErr w:type="spellStart"/>
+      <w:r>
+        <w:rPr>
+          <w:rFonts w:ascii="Times New Roman" w:eastAsiaTheme="minorEastAsia" w:hAnsi="Times New Roman" w:cs="Times New Roman"/>
+          <w:sz w:val="24"/>
+          <w:szCs w:val="24"/>
+        </w:rPr>
+        <w:t>Bangsa</w:t>
+      </w:r>
+      <w:proofErr w:type="spellEnd"/>
+      <w:r>
+        <w:rPr>
+          <w:rFonts w:ascii="Times New Roman" w:eastAsiaTheme="minorEastAsia" w:hAnsi="Times New Roman" w:cs="Times New Roman"/>
+          <w:sz w:val="24"/>
+          <w:szCs w:val="24"/>
+        </w:rPr>
+        <w:t xml:space="preserve"> </w:t>
+      </w:r>
+      <w:proofErr w:type="spellStart"/>
+      <w:r>
+        <w:rPr>
+          <w:rFonts w:ascii="Times New Roman" w:eastAsiaTheme="minorEastAsia" w:hAnsi="Times New Roman" w:cs="Times New Roman"/>
+          <w:sz w:val="24"/>
+          <w:szCs w:val="24"/>
+        </w:rPr>
+        <w:t>Sendiri</w:t>
+      </w:r>
+      <w:proofErr w:type="spellEnd"/>
+      <w:r>
+        <w:rPr>
+          <w:rFonts w:ascii="Times New Roman" w:eastAsiaTheme="minorEastAsia" w:hAnsi="Times New Roman" w:cs="Times New Roman"/>
+          <w:sz w:val="24"/>
+          <w:szCs w:val="24"/>
+        </w:rPr>
+        <w:t xml:space="preserve">, demi </w:t>
+      </w:r>
+      <w:proofErr w:type="spellStart"/>
+      <w:r>
+        <w:rPr>
+          <w:rFonts w:ascii="Times New Roman" w:eastAsiaTheme="minorEastAsia" w:hAnsi="Times New Roman" w:cs="Times New Roman"/>
+          <w:sz w:val="24"/>
+          <w:szCs w:val="24"/>
+        </w:rPr>
+        <w:t>menegakkan</w:t>
+      </w:r>
+      <w:proofErr w:type="spellEnd"/>
+      <w:r>
+        <w:rPr>
+          <w:rFonts w:ascii="Times New Roman" w:eastAsiaTheme="minorEastAsia" w:hAnsi="Times New Roman" w:cs="Times New Roman"/>
+          <w:sz w:val="24"/>
+          <w:szCs w:val="24"/>
+        </w:rPr>
+        <w:t xml:space="preserve"> </w:t>
+      </w:r>
+      <w:proofErr w:type="spellStart"/>
+      <w:r>
+        <w:rPr>
+          <w:rFonts w:ascii="Times New Roman" w:eastAsiaTheme="minorEastAsia" w:hAnsi="Times New Roman" w:cs="Times New Roman"/>
+          <w:sz w:val="24"/>
+          <w:szCs w:val="24"/>
+        </w:rPr>
+        <w:t>Budaya</w:t>
+      </w:r>
+      <w:proofErr w:type="spellEnd"/>
+      <w:r>
+        <w:rPr>
+          <w:rFonts w:ascii="Times New Roman" w:eastAsiaTheme="minorEastAsia" w:hAnsi="Times New Roman" w:cs="Times New Roman"/>
+          <w:sz w:val="24"/>
+          <w:szCs w:val="24"/>
+        </w:rPr>
+        <w:t xml:space="preserve"> </w:t>
+      </w:r>
+      <w:proofErr w:type="spellStart"/>
+      <w:r>
+        <w:rPr>
+          <w:rFonts w:ascii="Times New Roman" w:eastAsiaTheme="minorEastAsia" w:hAnsi="Times New Roman" w:cs="Times New Roman"/>
+          <w:sz w:val="24"/>
+          <w:szCs w:val="24"/>
+        </w:rPr>
+        <w:t>asing</w:t>
+      </w:r>
+      <w:proofErr w:type="spellEnd"/>
+      <w:r>
+        <w:rPr>
+          <w:rFonts w:ascii="Times New Roman" w:eastAsiaTheme="minorEastAsia" w:hAnsi="Times New Roman" w:cs="Times New Roman"/>
+          <w:sz w:val="24"/>
+          <w:szCs w:val="24"/>
+        </w:rPr>
+        <w:t xml:space="preserve">. </w:t>
+      </w:r>
+      <w:proofErr w:type="spellStart"/>
+      <w:r>
+        <w:rPr>
+          <w:rFonts w:ascii="Times New Roman" w:eastAsiaTheme="minorEastAsia" w:hAnsi="Times New Roman" w:cs="Times New Roman"/>
+          <w:sz w:val="24"/>
+          <w:szCs w:val="24"/>
+        </w:rPr>
+        <w:t>Jangan</w:t>
+      </w:r>
+      <w:proofErr w:type="spellEnd"/>
+      <w:r>
+        <w:rPr>
+          <w:rFonts w:ascii="Times New Roman" w:eastAsiaTheme="minorEastAsia" w:hAnsi="Times New Roman" w:cs="Times New Roman"/>
+          <w:sz w:val="24"/>
+          <w:szCs w:val="24"/>
+        </w:rPr>
+        <w:t xml:space="preserve"> </w:t>
+      </w:r>
+      <w:proofErr w:type="spellStart"/>
+      <w:r>
+        <w:rPr>
+          <w:rFonts w:ascii="Times New Roman" w:eastAsiaTheme="minorEastAsia" w:hAnsi="Times New Roman" w:cs="Times New Roman"/>
+          <w:sz w:val="24"/>
+          <w:szCs w:val="24"/>
+        </w:rPr>
+        <w:t>mau</w:t>
+      </w:r>
+      <w:proofErr w:type="spellEnd"/>
+      <w:r>
+        <w:rPr>
+          <w:rFonts w:ascii="Times New Roman" w:eastAsiaTheme="minorEastAsia" w:hAnsi="Times New Roman" w:cs="Times New Roman"/>
+          <w:sz w:val="24"/>
+          <w:szCs w:val="24"/>
+        </w:rPr>
+        <w:t xml:space="preserve"> </w:t>
+      </w:r>
+      <w:proofErr w:type="spellStart"/>
+      <w:r>
+        <w:rPr>
+          <w:rFonts w:ascii="Times New Roman" w:eastAsiaTheme="minorEastAsia" w:hAnsi="Times New Roman" w:cs="Times New Roman"/>
+          <w:sz w:val="24"/>
+          <w:szCs w:val="24"/>
+        </w:rPr>
+        <w:t>diperbudak</w:t>
+      </w:r>
+      <w:proofErr w:type="spellEnd"/>
+      <w:r>
+        <w:rPr>
+          <w:rFonts w:ascii="Times New Roman" w:eastAsiaTheme="minorEastAsia" w:hAnsi="Times New Roman" w:cs="Times New Roman"/>
+          <w:sz w:val="24"/>
+          <w:szCs w:val="24"/>
+        </w:rPr>
+        <w:t xml:space="preserve"> oleh </w:t>
+      </w:r>
+      <w:proofErr w:type="spellStart"/>
+      <w:r>
+        <w:rPr>
+          <w:rFonts w:ascii="Times New Roman" w:eastAsiaTheme="minorEastAsia" w:hAnsi="Times New Roman" w:cs="Times New Roman"/>
+          <w:sz w:val="24"/>
+          <w:szCs w:val="24"/>
+        </w:rPr>
+        <w:t>semua</w:t>
+      </w:r>
+      <w:proofErr w:type="spellEnd"/>
+      <w:r>
+        <w:rPr>
+          <w:rFonts w:ascii="Times New Roman" w:eastAsiaTheme="minorEastAsia" w:hAnsi="Times New Roman" w:cs="Times New Roman"/>
+          <w:sz w:val="24"/>
+          <w:szCs w:val="24"/>
+        </w:rPr>
+        <w:t xml:space="preserve"> </w:t>
+      </w:r>
+      <w:proofErr w:type="spellStart"/>
+      <w:r>
+        <w:rPr>
+          <w:rFonts w:ascii="Times New Roman" w:eastAsiaTheme="minorEastAsia" w:hAnsi="Times New Roman" w:cs="Times New Roman"/>
+          <w:sz w:val="24"/>
+          <w:szCs w:val="24"/>
+        </w:rPr>
+        <w:t>itu</w:t>
+      </w:r>
+      <w:proofErr w:type="spellEnd"/>
+      <w:r>
+        <w:rPr>
+          <w:rFonts w:ascii="Times New Roman" w:eastAsiaTheme="minorEastAsia" w:hAnsi="Times New Roman" w:cs="Times New Roman"/>
+          <w:sz w:val="24"/>
+          <w:szCs w:val="24"/>
+        </w:rPr>
+        <w:t xml:space="preserve">. </w:t>
+      </w:r>
+      <w:proofErr w:type="spellStart"/>
+      <w:r>
+        <w:rPr>
+          <w:rFonts w:ascii="Times New Roman" w:eastAsiaTheme="minorEastAsia" w:hAnsi="Times New Roman" w:cs="Times New Roman"/>
+          <w:sz w:val="24"/>
+          <w:szCs w:val="24"/>
+        </w:rPr>
+        <w:t>Tetaplah</w:t>
+      </w:r>
+      <w:proofErr w:type="spellEnd"/>
+      <w:r>
+        <w:rPr>
+          <w:rFonts w:ascii="Times New Roman" w:eastAsiaTheme="minorEastAsia" w:hAnsi="Times New Roman" w:cs="Times New Roman"/>
+          <w:sz w:val="24"/>
+          <w:szCs w:val="24"/>
+        </w:rPr>
+        <w:t xml:space="preserve"> Bersatu-</w:t>
+      </w:r>
+      <w:proofErr w:type="spellStart"/>
+      <w:r>
+        <w:rPr>
+          <w:rFonts w:ascii="Times New Roman" w:eastAsiaTheme="minorEastAsia" w:hAnsi="Times New Roman" w:cs="Times New Roman"/>
+          <w:sz w:val="24"/>
+          <w:szCs w:val="24"/>
+        </w:rPr>
+        <w:t>padu</w:t>
+      </w:r>
+      <w:proofErr w:type="spellEnd"/>
+      <w:r>
+        <w:rPr>
+          <w:rFonts w:ascii="Times New Roman" w:eastAsiaTheme="minorEastAsia" w:hAnsi="Times New Roman" w:cs="Times New Roman"/>
+          <w:sz w:val="24"/>
+          <w:szCs w:val="24"/>
+        </w:rPr>
+        <w:t xml:space="preserve">, </w:t>
+      </w:r>
+      <w:proofErr w:type="spellStart"/>
+      <w:r>
+        <w:rPr>
+          <w:rFonts w:ascii="Times New Roman" w:eastAsiaTheme="minorEastAsia" w:hAnsi="Times New Roman" w:cs="Times New Roman"/>
+          <w:sz w:val="24"/>
+          <w:szCs w:val="24"/>
+        </w:rPr>
+        <w:t>membangun</w:t>
+      </w:r>
+      <w:proofErr w:type="spellEnd"/>
+      <w:r>
+        <w:rPr>
+          <w:rFonts w:ascii="Times New Roman" w:eastAsiaTheme="minorEastAsia" w:hAnsi="Times New Roman" w:cs="Times New Roman"/>
+          <w:sz w:val="24"/>
+          <w:szCs w:val="24"/>
+        </w:rPr>
+        <w:t xml:space="preserve"> Negri </w:t>
+      </w:r>
+      <w:proofErr w:type="spellStart"/>
+      <w:r>
+        <w:rPr>
+          <w:rFonts w:ascii="Times New Roman" w:eastAsiaTheme="minorEastAsia" w:hAnsi="Times New Roman" w:cs="Times New Roman"/>
+          <w:sz w:val="24"/>
+          <w:szCs w:val="24"/>
+        </w:rPr>
+        <w:t>ini</w:t>
+      </w:r>
+      <w:proofErr w:type="spellEnd"/>
+      <w:r>
+        <w:rPr>
+          <w:rFonts w:ascii="Times New Roman" w:eastAsiaTheme="minorEastAsia" w:hAnsi="Times New Roman" w:cs="Times New Roman"/>
+          <w:sz w:val="24"/>
+          <w:szCs w:val="24"/>
+        </w:rPr>
+        <w:t xml:space="preserve"> </w:t>
+      </w:r>
+      <w:proofErr w:type="spellStart"/>
+      <w:r>
+        <w:rPr>
+          <w:rFonts w:ascii="Times New Roman" w:eastAsiaTheme="minorEastAsia" w:hAnsi="Times New Roman" w:cs="Times New Roman"/>
+          <w:sz w:val="24"/>
+          <w:szCs w:val="24"/>
+        </w:rPr>
+        <w:t>tanpa</w:t>
+      </w:r>
+      <w:proofErr w:type="spellEnd"/>
+      <w:r>
+        <w:rPr>
+          <w:rFonts w:ascii="Times New Roman" w:eastAsiaTheme="minorEastAsia" w:hAnsi="Times New Roman" w:cs="Times New Roman"/>
+          <w:sz w:val="24"/>
+          <w:szCs w:val="24"/>
+        </w:rPr>
+        <w:t xml:space="preserve"> </w:t>
+      </w:r>
+      <w:proofErr w:type="spellStart"/>
+      <w:r>
+        <w:rPr>
+          <w:rFonts w:ascii="Times New Roman" w:eastAsiaTheme="minorEastAsia" w:hAnsi="Times New Roman" w:cs="Times New Roman"/>
+          <w:sz w:val="24"/>
+          <w:szCs w:val="24"/>
+        </w:rPr>
+        <w:t>pertumpahan</w:t>
+      </w:r>
+      <w:proofErr w:type="spellEnd"/>
+      <w:r>
+        <w:rPr>
+          <w:rFonts w:ascii="Times New Roman" w:eastAsiaTheme="minorEastAsia" w:hAnsi="Times New Roman" w:cs="Times New Roman"/>
+          <w:sz w:val="24"/>
+          <w:szCs w:val="24"/>
+        </w:rPr>
+        <w:t xml:space="preserve"> </w:t>
+      </w:r>
+      <w:proofErr w:type="spellStart"/>
+      <w:r>
+        <w:rPr>
+          <w:rFonts w:ascii="Times New Roman" w:eastAsiaTheme="minorEastAsia" w:hAnsi="Times New Roman" w:cs="Times New Roman"/>
+          <w:sz w:val="24"/>
+          <w:szCs w:val="24"/>
+        </w:rPr>
+        <w:t>darah</w:t>
+      </w:r>
+      <w:proofErr w:type="spellEnd"/>
+      <w:r>
+        <w:rPr>
+          <w:rFonts w:ascii="Times New Roman" w:eastAsiaTheme="minorEastAsia" w:hAnsi="Times New Roman" w:cs="Times New Roman"/>
+          <w:sz w:val="24"/>
+          <w:szCs w:val="24"/>
+        </w:rPr>
+        <w:t>. Hai Anak-</w:t>
+      </w:r>
+      <w:proofErr w:type="spellStart"/>
+      <w:r>
+        <w:rPr>
+          <w:rFonts w:ascii="Times New Roman" w:eastAsiaTheme="minorEastAsia" w:hAnsi="Times New Roman" w:cs="Times New Roman"/>
+          <w:sz w:val="24"/>
+          <w:szCs w:val="24"/>
+        </w:rPr>
+        <w:t>ku</w:t>
+      </w:r>
+      <w:proofErr w:type="spellEnd"/>
+      <w:r>
+        <w:rPr>
+          <w:rFonts w:ascii="Times New Roman" w:eastAsiaTheme="minorEastAsia" w:hAnsi="Times New Roman" w:cs="Times New Roman"/>
+          <w:sz w:val="24"/>
+          <w:szCs w:val="24"/>
+        </w:rPr>
+        <w:t xml:space="preserve">, </w:t>
+      </w:r>
+      <w:proofErr w:type="spellStart"/>
+      <w:r>
+        <w:rPr>
+          <w:rFonts w:ascii="Times New Roman" w:eastAsiaTheme="minorEastAsia" w:hAnsi="Times New Roman" w:cs="Times New Roman"/>
+          <w:sz w:val="24"/>
+          <w:szCs w:val="24"/>
+        </w:rPr>
+        <w:t>Cipta</w:t>
+      </w:r>
+      <w:proofErr w:type="spellEnd"/>
+      <w:r>
+        <w:rPr>
+          <w:rFonts w:ascii="Times New Roman" w:eastAsiaTheme="minorEastAsia" w:hAnsi="Times New Roman" w:cs="Times New Roman"/>
+          <w:sz w:val="24"/>
+          <w:szCs w:val="24"/>
+        </w:rPr>
+        <w:t xml:space="preserve"> </w:t>
+      </w:r>
+      <w:proofErr w:type="spellStart"/>
+      <w:r>
+        <w:rPr>
+          <w:rFonts w:ascii="Times New Roman" w:eastAsiaTheme="minorEastAsia" w:hAnsi="Times New Roman" w:cs="Times New Roman"/>
+          <w:sz w:val="24"/>
+          <w:szCs w:val="24"/>
+        </w:rPr>
+        <w:t>segala</w:t>
+      </w:r>
+      <w:proofErr w:type="spellEnd"/>
+      <w:r>
+        <w:rPr>
+          <w:rFonts w:ascii="Times New Roman" w:eastAsiaTheme="minorEastAsia" w:hAnsi="Times New Roman" w:cs="Times New Roman"/>
+          <w:sz w:val="24"/>
+          <w:szCs w:val="24"/>
+        </w:rPr>
+        <w:t xml:space="preserve"> yang kau </w:t>
+      </w:r>
+      <w:proofErr w:type="spellStart"/>
+      <w:r>
+        <w:rPr>
+          <w:rFonts w:ascii="Times New Roman" w:eastAsiaTheme="minorEastAsia" w:hAnsi="Times New Roman" w:cs="Times New Roman"/>
+          <w:sz w:val="24"/>
+          <w:szCs w:val="24"/>
+        </w:rPr>
+        <w:t>mau</w:t>
+      </w:r>
+      <w:proofErr w:type="spellEnd"/>
+      <w:r>
+        <w:rPr>
+          <w:rFonts w:ascii="Times New Roman" w:eastAsiaTheme="minorEastAsia" w:hAnsi="Times New Roman" w:cs="Times New Roman"/>
+          <w:sz w:val="24"/>
+          <w:szCs w:val="24"/>
+        </w:rPr>
+        <w:t xml:space="preserve">, </w:t>
+      </w:r>
+      <w:proofErr w:type="spellStart"/>
+      <w:r>
+        <w:rPr>
+          <w:rFonts w:ascii="Times New Roman" w:eastAsiaTheme="minorEastAsia" w:hAnsi="Times New Roman" w:cs="Times New Roman"/>
+          <w:sz w:val="24"/>
+          <w:szCs w:val="24"/>
+        </w:rPr>
+        <w:t>jangan</w:t>
+      </w:r>
+      <w:proofErr w:type="spellEnd"/>
+      <w:r>
+        <w:rPr>
+          <w:rFonts w:ascii="Times New Roman" w:eastAsiaTheme="minorEastAsia" w:hAnsi="Times New Roman" w:cs="Times New Roman"/>
+          <w:sz w:val="24"/>
+          <w:szCs w:val="24"/>
+        </w:rPr>
+        <w:t xml:space="preserve"> </w:t>
+      </w:r>
+      <w:proofErr w:type="spellStart"/>
+      <w:r>
+        <w:rPr>
+          <w:rFonts w:ascii="Times New Roman" w:eastAsiaTheme="minorEastAsia" w:hAnsi="Times New Roman" w:cs="Times New Roman"/>
+          <w:sz w:val="24"/>
+          <w:szCs w:val="24"/>
+        </w:rPr>
+        <w:t>ceritakan</w:t>
+      </w:r>
+      <w:proofErr w:type="spellEnd"/>
+      <w:r>
+        <w:rPr>
+          <w:rFonts w:ascii="Times New Roman" w:eastAsiaTheme="minorEastAsia" w:hAnsi="Times New Roman" w:cs="Times New Roman"/>
+          <w:sz w:val="24"/>
+          <w:szCs w:val="24"/>
+        </w:rPr>
+        <w:t xml:space="preserve"> </w:t>
+      </w:r>
+      <w:proofErr w:type="spellStart"/>
+      <w:r>
+        <w:rPr>
+          <w:rFonts w:ascii="Times New Roman" w:eastAsiaTheme="minorEastAsia" w:hAnsi="Times New Roman" w:cs="Times New Roman"/>
+          <w:sz w:val="24"/>
+          <w:szCs w:val="24"/>
+        </w:rPr>
+        <w:t>derita</w:t>
+      </w:r>
+      <w:proofErr w:type="spellEnd"/>
+      <w:r>
+        <w:rPr>
+          <w:rFonts w:ascii="Times New Roman" w:eastAsiaTheme="minorEastAsia" w:hAnsi="Times New Roman" w:cs="Times New Roman"/>
+          <w:sz w:val="24"/>
+          <w:szCs w:val="24"/>
+        </w:rPr>
+        <w:t xml:space="preserve"> dan </w:t>
+      </w:r>
+      <w:proofErr w:type="spellStart"/>
+      <w:r>
+        <w:rPr>
+          <w:rFonts w:ascii="Times New Roman" w:eastAsiaTheme="minorEastAsia" w:hAnsi="Times New Roman" w:cs="Times New Roman"/>
+          <w:sz w:val="24"/>
+          <w:szCs w:val="24"/>
+        </w:rPr>
+        <w:t>sakit</w:t>
+      </w:r>
+      <w:proofErr w:type="spellEnd"/>
+      <w:r>
+        <w:rPr>
+          <w:rFonts w:ascii="Times New Roman" w:eastAsiaTheme="minorEastAsia" w:hAnsi="Times New Roman" w:cs="Times New Roman"/>
+          <w:sz w:val="24"/>
+          <w:szCs w:val="24"/>
+        </w:rPr>
+        <w:t xml:space="preserve"> </w:t>
+      </w:r>
+      <w:proofErr w:type="spellStart"/>
+      <w:r>
+        <w:rPr>
+          <w:rFonts w:ascii="Times New Roman" w:eastAsiaTheme="minorEastAsia" w:hAnsi="Times New Roman" w:cs="Times New Roman"/>
+          <w:sz w:val="24"/>
+          <w:szCs w:val="24"/>
+        </w:rPr>
+        <w:t>ku</w:t>
+      </w:r>
+      <w:proofErr w:type="spellEnd"/>
+      <w:r>
+        <w:rPr>
+          <w:rFonts w:ascii="Times New Roman" w:eastAsiaTheme="minorEastAsia" w:hAnsi="Times New Roman" w:cs="Times New Roman"/>
+          <w:sz w:val="24"/>
+          <w:szCs w:val="24"/>
+        </w:rPr>
+        <w:t xml:space="preserve"> </w:t>
+      </w:r>
+      <w:proofErr w:type="spellStart"/>
+      <w:r>
+        <w:rPr>
+          <w:rFonts w:ascii="Times New Roman" w:eastAsiaTheme="minorEastAsia" w:hAnsi="Times New Roman" w:cs="Times New Roman"/>
+          <w:sz w:val="24"/>
+          <w:szCs w:val="24"/>
+        </w:rPr>
+        <w:t>kepada</w:t>
+      </w:r>
+      <w:proofErr w:type="spellEnd"/>
+      <w:r>
+        <w:rPr>
+          <w:rFonts w:ascii="Times New Roman" w:eastAsiaTheme="minorEastAsia" w:hAnsi="Times New Roman" w:cs="Times New Roman"/>
+          <w:sz w:val="24"/>
+          <w:szCs w:val="24"/>
+        </w:rPr>
+        <w:t xml:space="preserve"> Rakyat, </w:t>
+      </w:r>
+      <w:proofErr w:type="spellStart"/>
+      <w:r>
+        <w:rPr>
+          <w:rFonts w:ascii="Times New Roman" w:eastAsiaTheme="minorEastAsia" w:hAnsi="Times New Roman" w:cs="Times New Roman"/>
+          <w:sz w:val="24"/>
+          <w:szCs w:val="24"/>
+        </w:rPr>
+        <w:t>biarkan</w:t>
+      </w:r>
+      <w:proofErr w:type="spellEnd"/>
+      <w:r>
+        <w:rPr>
+          <w:rFonts w:ascii="Times New Roman" w:eastAsiaTheme="minorEastAsia" w:hAnsi="Times New Roman" w:cs="Times New Roman"/>
+          <w:sz w:val="24"/>
+          <w:szCs w:val="24"/>
+        </w:rPr>
+        <w:t xml:space="preserve"> </w:t>
+      </w:r>
+      <w:proofErr w:type="spellStart"/>
+      <w:r>
+        <w:rPr>
+          <w:rFonts w:ascii="Times New Roman" w:eastAsiaTheme="minorEastAsia" w:hAnsi="Times New Roman" w:cs="Times New Roman"/>
+          <w:sz w:val="24"/>
+          <w:szCs w:val="24"/>
+        </w:rPr>
+        <w:t>aku</w:t>
+      </w:r>
+      <w:proofErr w:type="spellEnd"/>
+      <w:r>
+        <w:rPr>
+          <w:rFonts w:ascii="Times New Roman" w:eastAsiaTheme="minorEastAsia" w:hAnsi="Times New Roman" w:cs="Times New Roman"/>
+          <w:sz w:val="24"/>
+          <w:szCs w:val="24"/>
+        </w:rPr>
+        <w:t xml:space="preserve"> yang </w:t>
+      </w:r>
+      <w:proofErr w:type="spellStart"/>
+      <w:r>
+        <w:rPr>
+          <w:rFonts w:ascii="Times New Roman" w:eastAsiaTheme="minorEastAsia" w:hAnsi="Times New Roman" w:cs="Times New Roman"/>
+          <w:sz w:val="24"/>
+          <w:szCs w:val="24"/>
+        </w:rPr>
+        <w:t>menjadi</w:t>
+      </w:r>
+      <w:proofErr w:type="spellEnd"/>
+      <w:r>
+        <w:rPr>
+          <w:rFonts w:ascii="Times New Roman" w:eastAsiaTheme="minorEastAsia" w:hAnsi="Times New Roman" w:cs="Times New Roman"/>
+          <w:sz w:val="24"/>
+          <w:szCs w:val="24"/>
+        </w:rPr>
+        <w:t xml:space="preserve"> korban, </w:t>
+      </w:r>
+      <w:proofErr w:type="spellStart"/>
+      <w:r>
+        <w:rPr>
+          <w:rFonts w:ascii="Times New Roman" w:eastAsiaTheme="minorEastAsia" w:hAnsi="Times New Roman" w:cs="Times New Roman"/>
+          <w:sz w:val="24"/>
+          <w:szCs w:val="24"/>
+        </w:rPr>
+        <w:t>asal</w:t>
+      </w:r>
+      <w:proofErr w:type="spellEnd"/>
+      <w:r>
+        <w:rPr>
+          <w:rFonts w:ascii="Times New Roman" w:eastAsiaTheme="minorEastAsia" w:hAnsi="Times New Roman" w:cs="Times New Roman"/>
+          <w:sz w:val="24"/>
+          <w:szCs w:val="24"/>
+        </w:rPr>
+        <w:t xml:space="preserve"> Indonesia Bersatu. </w:t>
+      </w:r>
+      <w:proofErr w:type="spellStart"/>
+      <w:r>
+        <w:rPr>
+          <w:rFonts w:ascii="Times New Roman" w:eastAsiaTheme="minorEastAsia" w:hAnsi="Times New Roman" w:cs="Times New Roman"/>
+          <w:sz w:val="24"/>
+          <w:szCs w:val="24"/>
+        </w:rPr>
+        <w:t>Ini</w:t>
+      </w:r>
+      <w:proofErr w:type="spellEnd"/>
+      <w:r>
+        <w:rPr>
+          <w:rFonts w:ascii="Times New Roman" w:eastAsiaTheme="minorEastAsia" w:hAnsi="Times New Roman" w:cs="Times New Roman"/>
+          <w:sz w:val="24"/>
+          <w:szCs w:val="24"/>
+        </w:rPr>
+        <w:t xml:space="preserve"> </w:t>
+      </w:r>
+      <w:proofErr w:type="spellStart"/>
+      <w:r>
+        <w:rPr>
+          <w:rFonts w:ascii="Times New Roman" w:eastAsiaTheme="minorEastAsia" w:hAnsi="Times New Roman" w:cs="Times New Roman"/>
+          <w:sz w:val="24"/>
+          <w:szCs w:val="24"/>
+        </w:rPr>
+        <w:t>aku</w:t>
+      </w:r>
+      <w:proofErr w:type="spellEnd"/>
+      <w:r>
+        <w:rPr>
+          <w:rFonts w:ascii="Times New Roman" w:eastAsiaTheme="minorEastAsia" w:hAnsi="Times New Roman" w:cs="Times New Roman"/>
+          <w:sz w:val="24"/>
+          <w:szCs w:val="24"/>
+        </w:rPr>
+        <w:t xml:space="preserve"> </w:t>
+      </w:r>
+      <w:proofErr w:type="spellStart"/>
+      <w:r>
+        <w:rPr>
+          <w:rFonts w:ascii="Times New Roman" w:eastAsiaTheme="minorEastAsia" w:hAnsi="Times New Roman" w:cs="Times New Roman"/>
+          <w:sz w:val="24"/>
+          <w:szCs w:val="24"/>
+        </w:rPr>
+        <w:t>lakukan</w:t>
+      </w:r>
+      <w:proofErr w:type="spellEnd"/>
+      <w:r>
+        <w:rPr>
+          <w:rFonts w:ascii="Times New Roman" w:eastAsiaTheme="minorEastAsia" w:hAnsi="Times New Roman" w:cs="Times New Roman"/>
+          <w:sz w:val="24"/>
+          <w:szCs w:val="24"/>
+        </w:rPr>
+        <w:t xml:space="preserve"> demi </w:t>
+      </w:r>
+      <w:proofErr w:type="spellStart"/>
+      <w:r>
+        <w:rPr>
+          <w:rFonts w:ascii="Times New Roman" w:eastAsiaTheme="minorEastAsia" w:hAnsi="Times New Roman" w:cs="Times New Roman"/>
+          <w:sz w:val="24"/>
+          <w:szCs w:val="24"/>
+        </w:rPr>
+        <w:t>Persatuan</w:t>
+      </w:r>
+      <w:proofErr w:type="spellEnd"/>
+      <w:r>
+        <w:rPr>
+          <w:rFonts w:ascii="Times New Roman" w:eastAsiaTheme="minorEastAsia" w:hAnsi="Times New Roman" w:cs="Times New Roman"/>
+          <w:sz w:val="24"/>
+          <w:szCs w:val="24"/>
+        </w:rPr>
+        <w:t xml:space="preserve"> dan </w:t>
+      </w:r>
+      <w:proofErr w:type="spellStart"/>
+      <w:r>
+        <w:rPr>
+          <w:rFonts w:ascii="Times New Roman" w:eastAsiaTheme="minorEastAsia" w:hAnsi="Times New Roman" w:cs="Times New Roman"/>
+          <w:sz w:val="24"/>
+          <w:szCs w:val="24"/>
+        </w:rPr>
+        <w:t>Kesatuan</w:t>
+      </w:r>
+      <w:proofErr w:type="spellEnd"/>
+      <w:r>
+        <w:rPr>
+          <w:rFonts w:ascii="Times New Roman" w:eastAsiaTheme="minorEastAsia" w:hAnsi="Times New Roman" w:cs="Times New Roman"/>
+          <w:sz w:val="24"/>
+          <w:szCs w:val="24"/>
+        </w:rPr>
+        <w:t xml:space="preserve"> dan </w:t>
+      </w:r>
+      <w:proofErr w:type="spellStart"/>
+      <w:r>
+        <w:rPr>
+          <w:rFonts w:ascii="Times New Roman" w:eastAsiaTheme="minorEastAsia" w:hAnsi="Times New Roman" w:cs="Times New Roman"/>
+          <w:sz w:val="24"/>
+          <w:szCs w:val="24"/>
+        </w:rPr>
+        <w:t>Persatuan</w:t>
+      </w:r>
+      <w:proofErr w:type="spellEnd"/>
+      <w:r>
+        <w:rPr>
+          <w:rFonts w:ascii="Times New Roman" w:eastAsiaTheme="minorEastAsia" w:hAnsi="Times New Roman" w:cs="Times New Roman"/>
+          <w:sz w:val="24"/>
+          <w:szCs w:val="24"/>
+        </w:rPr>
+        <w:t xml:space="preserve"> </w:t>
+      </w:r>
+      <w:proofErr w:type="spellStart"/>
+      <w:r>
+        <w:rPr>
+          <w:rFonts w:ascii="Times New Roman" w:eastAsiaTheme="minorEastAsia" w:hAnsi="Times New Roman" w:cs="Times New Roman"/>
+          <w:sz w:val="24"/>
+          <w:szCs w:val="24"/>
+        </w:rPr>
+        <w:t>Keutuhan</w:t>
+      </w:r>
+      <w:proofErr w:type="spellEnd"/>
+      <w:r>
+        <w:rPr>
+          <w:rFonts w:ascii="Times New Roman" w:eastAsiaTheme="minorEastAsia" w:hAnsi="Times New Roman" w:cs="Times New Roman"/>
+          <w:sz w:val="24"/>
+          <w:szCs w:val="24"/>
+        </w:rPr>
+        <w:t xml:space="preserve"> </w:t>
+      </w:r>
+      <w:proofErr w:type="spellStart"/>
+      <w:r>
+        <w:rPr>
+          <w:rFonts w:ascii="Times New Roman" w:eastAsiaTheme="minorEastAsia" w:hAnsi="Times New Roman" w:cs="Times New Roman"/>
+          <w:sz w:val="24"/>
+          <w:szCs w:val="24"/>
+        </w:rPr>
+        <w:t>Bangsa</w:t>
+      </w:r>
+      <w:proofErr w:type="spellEnd"/>
+      <w:r>
+        <w:rPr>
+          <w:rFonts w:ascii="Times New Roman" w:eastAsiaTheme="minorEastAsia" w:hAnsi="Times New Roman" w:cs="Times New Roman"/>
+          <w:sz w:val="24"/>
+          <w:szCs w:val="24"/>
+        </w:rPr>
+        <w:t xml:space="preserve">. Jadi </w:t>
+      </w:r>
+      <w:proofErr w:type="spellStart"/>
+      <w:r>
+        <w:rPr>
+          <w:rFonts w:ascii="Times New Roman" w:eastAsiaTheme="minorEastAsia" w:hAnsi="Times New Roman" w:cs="Times New Roman"/>
+          <w:sz w:val="24"/>
+          <w:szCs w:val="24"/>
+        </w:rPr>
+        <w:t>kan</w:t>
+      </w:r>
+      <w:proofErr w:type="spellEnd"/>
+      <w:r>
+        <w:rPr>
+          <w:rFonts w:ascii="Times New Roman" w:eastAsiaTheme="minorEastAsia" w:hAnsi="Times New Roman" w:cs="Times New Roman"/>
+          <w:sz w:val="24"/>
+          <w:szCs w:val="24"/>
+        </w:rPr>
+        <w:t xml:space="preserve"> </w:t>
+      </w:r>
+      <w:proofErr w:type="spellStart"/>
+      <w:r>
+        <w:rPr>
+          <w:rFonts w:ascii="Times New Roman" w:eastAsiaTheme="minorEastAsia" w:hAnsi="Times New Roman" w:cs="Times New Roman"/>
+          <w:sz w:val="24"/>
+          <w:szCs w:val="24"/>
+        </w:rPr>
+        <w:t>derita</w:t>
+      </w:r>
+      <w:proofErr w:type="spellEnd"/>
+      <w:r>
+        <w:rPr>
+          <w:rFonts w:ascii="Times New Roman" w:eastAsiaTheme="minorEastAsia" w:hAnsi="Times New Roman" w:cs="Times New Roman"/>
+          <w:sz w:val="24"/>
+          <w:szCs w:val="24"/>
+        </w:rPr>
+        <w:t xml:space="preserve"> </w:t>
+      </w:r>
+      <w:proofErr w:type="spellStart"/>
+      <w:r>
+        <w:rPr>
+          <w:rFonts w:ascii="Times New Roman" w:eastAsiaTheme="minorEastAsia" w:hAnsi="Times New Roman" w:cs="Times New Roman"/>
+          <w:sz w:val="24"/>
+          <w:szCs w:val="24"/>
+        </w:rPr>
+        <w:t>ku</w:t>
+      </w:r>
+      <w:proofErr w:type="spellEnd"/>
+      <w:r>
+        <w:rPr>
+          <w:rFonts w:ascii="Times New Roman" w:eastAsiaTheme="minorEastAsia" w:hAnsi="Times New Roman" w:cs="Times New Roman"/>
+          <w:sz w:val="24"/>
+          <w:szCs w:val="24"/>
+        </w:rPr>
+        <w:t xml:space="preserve"> </w:t>
+      </w:r>
+      <w:proofErr w:type="spellStart"/>
+      <w:r>
+        <w:rPr>
+          <w:rFonts w:ascii="Times New Roman" w:eastAsiaTheme="minorEastAsia" w:hAnsi="Times New Roman" w:cs="Times New Roman"/>
+          <w:sz w:val="24"/>
+          <w:szCs w:val="24"/>
+        </w:rPr>
+        <w:t>ini</w:t>
+      </w:r>
+      <w:proofErr w:type="spellEnd"/>
+      <w:r>
+        <w:rPr>
+          <w:rFonts w:ascii="Times New Roman" w:eastAsiaTheme="minorEastAsia" w:hAnsi="Times New Roman" w:cs="Times New Roman"/>
+          <w:sz w:val="24"/>
+          <w:szCs w:val="24"/>
+        </w:rPr>
+        <w:t xml:space="preserve"> </w:t>
+      </w:r>
+      <w:proofErr w:type="spellStart"/>
+      <w:r>
+        <w:rPr>
+          <w:rFonts w:ascii="Times New Roman" w:eastAsiaTheme="minorEastAsia" w:hAnsi="Times New Roman" w:cs="Times New Roman"/>
+          <w:sz w:val="24"/>
+          <w:szCs w:val="24"/>
+        </w:rPr>
+        <w:t>sebagai</w:t>
+      </w:r>
+      <w:proofErr w:type="spellEnd"/>
+      <w:r>
+        <w:rPr>
+          <w:rFonts w:ascii="Times New Roman" w:eastAsiaTheme="minorEastAsia" w:hAnsi="Times New Roman" w:cs="Times New Roman"/>
+          <w:sz w:val="24"/>
+          <w:szCs w:val="24"/>
+        </w:rPr>
+        <w:t xml:space="preserve"> </w:t>
+      </w:r>
+      <w:proofErr w:type="spellStart"/>
+      <w:r>
+        <w:rPr>
+          <w:rFonts w:ascii="Times New Roman" w:eastAsiaTheme="minorEastAsia" w:hAnsi="Times New Roman" w:cs="Times New Roman"/>
+          <w:sz w:val="24"/>
+          <w:szCs w:val="24"/>
+        </w:rPr>
+        <w:t>Saksi</w:t>
+      </w:r>
+      <w:proofErr w:type="spellEnd"/>
+      <w:r>
+        <w:rPr>
+          <w:rFonts w:ascii="Times New Roman" w:eastAsiaTheme="minorEastAsia" w:hAnsi="Times New Roman" w:cs="Times New Roman"/>
+          <w:sz w:val="24"/>
+          <w:szCs w:val="24"/>
+        </w:rPr>
+        <w:t xml:space="preserve">. </w:t>
+      </w:r>
+      <w:proofErr w:type="spellStart"/>
+      <w:r>
+        <w:rPr>
+          <w:rFonts w:ascii="Times New Roman" w:eastAsiaTheme="minorEastAsia" w:hAnsi="Times New Roman" w:cs="Times New Roman"/>
+          <w:sz w:val="24"/>
+          <w:szCs w:val="24"/>
+        </w:rPr>
+        <w:t>Bahwa</w:t>
+      </w:r>
+      <w:proofErr w:type="spellEnd"/>
+      <w:r>
+        <w:rPr>
+          <w:rFonts w:ascii="Times New Roman" w:eastAsiaTheme="minorEastAsia" w:hAnsi="Times New Roman" w:cs="Times New Roman"/>
+          <w:sz w:val="24"/>
+          <w:szCs w:val="24"/>
+        </w:rPr>
+        <w:t xml:space="preserve"> </w:t>
+      </w:r>
+      <w:proofErr w:type="spellStart"/>
+      <w:r>
+        <w:rPr>
+          <w:rFonts w:ascii="Times New Roman" w:eastAsiaTheme="minorEastAsia" w:hAnsi="Times New Roman" w:cs="Times New Roman"/>
+          <w:sz w:val="24"/>
+          <w:szCs w:val="24"/>
+        </w:rPr>
+        <w:t>Kekuasaan</w:t>
+      </w:r>
+      <w:proofErr w:type="spellEnd"/>
+      <w:r>
+        <w:rPr>
+          <w:rFonts w:ascii="Times New Roman" w:eastAsiaTheme="minorEastAsia" w:hAnsi="Times New Roman" w:cs="Times New Roman"/>
+          <w:sz w:val="24"/>
+          <w:szCs w:val="24"/>
+        </w:rPr>
+        <w:t xml:space="preserve"> </w:t>
+      </w:r>
+      <w:proofErr w:type="spellStart"/>
+      <w:r>
+        <w:rPr>
+          <w:rFonts w:ascii="Times New Roman" w:eastAsiaTheme="minorEastAsia" w:hAnsi="Times New Roman" w:cs="Times New Roman"/>
+          <w:sz w:val="24"/>
+          <w:szCs w:val="24"/>
+        </w:rPr>
+        <w:t>Presiden</w:t>
+      </w:r>
+      <w:proofErr w:type="spellEnd"/>
+      <w:r>
+        <w:rPr>
+          <w:rFonts w:ascii="Times New Roman" w:eastAsiaTheme="minorEastAsia" w:hAnsi="Times New Roman" w:cs="Times New Roman"/>
+          <w:sz w:val="24"/>
+          <w:szCs w:val="24"/>
+        </w:rPr>
+        <w:t xml:space="preserve"> </w:t>
+      </w:r>
+      <w:proofErr w:type="spellStart"/>
+      <w:r>
+        <w:rPr>
+          <w:rFonts w:ascii="Times New Roman" w:eastAsiaTheme="minorEastAsia" w:hAnsi="Times New Roman" w:cs="Times New Roman"/>
+          <w:sz w:val="24"/>
+          <w:szCs w:val="24"/>
+        </w:rPr>
+        <w:t>sekalipun</w:t>
+      </w:r>
+      <w:proofErr w:type="spellEnd"/>
+      <w:r>
+        <w:rPr>
+          <w:rFonts w:ascii="Times New Roman" w:eastAsiaTheme="minorEastAsia" w:hAnsi="Times New Roman" w:cs="Times New Roman"/>
+          <w:sz w:val="24"/>
+          <w:szCs w:val="24"/>
+        </w:rPr>
+        <w:t xml:space="preserve"> </w:t>
+      </w:r>
+      <w:proofErr w:type="spellStart"/>
+      <w:r>
+        <w:rPr>
+          <w:rFonts w:ascii="Times New Roman" w:eastAsiaTheme="minorEastAsia" w:hAnsi="Times New Roman" w:cs="Times New Roman"/>
+          <w:sz w:val="24"/>
+          <w:szCs w:val="24"/>
+        </w:rPr>
+        <w:t>ada</w:t>
+      </w:r>
+      <w:proofErr w:type="spellEnd"/>
+      <w:r>
+        <w:rPr>
+          <w:rFonts w:ascii="Times New Roman" w:eastAsiaTheme="minorEastAsia" w:hAnsi="Times New Roman" w:cs="Times New Roman"/>
+          <w:sz w:val="24"/>
+          <w:szCs w:val="24"/>
+        </w:rPr>
+        <w:t xml:space="preserve"> batas </w:t>
+      </w:r>
+      <w:proofErr w:type="spellStart"/>
+      <w:r>
+        <w:rPr>
+          <w:rFonts w:ascii="Times New Roman" w:eastAsiaTheme="minorEastAsia" w:hAnsi="Times New Roman" w:cs="Times New Roman"/>
+          <w:sz w:val="24"/>
+          <w:szCs w:val="24"/>
+        </w:rPr>
+        <w:t>nya</w:t>
+      </w:r>
+      <w:proofErr w:type="spellEnd"/>
+      <w:r>
+        <w:rPr>
+          <w:rFonts w:ascii="Times New Roman" w:eastAsiaTheme="minorEastAsia" w:hAnsi="Times New Roman" w:cs="Times New Roman"/>
+          <w:sz w:val="24"/>
+          <w:szCs w:val="24"/>
+        </w:rPr>
+        <w:t xml:space="preserve">. Karena </w:t>
+      </w:r>
+      <w:proofErr w:type="spellStart"/>
+      <w:r>
+        <w:rPr>
+          <w:rFonts w:ascii="Times New Roman" w:eastAsiaTheme="minorEastAsia" w:hAnsi="Times New Roman" w:cs="Times New Roman"/>
+          <w:sz w:val="24"/>
+          <w:szCs w:val="24"/>
+        </w:rPr>
+        <w:t>Kekuasaan</w:t>
+      </w:r>
+      <w:proofErr w:type="spellEnd"/>
+      <w:r>
+        <w:rPr>
+          <w:rFonts w:ascii="Times New Roman" w:eastAsiaTheme="minorEastAsia" w:hAnsi="Times New Roman" w:cs="Times New Roman"/>
+          <w:sz w:val="24"/>
+          <w:szCs w:val="24"/>
+        </w:rPr>
+        <w:t xml:space="preserve"> </w:t>
+      </w:r>
+      <w:proofErr w:type="spellStart"/>
+      <w:r>
+        <w:rPr>
+          <w:rFonts w:ascii="Times New Roman" w:eastAsiaTheme="minorEastAsia" w:hAnsi="Times New Roman" w:cs="Times New Roman"/>
+          <w:sz w:val="24"/>
+          <w:szCs w:val="24"/>
+        </w:rPr>
+        <w:t>adalah</w:t>
+      </w:r>
+      <w:proofErr w:type="spellEnd"/>
+      <w:r>
+        <w:rPr>
+          <w:rFonts w:ascii="Times New Roman" w:eastAsiaTheme="minorEastAsia" w:hAnsi="Times New Roman" w:cs="Times New Roman"/>
+          <w:sz w:val="24"/>
+          <w:szCs w:val="24"/>
+        </w:rPr>
+        <w:t xml:space="preserve"> </w:t>
+      </w:r>
+      <w:proofErr w:type="spellStart"/>
+      <w:r>
+        <w:rPr>
+          <w:rFonts w:ascii="Times New Roman" w:eastAsiaTheme="minorEastAsia" w:hAnsi="Times New Roman" w:cs="Times New Roman"/>
+          <w:sz w:val="24"/>
+          <w:szCs w:val="24"/>
+        </w:rPr>
+        <w:t>Langsung</w:t>
+      </w:r>
+      <w:proofErr w:type="spellEnd"/>
+      <w:r>
+        <w:rPr>
+          <w:rFonts w:ascii="Times New Roman" w:eastAsiaTheme="minorEastAsia" w:hAnsi="Times New Roman" w:cs="Times New Roman"/>
+          <w:sz w:val="24"/>
+          <w:szCs w:val="24"/>
+        </w:rPr>
+        <w:t xml:space="preserve"> </w:t>
+      </w:r>
+      <w:proofErr w:type="spellStart"/>
+      <w:r>
+        <w:rPr>
+          <w:rFonts w:ascii="Times New Roman" w:eastAsiaTheme="minorEastAsia" w:hAnsi="Times New Roman" w:cs="Times New Roman"/>
+          <w:sz w:val="24"/>
+          <w:szCs w:val="24"/>
+        </w:rPr>
+        <w:t>dari</w:t>
+      </w:r>
+      <w:proofErr w:type="spellEnd"/>
+      <w:r>
+        <w:rPr>
+          <w:rFonts w:ascii="Times New Roman" w:eastAsiaTheme="minorEastAsia" w:hAnsi="Times New Roman" w:cs="Times New Roman"/>
+          <w:sz w:val="24"/>
+          <w:szCs w:val="24"/>
+        </w:rPr>
+        <w:t xml:space="preserve"> </w:t>
+      </w:r>
+      <w:proofErr w:type="spellStart"/>
+      <w:r>
+        <w:rPr>
+          <w:rFonts w:ascii="Times New Roman" w:eastAsiaTheme="minorEastAsia" w:hAnsi="Times New Roman" w:cs="Times New Roman"/>
+          <w:sz w:val="24"/>
+          <w:szCs w:val="24"/>
+        </w:rPr>
+        <w:t>Tangan</w:t>
+      </w:r>
+      <w:proofErr w:type="spellEnd"/>
+      <w:r>
+        <w:rPr>
+          <w:rFonts w:ascii="Times New Roman" w:eastAsiaTheme="minorEastAsia" w:hAnsi="Times New Roman" w:cs="Times New Roman"/>
+          <w:sz w:val="24"/>
+          <w:szCs w:val="24"/>
+        </w:rPr>
+        <w:t xml:space="preserve"> Rakyat, dan </w:t>
+      </w:r>
+      <w:proofErr w:type="spellStart"/>
+      <w:r>
+        <w:rPr>
+          <w:rFonts w:ascii="Times New Roman" w:eastAsiaTheme="minorEastAsia" w:hAnsi="Times New Roman" w:cs="Times New Roman"/>
+          <w:sz w:val="24"/>
+          <w:szCs w:val="24"/>
+        </w:rPr>
+        <w:t>Kekuasaan</w:t>
+      </w:r>
+      <w:proofErr w:type="spellEnd"/>
+      <w:r>
+        <w:rPr>
+          <w:rFonts w:ascii="Times New Roman" w:eastAsiaTheme="minorEastAsia" w:hAnsi="Times New Roman" w:cs="Times New Roman"/>
+          <w:sz w:val="24"/>
+          <w:szCs w:val="24"/>
+        </w:rPr>
+        <w:t xml:space="preserve"> di </w:t>
+      </w:r>
+      <w:proofErr w:type="spellStart"/>
+      <w:r>
+        <w:rPr>
+          <w:rFonts w:ascii="Times New Roman" w:eastAsiaTheme="minorEastAsia" w:hAnsi="Times New Roman" w:cs="Times New Roman"/>
+          <w:sz w:val="24"/>
+          <w:szCs w:val="24"/>
+        </w:rPr>
+        <w:t>atas</w:t>
+      </w:r>
+      <w:proofErr w:type="spellEnd"/>
+      <w:r>
+        <w:rPr>
+          <w:rFonts w:ascii="Times New Roman" w:eastAsiaTheme="minorEastAsia" w:hAnsi="Times New Roman" w:cs="Times New Roman"/>
+          <w:sz w:val="24"/>
+          <w:szCs w:val="24"/>
+        </w:rPr>
+        <w:t xml:space="preserve"> </w:t>
+      </w:r>
+      <w:proofErr w:type="spellStart"/>
+      <w:r>
+        <w:rPr>
+          <w:rFonts w:ascii="Times New Roman" w:eastAsiaTheme="minorEastAsia" w:hAnsi="Times New Roman" w:cs="Times New Roman"/>
+          <w:sz w:val="24"/>
+          <w:szCs w:val="24"/>
+        </w:rPr>
+        <w:t>segala</w:t>
+      </w:r>
+      <w:proofErr w:type="spellEnd"/>
+      <w:r>
+        <w:rPr>
+          <w:rFonts w:ascii="Times New Roman" w:eastAsiaTheme="minorEastAsia" w:hAnsi="Times New Roman" w:cs="Times New Roman"/>
+          <w:sz w:val="24"/>
+          <w:szCs w:val="24"/>
+        </w:rPr>
+        <w:t xml:space="preserve"> </w:t>
+      </w:r>
+      <w:proofErr w:type="spellStart"/>
+      <w:r>
+        <w:rPr>
+          <w:rFonts w:ascii="Times New Roman" w:eastAsiaTheme="minorEastAsia" w:hAnsi="Times New Roman" w:cs="Times New Roman"/>
+          <w:sz w:val="24"/>
+          <w:szCs w:val="24"/>
+        </w:rPr>
+        <w:t>nya</w:t>
+      </w:r>
+      <w:proofErr w:type="spellEnd"/>
+      <w:r>
+        <w:rPr>
+          <w:rFonts w:ascii="Times New Roman" w:eastAsiaTheme="minorEastAsia" w:hAnsi="Times New Roman" w:cs="Times New Roman"/>
+          <w:sz w:val="24"/>
+          <w:szCs w:val="24"/>
+        </w:rPr>
+        <w:t xml:space="preserve"> </w:t>
+      </w:r>
+      <w:proofErr w:type="spellStart"/>
+      <w:r>
+        <w:rPr>
+          <w:rFonts w:ascii="Times New Roman" w:eastAsiaTheme="minorEastAsia" w:hAnsi="Times New Roman" w:cs="Times New Roman"/>
+          <w:sz w:val="24"/>
+          <w:szCs w:val="24"/>
+        </w:rPr>
+        <w:t>adalah</w:t>
+      </w:r>
+      <w:proofErr w:type="spellEnd"/>
+      <w:r>
+        <w:rPr>
+          <w:rFonts w:ascii="Times New Roman" w:eastAsiaTheme="minorEastAsia" w:hAnsi="Times New Roman" w:cs="Times New Roman"/>
+          <w:sz w:val="24"/>
+          <w:szCs w:val="24"/>
+        </w:rPr>
+        <w:t xml:space="preserve"> </w:t>
+      </w:r>
+      <w:proofErr w:type="spellStart"/>
+      <w:r>
+        <w:rPr>
+          <w:rFonts w:ascii="Times New Roman" w:eastAsiaTheme="minorEastAsia" w:hAnsi="Times New Roman" w:cs="Times New Roman"/>
+          <w:sz w:val="24"/>
+          <w:szCs w:val="24"/>
+        </w:rPr>
+        <w:t>Kekuasaan</w:t>
+      </w:r>
+      <w:proofErr w:type="spellEnd"/>
+      <w:r>
+        <w:rPr>
+          <w:rFonts w:ascii="Times New Roman" w:eastAsiaTheme="minorEastAsia" w:hAnsi="Times New Roman" w:cs="Times New Roman"/>
+          <w:sz w:val="24"/>
+          <w:szCs w:val="24"/>
+        </w:rPr>
+        <w:t xml:space="preserve"> </w:t>
+      </w:r>
+      <w:proofErr w:type="spellStart"/>
+      <w:r>
+        <w:rPr>
+          <w:rFonts w:ascii="Times New Roman" w:eastAsiaTheme="minorEastAsia" w:hAnsi="Times New Roman" w:cs="Times New Roman"/>
+          <w:sz w:val="24"/>
+          <w:szCs w:val="24"/>
+        </w:rPr>
+        <w:t>Tuhan</w:t>
+      </w:r>
+      <w:proofErr w:type="spellEnd"/>
+      <w:r>
+        <w:rPr>
+          <w:rFonts w:ascii="Times New Roman" w:eastAsiaTheme="minorEastAsia" w:hAnsi="Times New Roman" w:cs="Times New Roman"/>
+          <w:sz w:val="24"/>
+          <w:szCs w:val="24"/>
+        </w:rPr>
+        <w:t xml:space="preserve"> Yang Maha Esa (Y.M.E). </w:t>
+      </w:r>
+      <w:proofErr w:type="gramStart"/>
+      <w:r>
+        <w:rPr>
+          <w:rFonts w:ascii="Times New Roman" w:eastAsiaTheme="minorEastAsia" w:hAnsi="Times New Roman" w:cs="Times New Roman"/>
+          <w:sz w:val="24"/>
+          <w:szCs w:val="24"/>
+        </w:rPr>
+        <w:t>Merdeka!!!.</w:t>
+      </w:r>
+      <w:proofErr w:type="gramEnd"/>
+      <w:r>
+        <w:rPr>
+          <w:rFonts w:ascii="Times New Roman" w:eastAsiaTheme="minorEastAsia" w:hAnsi="Times New Roman" w:cs="Times New Roman"/>
+          <w:sz w:val="24"/>
+          <w:szCs w:val="24"/>
+        </w:rPr>
+        <w:t xml:space="preserve">  </w:t>
       </w:r>
       <w:r>
         <w:rPr>

</xml_diff>

<commit_message>
Relation Multiverse in only Universe and Relativitation Law Albert Einstein with Imaginary Number | (09:22 (W . I . B[Waktu Indonesia bagian Barat]), 15/12/2025), Batam, Kepulauan Riau, Indonesia | #LAWANPEMERINTAHINDONESIAKORUPPENINDASRAKYATINDONESIADENGANPENGETAHUAN #NOBELNOINDONESIANYES #PROUDNUSANTARIAN #PANJANGUMURPERJUANGANRAKYATINDONESIA
Relation Multiverse in only Universe and Relativitation Law Albert Einstein with Imaginary Number | (09:22 (W . I . B[Waktu Indonesia bagian Barat]), 15/12/2025), Batam, Kepulauan Riau, Indonesia | #LAWANPEMERINTAHINDONESIAKORUPPENINDASRAKYATINDONESIADENGANPENGETAHUAN #NOBELNOINDONESIANYES #PROUDNUSANTARIAN #PANJANGUMURPERJUANGANRAKYATINDONESIA
</commit_message>
<xml_diff>
--- a/Relation Multiverse in only Universe and Relativitation Law Albert Einstein with Imaginary Number.docx
+++ b/Relation Multiverse in only Universe and Relativitation Law Albert Einstein with Imaginary Number.docx
@@ -18,77 +18,28 @@
           <w:sz w:val="24"/>
           <w:szCs w:val="24"/>
         </w:rPr>
-        <w:t xml:space="preserve">Relation Multiverse in only Universe and </w:t>
+        <w:t>Relation Multiverse in only Universe and Relativitation Law Albert Einstein with Imaginary Number</w:t>
       </w:r>
-      <w:proofErr w:type="spellStart"/>
+    </w:p>
+    <w:p>
+      <w:pPr>
+        <w:spacing w:line="360" w:lineRule="auto"/>
+        <w:jc w:val="center"/>
+        <w:rPr>
+          <w:rFonts w:ascii="Times New Roman" w:eastAsiaTheme="minorEastAsia" w:hAnsi="Times New Roman" w:cs="Times New Roman"/>
+          <w:sz w:val="24"/>
+          <w:szCs w:val="24"/>
+          <w:lang w:val="id-ID"/>
+        </w:rPr>
+      </w:pPr>
       <w:r>
         <w:rPr>
           <w:rFonts w:ascii="Times New Roman" w:eastAsiaTheme="minorEastAsia" w:hAnsi="Times New Roman" w:cs="Times New Roman"/>
           <w:sz w:val="24"/>
           <w:szCs w:val="24"/>
-        </w:rPr>
-        <w:t>Relativitation</w:t>
-      </w:r>
-      <w:proofErr w:type="spellEnd"/>
-      <w:r>
-        <w:rPr>
-          <w:rFonts w:ascii="Times New Roman" w:eastAsiaTheme="minorEastAsia" w:hAnsi="Times New Roman" w:cs="Times New Roman"/>
-          <w:sz w:val="24"/>
-          <w:szCs w:val="24"/>
-        </w:rPr>
-        <w:t xml:space="preserve"> Law Albert Einstein with Imaginary Number</w:t>
-      </w:r>
-    </w:p>
-    <w:p>
-      <w:pPr>
-        <w:spacing w:line="360" w:lineRule="auto"/>
-        <w:jc w:val="center"/>
-        <w:rPr>
-          <w:rFonts w:ascii="Times New Roman" w:eastAsiaTheme="minorEastAsia" w:hAnsi="Times New Roman" w:cs="Times New Roman"/>
-          <w:sz w:val="24"/>
-          <w:szCs w:val="24"/>
           <w:lang w:val="id-ID"/>
         </w:rPr>
-      </w:pPr>
-      <w:proofErr w:type="spellStart"/>
-      <w:r>
-        <w:rPr>
-          <w:rFonts w:ascii="Times New Roman" w:eastAsiaTheme="minorEastAsia" w:hAnsi="Times New Roman" w:cs="Times New Roman"/>
-          <w:sz w:val="24"/>
-          <w:szCs w:val="24"/>
-          <w:lang w:val="id-ID"/>
-        </w:rPr>
-        <w:t>by</w:t>
-      </w:r>
-      <w:proofErr w:type="spellEnd"/>
-      <w:r>
-        <w:rPr>
-          <w:rFonts w:ascii="Times New Roman" w:eastAsiaTheme="minorEastAsia" w:hAnsi="Times New Roman" w:cs="Times New Roman"/>
-          <w:sz w:val="24"/>
-          <w:szCs w:val="24"/>
-          <w:lang w:val="id-ID"/>
-        </w:rPr>
-        <w:t xml:space="preserve"> : Samuel Hasiholan Omega Purba, S. </w:t>
-      </w:r>
-      <w:proofErr w:type="spellStart"/>
-      <w:r>
-        <w:rPr>
-          <w:rFonts w:ascii="Times New Roman" w:eastAsiaTheme="minorEastAsia" w:hAnsi="Times New Roman" w:cs="Times New Roman"/>
-          <w:sz w:val="24"/>
-          <w:szCs w:val="24"/>
-          <w:lang w:val="id-ID"/>
-        </w:rPr>
-        <w:t>Tr</w:t>
-      </w:r>
-      <w:proofErr w:type="spellEnd"/>
-      <w:r>
-        <w:rPr>
-          <w:rFonts w:ascii="Times New Roman" w:eastAsiaTheme="minorEastAsia" w:hAnsi="Times New Roman" w:cs="Times New Roman"/>
-          <w:sz w:val="24"/>
-          <w:szCs w:val="24"/>
-          <w:lang w:val="id-ID"/>
-        </w:rPr>
-        <w:t>. T.</w:t>
+        <w:t>by : Samuel Hasiholan Omega Purba, S. Tr. T.</w:t>
       </w:r>
     </w:p>
     <w:p>
@@ -123,7 +74,6 @@
           <w:lang w:val="id-ID"/>
         </w:rPr>
       </w:pPr>
-      <w:proofErr w:type="spellStart"/>
       <w:r>
         <w:rPr>
           <w:rFonts w:ascii="Times New Roman" w:eastAsiaTheme="minorEastAsia" w:hAnsi="Times New Roman" w:cs="Times New Roman"/>
@@ -131,17 +81,7 @@
           <w:szCs w:val="24"/>
           <w:lang w:val="id-ID"/>
         </w:rPr>
-        <w:t>Prodi</w:t>
-      </w:r>
-      <w:proofErr w:type="spellEnd"/>
-      <w:r>
-        <w:rPr>
-          <w:rFonts w:ascii="Times New Roman" w:eastAsiaTheme="minorEastAsia" w:hAnsi="Times New Roman" w:cs="Times New Roman"/>
-          <w:sz w:val="24"/>
-          <w:szCs w:val="24"/>
-          <w:lang w:val="id-ID"/>
-        </w:rPr>
-        <w:t xml:space="preserve"> Teknik Robotika dan Kecerdasan buatan</w:t>
+        <w:t>Prodi Teknik Robotika dan Kecerdasan buatan</w:t>
       </w:r>
     </w:p>
     <w:p>
@@ -2534,7 +2474,7 @@
                       <w:sz w:val="24"/>
                       <w:szCs w:val="24"/>
                     </w:rPr>
-                    <m:t>0,05826397146254458977407847800238</m:t>
+                    <m:t>0,49130368444051748858129964071078</m:t>
                   </m:r>
                 </m:e>
               </m:d>
@@ -10330,7 +10270,7 @@
                       <w:sz w:val="24"/>
                       <w:szCs w:val="24"/>
                     </w:rPr>
-                    <m:t>0,05826397146254458977407847800238</m:t>
+                    <m:t>0,49130368444051748858129964071078</m:t>
                   </m:r>
                 </m:e>
               </m:d>
@@ -10455,7 +10395,7 @@
                           <w:sz w:val="24"/>
                           <w:szCs w:val="24"/>
                         </w:rPr>
-                        <m:t>0,05826397146254458977407847800238</m:t>
+                        <m:t>0,49130368444051748858129964071078</m:t>
                       </m:r>
                     </m:e>
                   </m:d>
@@ -10668,7 +10608,7 @@
                                       <w:sz w:val="24"/>
                                       <w:szCs w:val="24"/>
                                     </w:rPr>
-                                    <m:t>0,05826397146254458977407847800238</m:t>
+                                    <m:t>0,49130368444051748858129964071078</m:t>
                                   </m:r>
                                 </m:e>
                               </m:d>
@@ -10849,7 +10789,7 @@
                                       <w:sz w:val="24"/>
                                       <w:szCs w:val="24"/>
                                     </w:rPr>
-                                    <m:t>0,05826397146254458977407847800238</m:t>
+                                    <m:t>0,49130368444051748858129964071078</m:t>
                                   </m:r>
                                 </m:e>
                               </m:d>
@@ -10928,7 +10868,6 @@
           <w:szCs w:val="24"/>
         </w:rPr>
       </w:pPr>
-      <w:proofErr w:type="spellStart"/>
       <w:proofErr w:type="gramStart"/>
       <w:r>
         <w:rPr>
@@ -10936,16 +10875,7 @@
           <w:sz w:val="24"/>
           <w:szCs w:val="24"/>
         </w:rPr>
-        <w:t>Conclution</w:t>
-      </w:r>
-      <w:proofErr w:type="spellEnd"/>
-      <w:r>
-        <w:rPr>
-          <w:rFonts w:ascii="Times New Roman" w:eastAsiaTheme="minorEastAsia" w:hAnsi="Times New Roman" w:cs="Times New Roman"/>
-          <w:sz w:val="24"/>
-          <w:szCs w:val="24"/>
-        </w:rPr>
-        <w:t xml:space="preserve"> :</w:t>
+        <w:t>Conclution :</w:t>
       </w:r>
       <w:proofErr w:type="gramEnd"/>
     </w:p>
@@ -11007,25 +10937,7 @@
           <w:sz w:val="24"/>
           <w:szCs w:val="24"/>
         </w:rPr>
-        <w:t xml:space="preserve"> </w:t>
-      </w:r>
-      <w:proofErr w:type="spellStart"/>
-      <w:r>
-        <w:rPr>
-          <w:rFonts w:ascii="Times New Roman" w:eastAsiaTheme="minorEastAsia" w:hAnsi="Times New Roman" w:cs="Times New Roman"/>
-          <w:sz w:val="24"/>
-          <w:szCs w:val="24"/>
-        </w:rPr>
-        <w:t>Contant</w:t>
-      </w:r>
-      <w:proofErr w:type="spellEnd"/>
-      <w:r>
-        <w:rPr>
-          <w:rFonts w:ascii="Times New Roman" w:eastAsiaTheme="minorEastAsia" w:hAnsi="Times New Roman" w:cs="Times New Roman"/>
-          <w:sz w:val="24"/>
-          <w:szCs w:val="24"/>
-        </w:rPr>
-        <w:t xml:space="preserve"> 7</w:t>
+        <w:t xml:space="preserve"> Contant 7</w:t>
       </w:r>
       <w:r>
         <w:rPr>
@@ -11090,7 +11002,7 @@
             <w:sz w:val="24"/>
             <w:szCs w:val="24"/>
           </w:rPr>
-          <m:t>0,05826397146254458977407847800238</m:t>
+          <m:t>0,49130368444051748858129964071078</m:t>
         </m:r>
       </m:oMath>
       <w:r>
@@ -11129,80 +11041,26 @@
           <w:sz w:val="24"/>
           <w:szCs w:val="24"/>
         </w:rPr>
-        <w:t xml:space="preserve">~ Samuel </w:t>
+        <w:t>~ Samuel Hasiholan Omega Purba, S. Tr. T. ~</w:t>
       </w:r>
-      <w:proofErr w:type="spellStart"/>
+    </w:p>
+    <w:p>
+      <w:pPr>
+        <w:spacing w:line="360" w:lineRule="auto"/>
+        <w:jc w:val="center"/>
+        <w:rPr>
+          <w:rFonts w:ascii="Times New Roman" w:eastAsiaTheme="minorEastAsia" w:hAnsi="Times New Roman" w:cs="Times New Roman"/>
+          <w:sz w:val="24"/>
+          <w:szCs w:val="24"/>
+        </w:rPr>
+      </w:pPr>
       <w:r>
         <w:rPr>
           <w:rFonts w:ascii="Times New Roman" w:eastAsiaTheme="minorEastAsia" w:hAnsi="Times New Roman" w:cs="Times New Roman"/>
           <w:sz w:val="24"/>
           <w:szCs w:val="24"/>
         </w:rPr>
-        <w:t>Hasiholan</w:t>
-      </w:r>
-      <w:proofErr w:type="spellEnd"/>
-      <w:r>
-        <w:rPr>
-          <w:rFonts w:ascii="Times New Roman" w:eastAsiaTheme="minorEastAsia" w:hAnsi="Times New Roman" w:cs="Times New Roman"/>
-          <w:sz w:val="24"/>
-          <w:szCs w:val="24"/>
-        </w:rPr>
-        <w:t xml:space="preserve"> Omega Purba, S. Tr. T. ~</w:t>
-      </w:r>
-    </w:p>
-    <w:p>
-      <w:pPr>
-        <w:spacing w:line="360" w:lineRule="auto"/>
-        <w:jc w:val="center"/>
-        <w:rPr>
-          <w:rFonts w:ascii="Times New Roman" w:eastAsiaTheme="minorEastAsia" w:hAnsi="Times New Roman" w:cs="Times New Roman"/>
-          <w:sz w:val="24"/>
-          <w:szCs w:val="24"/>
-        </w:rPr>
-      </w:pPr>
-      <w:r>
-        <w:rPr>
-          <w:rFonts w:ascii="Times New Roman" w:eastAsiaTheme="minorEastAsia" w:hAnsi="Times New Roman" w:cs="Times New Roman"/>
-          <w:sz w:val="24"/>
-          <w:szCs w:val="24"/>
-        </w:rPr>
-        <w:t xml:space="preserve">Bachelor of </w:t>
-      </w:r>
-      <w:proofErr w:type="spellStart"/>
-      <w:r>
-        <w:rPr>
-          <w:rFonts w:ascii="Times New Roman" w:eastAsiaTheme="minorEastAsia" w:hAnsi="Times New Roman" w:cs="Times New Roman"/>
-          <w:sz w:val="24"/>
-          <w:szCs w:val="24"/>
-        </w:rPr>
-        <w:t>Robotic’s</w:t>
-      </w:r>
-      <w:proofErr w:type="spellEnd"/>
-      <w:r>
-        <w:rPr>
-          <w:rFonts w:ascii="Times New Roman" w:eastAsiaTheme="minorEastAsia" w:hAnsi="Times New Roman" w:cs="Times New Roman"/>
-          <w:sz w:val="24"/>
-          <w:szCs w:val="24"/>
-        </w:rPr>
-        <w:t xml:space="preserve"> Technology and </w:t>
-      </w:r>
-      <w:proofErr w:type="spellStart"/>
-      <w:r>
-        <w:rPr>
-          <w:rFonts w:ascii="Times New Roman" w:eastAsiaTheme="minorEastAsia" w:hAnsi="Times New Roman" w:cs="Times New Roman"/>
-          <w:sz w:val="24"/>
-          <w:szCs w:val="24"/>
-        </w:rPr>
-        <w:t>Artificial’s</w:t>
-      </w:r>
-      <w:proofErr w:type="spellEnd"/>
-      <w:r>
-        <w:rPr>
-          <w:rFonts w:ascii="Times New Roman" w:eastAsiaTheme="minorEastAsia" w:hAnsi="Times New Roman" w:cs="Times New Roman"/>
-          <w:sz w:val="24"/>
-          <w:szCs w:val="24"/>
-        </w:rPr>
-        <w:t xml:space="preserve"> Intelligent</w:t>
+        <w:t>Bachelor of Robotic’s Technology and Artificial’s Intelligent</w:t>
       </w:r>
     </w:p>
     <w:p>
@@ -11222,18 +11080,8 @@
           <w:sz w:val="24"/>
           <w:szCs w:val="24"/>
         </w:rPr>
-        <w:t xml:space="preserve">[“ </w:t>
+        <w:t>[“ Politeknik</w:t>
       </w:r>
-      <w:proofErr w:type="spellStart"/>
-      <w:r>
-        <w:rPr>
-          <w:rFonts w:ascii="Times New Roman" w:eastAsiaTheme="minorEastAsia" w:hAnsi="Times New Roman" w:cs="Times New Roman"/>
-          <w:sz w:val="24"/>
-          <w:szCs w:val="24"/>
-        </w:rPr>
-        <w:t>Politeknik</w:t>
-      </w:r>
-      <w:proofErr w:type="spellEnd"/>
       <w:proofErr w:type="gramEnd"/>
       <w:r>
         <w:rPr>
@@ -11241,25 +11089,7 @@
           <w:sz w:val="24"/>
           <w:szCs w:val="24"/>
         </w:rPr>
-        <w:t xml:space="preserve"> Negeri </w:t>
-      </w:r>
-      <w:proofErr w:type="spellStart"/>
-      <w:r>
-        <w:rPr>
-          <w:rFonts w:ascii="Times New Roman" w:eastAsiaTheme="minorEastAsia" w:hAnsi="Times New Roman" w:cs="Times New Roman"/>
-          <w:sz w:val="24"/>
-          <w:szCs w:val="24"/>
-        </w:rPr>
-        <w:t>Batam</w:t>
-      </w:r>
-      <w:proofErr w:type="spellEnd"/>
-      <w:r>
-        <w:rPr>
-          <w:rFonts w:ascii="Times New Roman" w:eastAsiaTheme="minorEastAsia" w:hAnsi="Times New Roman" w:cs="Times New Roman"/>
-          <w:sz w:val="24"/>
-          <w:szCs w:val="24"/>
-        </w:rPr>
-        <w:t xml:space="preserve"> for International Future ”]</w:t>
+        <w:t xml:space="preserve"> Negeri Batam for International Future ”]</w:t>
       </w:r>
     </w:p>
     <w:p>
@@ -11464,68 +11294,13 @@
         </w:rPr>
         <w:t xml:space="preserve">~ </w:t>
       </w:r>
-      <w:proofErr w:type="spellStart"/>
       <w:r>
         <w:rPr>
           <w:rFonts w:ascii="Times New Roman" w:eastAsiaTheme="minorEastAsia" w:hAnsi="Times New Roman" w:cs="Times New Roman"/>
           <w:sz w:val="24"/>
           <w:szCs w:val="24"/>
         </w:rPr>
-        <w:t>Saudara</w:t>
-      </w:r>
-      <w:proofErr w:type="spellEnd"/>
-      <w:r>
-        <w:rPr>
-          <w:rFonts w:ascii="Times New Roman" w:eastAsiaTheme="minorEastAsia" w:hAnsi="Times New Roman" w:cs="Times New Roman"/>
-          <w:sz w:val="24"/>
-          <w:szCs w:val="24"/>
-        </w:rPr>
-        <w:t xml:space="preserve"> – </w:t>
-      </w:r>
-      <w:proofErr w:type="spellStart"/>
-      <w:r>
-        <w:rPr>
-          <w:rFonts w:ascii="Times New Roman" w:eastAsiaTheme="minorEastAsia" w:hAnsi="Times New Roman" w:cs="Times New Roman"/>
-          <w:sz w:val="24"/>
-          <w:szCs w:val="24"/>
-        </w:rPr>
-        <w:t>saudara</w:t>
-      </w:r>
-      <w:proofErr w:type="spellEnd"/>
-      <w:r>
-        <w:rPr>
-          <w:rFonts w:ascii="Times New Roman" w:eastAsiaTheme="minorEastAsia" w:hAnsi="Times New Roman" w:cs="Times New Roman"/>
-          <w:sz w:val="24"/>
-          <w:szCs w:val="24"/>
-        </w:rPr>
-        <w:t xml:space="preserve"> </w:t>
-      </w:r>
-      <w:proofErr w:type="spellStart"/>
-      <w:r>
-        <w:rPr>
-          <w:rFonts w:ascii="Times New Roman" w:eastAsiaTheme="minorEastAsia" w:hAnsi="Times New Roman" w:cs="Times New Roman"/>
-          <w:sz w:val="24"/>
-          <w:szCs w:val="24"/>
-        </w:rPr>
-        <w:t>Sebangsa</w:t>
-      </w:r>
-      <w:proofErr w:type="spellEnd"/>
-      <w:r>
-        <w:rPr>
-          <w:rFonts w:ascii="Times New Roman" w:eastAsiaTheme="minorEastAsia" w:hAnsi="Times New Roman" w:cs="Times New Roman"/>
-          <w:sz w:val="24"/>
-          <w:szCs w:val="24"/>
-        </w:rPr>
-        <w:t xml:space="preserve"> dan se-Tanah Air. </w:t>
-      </w:r>
-      <w:proofErr w:type="spellStart"/>
-      <w:r>
-        <w:rPr>
-          <w:rFonts w:ascii="Times New Roman" w:eastAsiaTheme="minorEastAsia" w:hAnsi="Times New Roman" w:cs="Times New Roman"/>
-          <w:sz w:val="24"/>
-          <w:szCs w:val="24"/>
-        </w:rPr>
-        <w:t>Kal</w:t>
+        <w:t>Saudara – saudara Sebangsa dan se-Tanah Air. Kal</w:t>
       </w:r>
       <w:r>
         <w:rPr>
@@ -11541,331 +11316,7 @@
           <w:sz w:val="24"/>
           <w:szCs w:val="24"/>
         </w:rPr>
-        <w:t>u</w:t>
-      </w:r>
-      <w:proofErr w:type="spellEnd"/>
-      <w:r>
-        <w:rPr>
-          <w:rFonts w:ascii="Times New Roman" w:eastAsiaTheme="minorEastAsia" w:hAnsi="Times New Roman" w:cs="Times New Roman"/>
-          <w:sz w:val="24"/>
-          <w:szCs w:val="24"/>
-        </w:rPr>
-        <w:t xml:space="preserve"> </w:t>
-      </w:r>
-      <w:proofErr w:type="spellStart"/>
-      <w:r>
-        <w:rPr>
-          <w:rFonts w:ascii="Times New Roman" w:eastAsiaTheme="minorEastAsia" w:hAnsi="Times New Roman" w:cs="Times New Roman"/>
-          <w:sz w:val="24"/>
-          <w:szCs w:val="24"/>
-        </w:rPr>
-        <w:t>jadi</w:t>
-      </w:r>
-      <w:proofErr w:type="spellEnd"/>
-      <w:r>
-        <w:rPr>
-          <w:rFonts w:ascii="Times New Roman" w:eastAsiaTheme="minorEastAsia" w:hAnsi="Times New Roman" w:cs="Times New Roman"/>
-          <w:sz w:val="24"/>
-          <w:szCs w:val="24"/>
-        </w:rPr>
-        <w:t xml:space="preserve"> Hindu, </w:t>
-      </w:r>
-      <w:proofErr w:type="spellStart"/>
-      <w:r>
-        <w:rPr>
-          <w:rFonts w:ascii="Times New Roman" w:eastAsiaTheme="minorEastAsia" w:hAnsi="Times New Roman" w:cs="Times New Roman"/>
-          <w:sz w:val="24"/>
-          <w:szCs w:val="24"/>
-        </w:rPr>
-        <w:t>jangan</w:t>
-      </w:r>
-      <w:proofErr w:type="spellEnd"/>
-      <w:r>
-        <w:rPr>
-          <w:rFonts w:ascii="Times New Roman" w:eastAsiaTheme="minorEastAsia" w:hAnsi="Times New Roman" w:cs="Times New Roman"/>
-          <w:sz w:val="24"/>
-          <w:szCs w:val="24"/>
-        </w:rPr>
-        <w:t xml:space="preserve"> </w:t>
-      </w:r>
-      <w:proofErr w:type="spellStart"/>
-      <w:r>
-        <w:rPr>
-          <w:rFonts w:ascii="Times New Roman" w:eastAsiaTheme="minorEastAsia" w:hAnsi="Times New Roman" w:cs="Times New Roman"/>
-          <w:sz w:val="24"/>
-          <w:szCs w:val="24"/>
-        </w:rPr>
-        <w:t>jadi</w:t>
-      </w:r>
-      <w:proofErr w:type="spellEnd"/>
-      <w:r>
-        <w:rPr>
-          <w:rFonts w:ascii="Times New Roman" w:eastAsiaTheme="minorEastAsia" w:hAnsi="Times New Roman" w:cs="Times New Roman"/>
-          <w:sz w:val="24"/>
-          <w:szCs w:val="24"/>
-        </w:rPr>
-        <w:t xml:space="preserve"> orang India. </w:t>
-      </w:r>
-      <w:proofErr w:type="spellStart"/>
-      <w:r>
-        <w:rPr>
-          <w:rFonts w:ascii="Times New Roman" w:eastAsiaTheme="minorEastAsia" w:hAnsi="Times New Roman" w:cs="Times New Roman"/>
-          <w:sz w:val="24"/>
-          <w:szCs w:val="24"/>
-        </w:rPr>
-        <w:t>Kalau</w:t>
-      </w:r>
-      <w:proofErr w:type="spellEnd"/>
-      <w:r>
-        <w:rPr>
-          <w:rFonts w:ascii="Times New Roman" w:eastAsiaTheme="minorEastAsia" w:hAnsi="Times New Roman" w:cs="Times New Roman"/>
-          <w:sz w:val="24"/>
-          <w:szCs w:val="24"/>
-        </w:rPr>
-        <w:t xml:space="preserve"> </w:t>
-      </w:r>
-      <w:proofErr w:type="spellStart"/>
-      <w:r>
-        <w:rPr>
-          <w:rFonts w:ascii="Times New Roman" w:eastAsiaTheme="minorEastAsia" w:hAnsi="Times New Roman" w:cs="Times New Roman"/>
-          <w:sz w:val="24"/>
-          <w:szCs w:val="24"/>
-        </w:rPr>
-        <w:t>jadi</w:t>
-      </w:r>
-      <w:proofErr w:type="spellEnd"/>
-      <w:r>
-        <w:rPr>
-          <w:rFonts w:ascii="Times New Roman" w:eastAsiaTheme="minorEastAsia" w:hAnsi="Times New Roman" w:cs="Times New Roman"/>
-          <w:sz w:val="24"/>
-          <w:szCs w:val="24"/>
-        </w:rPr>
-        <w:t xml:space="preserve"> Islam, </w:t>
-      </w:r>
-      <w:proofErr w:type="spellStart"/>
-      <w:r>
-        <w:rPr>
-          <w:rFonts w:ascii="Times New Roman" w:eastAsiaTheme="minorEastAsia" w:hAnsi="Times New Roman" w:cs="Times New Roman"/>
-          <w:sz w:val="24"/>
-          <w:szCs w:val="24"/>
-        </w:rPr>
-        <w:t>jangan</w:t>
-      </w:r>
-      <w:proofErr w:type="spellEnd"/>
-      <w:r>
-        <w:rPr>
-          <w:rFonts w:ascii="Times New Roman" w:eastAsiaTheme="minorEastAsia" w:hAnsi="Times New Roman" w:cs="Times New Roman"/>
-          <w:sz w:val="24"/>
-          <w:szCs w:val="24"/>
-        </w:rPr>
-        <w:t xml:space="preserve"> </w:t>
-      </w:r>
-      <w:proofErr w:type="spellStart"/>
-      <w:r>
-        <w:rPr>
-          <w:rFonts w:ascii="Times New Roman" w:eastAsiaTheme="minorEastAsia" w:hAnsi="Times New Roman" w:cs="Times New Roman"/>
-          <w:sz w:val="24"/>
-          <w:szCs w:val="24"/>
-        </w:rPr>
-        <w:t>jadi</w:t>
-      </w:r>
-      <w:proofErr w:type="spellEnd"/>
-      <w:r>
-        <w:rPr>
-          <w:rFonts w:ascii="Times New Roman" w:eastAsiaTheme="minorEastAsia" w:hAnsi="Times New Roman" w:cs="Times New Roman"/>
-          <w:sz w:val="24"/>
-          <w:szCs w:val="24"/>
-        </w:rPr>
-        <w:t xml:space="preserve"> orang Arab. </w:t>
-      </w:r>
-      <w:proofErr w:type="spellStart"/>
-      <w:r>
-        <w:rPr>
-          <w:rFonts w:ascii="Times New Roman" w:eastAsiaTheme="minorEastAsia" w:hAnsi="Times New Roman" w:cs="Times New Roman"/>
-          <w:sz w:val="24"/>
-          <w:szCs w:val="24"/>
-        </w:rPr>
-        <w:t>Kalau</w:t>
-      </w:r>
-      <w:proofErr w:type="spellEnd"/>
-      <w:r>
-        <w:rPr>
-          <w:rFonts w:ascii="Times New Roman" w:eastAsiaTheme="minorEastAsia" w:hAnsi="Times New Roman" w:cs="Times New Roman"/>
-          <w:sz w:val="24"/>
-          <w:szCs w:val="24"/>
-        </w:rPr>
-        <w:t xml:space="preserve"> </w:t>
-      </w:r>
-      <w:proofErr w:type="spellStart"/>
-      <w:r>
-        <w:rPr>
-          <w:rFonts w:ascii="Times New Roman" w:eastAsiaTheme="minorEastAsia" w:hAnsi="Times New Roman" w:cs="Times New Roman"/>
-          <w:sz w:val="24"/>
-          <w:szCs w:val="24"/>
-        </w:rPr>
-        <w:t>jadi</w:t>
-      </w:r>
-      <w:proofErr w:type="spellEnd"/>
-      <w:r>
-        <w:rPr>
-          <w:rFonts w:ascii="Times New Roman" w:eastAsiaTheme="minorEastAsia" w:hAnsi="Times New Roman" w:cs="Times New Roman"/>
-          <w:sz w:val="24"/>
-          <w:szCs w:val="24"/>
-        </w:rPr>
-        <w:t xml:space="preserve"> Kristen, </w:t>
-      </w:r>
-      <w:proofErr w:type="spellStart"/>
-      <w:r>
-        <w:rPr>
-          <w:rFonts w:ascii="Times New Roman" w:eastAsiaTheme="minorEastAsia" w:hAnsi="Times New Roman" w:cs="Times New Roman"/>
-          <w:sz w:val="24"/>
-          <w:szCs w:val="24"/>
-        </w:rPr>
-        <w:t>jangan</w:t>
-      </w:r>
-      <w:proofErr w:type="spellEnd"/>
-      <w:r>
-        <w:rPr>
-          <w:rFonts w:ascii="Times New Roman" w:eastAsiaTheme="minorEastAsia" w:hAnsi="Times New Roman" w:cs="Times New Roman"/>
-          <w:sz w:val="24"/>
-          <w:szCs w:val="24"/>
-        </w:rPr>
-        <w:t xml:space="preserve"> </w:t>
-      </w:r>
-      <w:proofErr w:type="spellStart"/>
-      <w:r>
-        <w:rPr>
-          <w:rFonts w:ascii="Times New Roman" w:eastAsiaTheme="minorEastAsia" w:hAnsi="Times New Roman" w:cs="Times New Roman"/>
-          <w:sz w:val="24"/>
-          <w:szCs w:val="24"/>
-        </w:rPr>
-        <w:t>jadi</w:t>
-      </w:r>
-      <w:proofErr w:type="spellEnd"/>
-      <w:r>
-        <w:rPr>
-          <w:rFonts w:ascii="Times New Roman" w:eastAsiaTheme="minorEastAsia" w:hAnsi="Times New Roman" w:cs="Times New Roman"/>
-          <w:sz w:val="24"/>
-          <w:szCs w:val="24"/>
-        </w:rPr>
-        <w:t xml:space="preserve"> orang </w:t>
-      </w:r>
-      <w:proofErr w:type="spellStart"/>
-      <w:r>
-        <w:rPr>
-          <w:rFonts w:ascii="Times New Roman" w:eastAsiaTheme="minorEastAsia" w:hAnsi="Times New Roman" w:cs="Times New Roman"/>
-          <w:sz w:val="24"/>
-          <w:szCs w:val="24"/>
-        </w:rPr>
-        <w:t>Yahudi</w:t>
-      </w:r>
-      <w:proofErr w:type="spellEnd"/>
-      <w:r>
-        <w:rPr>
-          <w:rFonts w:ascii="Times New Roman" w:eastAsiaTheme="minorEastAsia" w:hAnsi="Times New Roman" w:cs="Times New Roman"/>
-          <w:sz w:val="24"/>
-          <w:szCs w:val="24"/>
-        </w:rPr>
-        <w:t xml:space="preserve">. </w:t>
-      </w:r>
-      <w:proofErr w:type="spellStart"/>
-      <w:r>
-        <w:rPr>
-          <w:rFonts w:ascii="Times New Roman" w:eastAsiaTheme="minorEastAsia" w:hAnsi="Times New Roman" w:cs="Times New Roman"/>
-          <w:sz w:val="24"/>
-          <w:szCs w:val="24"/>
-        </w:rPr>
-        <w:t>Tetaplah</w:t>
-      </w:r>
-      <w:proofErr w:type="spellEnd"/>
-      <w:r>
-        <w:rPr>
-          <w:rFonts w:ascii="Times New Roman" w:eastAsiaTheme="minorEastAsia" w:hAnsi="Times New Roman" w:cs="Times New Roman"/>
-          <w:sz w:val="24"/>
-          <w:szCs w:val="24"/>
-        </w:rPr>
-        <w:t xml:space="preserve"> </w:t>
-      </w:r>
-      <w:proofErr w:type="spellStart"/>
-      <w:r>
-        <w:rPr>
-          <w:rFonts w:ascii="Times New Roman" w:eastAsiaTheme="minorEastAsia" w:hAnsi="Times New Roman" w:cs="Times New Roman"/>
-          <w:sz w:val="24"/>
-          <w:szCs w:val="24"/>
-        </w:rPr>
-        <w:t>jadi</w:t>
-      </w:r>
-      <w:proofErr w:type="spellEnd"/>
-      <w:r>
-        <w:rPr>
-          <w:rFonts w:ascii="Times New Roman" w:eastAsiaTheme="minorEastAsia" w:hAnsi="Times New Roman" w:cs="Times New Roman"/>
-          <w:sz w:val="24"/>
-          <w:szCs w:val="24"/>
-        </w:rPr>
-        <w:t xml:space="preserve"> orang Nusantara, yang Kaya </w:t>
-      </w:r>
-      <w:proofErr w:type="spellStart"/>
-      <w:r>
-        <w:rPr>
-          <w:rFonts w:ascii="Times New Roman" w:eastAsiaTheme="minorEastAsia" w:hAnsi="Times New Roman" w:cs="Times New Roman"/>
-          <w:sz w:val="24"/>
-          <w:szCs w:val="24"/>
-        </w:rPr>
-        <w:t>akan</w:t>
-      </w:r>
-      <w:proofErr w:type="spellEnd"/>
-      <w:r>
-        <w:rPr>
-          <w:rFonts w:ascii="Times New Roman" w:eastAsiaTheme="minorEastAsia" w:hAnsi="Times New Roman" w:cs="Times New Roman"/>
-          <w:sz w:val="24"/>
-          <w:szCs w:val="24"/>
-        </w:rPr>
-        <w:t xml:space="preserve"> Adat, </w:t>
-      </w:r>
-      <w:proofErr w:type="spellStart"/>
-      <w:r>
-        <w:rPr>
-          <w:rFonts w:ascii="Times New Roman" w:eastAsiaTheme="minorEastAsia" w:hAnsi="Times New Roman" w:cs="Times New Roman"/>
-          <w:sz w:val="24"/>
-          <w:szCs w:val="24"/>
-        </w:rPr>
-        <w:t>Budaya</w:t>
-      </w:r>
-      <w:proofErr w:type="spellEnd"/>
-      <w:r>
-        <w:rPr>
-          <w:rFonts w:ascii="Times New Roman" w:eastAsiaTheme="minorEastAsia" w:hAnsi="Times New Roman" w:cs="Times New Roman"/>
-          <w:sz w:val="24"/>
-          <w:szCs w:val="24"/>
-        </w:rPr>
-        <w:t xml:space="preserve"> yang Kaya Raya </w:t>
-      </w:r>
-      <w:proofErr w:type="spellStart"/>
-      <w:r>
-        <w:rPr>
-          <w:rFonts w:ascii="Times New Roman" w:eastAsiaTheme="minorEastAsia" w:hAnsi="Times New Roman" w:cs="Times New Roman"/>
-          <w:sz w:val="24"/>
-          <w:szCs w:val="24"/>
-        </w:rPr>
-        <w:t>ini</w:t>
-      </w:r>
-      <w:proofErr w:type="spellEnd"/>
-      <w:r>
-        <w:rPr>
-          <w:rFonts w:ascii="Times New Roman" w:eastAsiaTheme="minorEastAsia" w:hAnsi="Times New Roman" w:cs="Times New Roman"/>
-          <w:sz w:val="24"/>
-          <w:szCs w:val="24"/>
-        </w:rPr>
-        <w:t xml:space="preserve">. </w:t>
-      </w:r>
-      <w:proofErr w:type="spellStart"/>
-      <w:r>
-        <w:rPr>
-          <w:rFonts w:ascii="Times New Roman" w:eastAsiaTheme="minorEastAsia" w:hAnsi="Times New Roman" w:cs="Times New Roman"/>
-          <w:sz w:val="24"/>
-          <w:szCs w:val="24"/>
-        </w:rPr>
-        <w:t>Ing</w:t>
+        <w:t>u jadi Hindu, jangan jadi orang India. Kalau jadi Islam, jangan jadi orang Arab. Kalau jadi Kristen, jangan jadi orang Yahudi. Tetaplah jadi orang Nusantara, yang Kaya akan Adat, Budaya yang Kaya Raya ini. Ing</w:t>
       </w:r>
       <w:r>
         <w:rPr>
@@ -11873,34 +11324,7 @@
           <w:sz w:val="24"/>
           <w:szCs w:val="24"/>
         </w:rPr>
-        <w:t>at</w:t>
-      </w:r>
-      <w:proofErr w:type="spellEnd"/>
-      <w:r>
-        <w:rPr>
-          <w:rFonts w:ascii="Times New Roman" w:eastAsiaTheme="minorEastAsia" w:hAnsi="Times New Roman" w:cs="Times New Roman"/>
-          <w:sz w:val="24"/>
-          <w:szCs w:val="24"/>
-        </w:rPr>
-        <w:t xml:space="preserve"> </w:t>
-      </w:r>
-      <w:proofErr w:type="spellStart"/>
-      <w:r>
-        <w:rPr>
-          <w:rFonts w:ascii="Times New Roman" w:eastAsiaTheme="minorEastAsia" w:hAnsi="Times New Roman" w:cs="Times New Roman"/>
-          <w:sz w:val="24"/>
-          <w:szCs w:val="24"/>
-        </w:rPr>
-        <w:t>wahai</w:t>
-      </w:r>
-      <w:proofErr w:type="spellEnd"/>
-      <w:r>
-        <w:rPr>
-          <w:rFonts w:ascii="Times New Roman" w:eastAsiaTheme="minorEastAsia" w:hAnsi="Times New Roman" w:cs="Times New Roman"/>
-          <w:sz w:val="24"/>
-          <w:szCs w:val="24"/>
-        </w:rPr>
-        <w:t>,</w:t>
+        <w:t>at wahai,</w:t>
       </w:r>
       <w:r>
         <w:rPr>
@@ -11908,97 +11332,7 @@
           <w:sz w:val="24"/>
           <w:szCs w:val="24"/>
         </w:rPr>
-        <w:t xml:space="preserve"> </w:t>
-      </w:r>
-      <w:proofErr w:type="spellStart"/>
-      <w:r>
-        <w:rPr>
-          <w:rFonts w:ascii="Times New Roman" w:eastAsiaTheme="minorEastAsia" w:hAnsi="Times New Roman" w:cs="Times New Roman"/>
-          <w:sz w:val="24"/>
-          <w:szCs w:val="24"/>
-        </w:rPr>
-        <w:t>Saudara</w:t>
-      </w:r>
-      <w:proofErr w:type="spellEnd"/>
-      <w:r>
-        <w:rPr>
-          <w:rFonts w:ascii="Times New Roman" w:eastAsiaTheme="minorEastAsia" w:hAnsi="Times New Roman" w:cs="Times New Roman"/>
-          <w:sz w:val="24"/>
-          <w:szCs w:val="24"/>
-        </w:rPr>
-        <w:t xml:space="preserve"> – </w:t>
-      </w:r>
-      <w:proofErr w:type="spellStart"/>
-      <w:r>
-        <w:rPr>
-          <w:rFonts w:ascii="Times New Roman" w:eastAsiaTheme="minorEastAsia" w:hAnsi="Times New Roman" w:cs="Times New Roman"/>
-          <w:sz w:val="24"/>
-          <w:szCs w:val="24"/>
-        </w:rPr>
-        <w:t>saudara</w:t>
-      </w:r>
-      <w:proofErr w:type="spellEnd"/>
-      <w:r>
-        <w:rPr>
-          <w:rFonts w:ascii="Times New Roman" w:eastAsiaTheme="minorEastAsia" w:hAnsi="Times New Roman" w:cs="Times New Roman"/>
-          <w:sz w:val="24"/>
-          <w:szCs w:val="24"/>
-        </w:rPr>
-        <w:t xml:space="preserve">, </w:t>
-      </w:r>
-      <w:proofErr w:type="spellStart"/>
-      <w:r>
-        <w:rPr>
-          <w:rFonts w:ascii="Times New Roman" w:eastAsiaTheme="minorEastAsia" w:hAnsi="Times New Roman" w:cs="Times New Roman"/>
-          <w:sz w:val="24"/>
-          <w:szCs w:val="24"/>
-        </w:rPr>
-        <w:t>musuh</w:t>
-      </w:r>
-      <w:proofErr w:type="spellEnd"/>
-      <w:r>
-        <w:rPr>
-          <w:rFonts w:ascii="Times New Roman" w:eastAsiaTheme="minorEastAsia" w:hAnsi="Times New Roman" w:cs="Times New Roman"/>
-          <w:sz w:val="24"/>
-          <w:szCs w:val="24"/>
-        </w:rPr>
-        <w:t xml:space="preserve"> yang </w:t>
-      </w:r>
-      <w:proofErr w:type="spellStart"/>
-      <w:r>
-        <w:rPr>
-          <w:rFonts w:ascii="Times New Roman" w:eastAsiaTheme="minorEastAsia" w:hAnsi="Times New Roman" w:cs="Times New Roman"/>
-          <w:sz w:val="24"/>
-          <w:szCs w:val="24"/>
-        </w:rPr>
-        <w:t>terberat</w:t>
-      </w:r>
-      <w:proofErr w:type="spellEnd"/>
-      <w:r>
-        <w:rPr>
-          <w:rFonts w:ascii="Times New Roman" w:eastAsiaTheme="minorEastAsia" w:hAnsi="Times New Roman" w:cs="Times New Roman"/>
-          <w:sz w:val="24"/>
-          <w:szCs w:val="24"/>
-        </w:rPr>
-        <w:t xml:space="preserve"> </w:t>
-      </w:r>
-      <w:proofErr w:type="spellStart"/>
-      <w:r>
-        <w:rPr>
-          <w:rFonts w:ascii="Times New Roman" w:eastAsiaTheme="minorEastAsia" w:hAnsi="Times New Roman" w:cs="Times New Roman"/>
-          <w:sz w:val="24"/>
-          <w:szCs w:val="24"/>
-        </w:rPr>
-        <w:t>adalah</w:t>
-      </w:r>
-      <w:proofErr w:type="spellEnd"/>
-      <w:r>
-        <w:rPr>
-          <w:rFonts w:ascii="Times New Roman" w:eastAsiaTheme="minorEastAsia" w:hAnsi="Times New Roman" w:cs="Times New Roman"/>
-          <w:sz w:val="24"/>
-          <w:szCs w:val="24"/>
-        </w:rPr>
-        <w:t xml:space="preserve"> Rakyat</w:t>
+        <w:t xml:space="preserve"> Saudara – saudara, musuh yang terberat adalah Rakyat</w:t>
       </w:r>
       <w:r>
         <w:rPr>
@@ -12006,1285 +11340,7 @@
           <w:sz w:val="24"/>
           <w:szCs w:val="24"/>
         </w:rPr>
-        <w:t xml:space="preserve"> </w:t>
-      </w:r>
-      <w:proofErr w:type="spellStart"/>
-      <w:r>
-        <w:rPr>
-          <w:rFonts w:ascii="Times New Roman" w:eastAsiaTheme="minorEastAsia" w:hAnsi="Times New Roman" w:cs="Times New Roman"/>
-          <w:sz w:val="24"/>
-          <w:szCs w:val="24"/>
-        </w:rPr>
-        <w:t>sendiri</w:t>
-      </w:r>
-      <w:proofErr w:type="spellEnd"/>
-      <w:r>
-        <w:rPr>
-          <w:rFonts w:ascii="Times New Roman" w:eastAsiaTheme="minorEastAsia" w:hAnsi="Times New Roman" w:cs="Times New Roman"/>
-          <w:sz w:val="24"/>
-          <w:szCs w:val="24"/>
-        </w:rPr>
-        <w:t xml:space="preserve">, Rakyat yang </w:t>
-      </w:r>
-      <w:proofErr w:type="spellStart"/>
-      <w:r>
-        <w:rPr>
-          <w:rFonts w:ascii="Times New Roman" w:eastAsiaTheme="minorEastAsia" w:hAnsi="Times New Roman" w:cs="Times New Roman"/>
-          <w:sz w:val="24"/>
-          <w:szCs w:val="24"/>
-        </w:rPr>
-        <w:t>mabuk</w:t>
-      </w:r>
-      <w:proofErr w:type="spellEnd"/>
-      <w:r>
-        <w:rPr>
-          <w:rFonts w:ascii="Times New Roman" w:eastAsiaTheme="minorEastAsia" w:hAnsi="Times New Roman" w:cs="Times New Roman"/>
-          <w:sz w:val="24"/>
-          <w:szCs w:val="24"/>
-        </w:rPr>
-        <w:t xml:space="preserve">, </w:t>
-      </w:r>
-      <w:proofErr w:type="spellStart"/>
-      <w:r>
-        <w:rPr>
-          <w:rFonts w:ascii="Times New Roman" w:eastAsiaTheme="minorEastAsia" w:hAnsi="Times New Roman" w:cs="Times New Roman"/>
-          <w:sz w:val="24"/>
-          <w:szCs w:val="24"/>
-        </w:rPr>
-        <w:t>akan</w:t>
-      </w:r>
-      <w:proofErr w:type="spellEnd"/>
-      <w:r>
-        <w:rPr>
-          <w:rFonts w:ascii="Times New Roman" w:eastAsiaTheme="minorEastAsia" w:hAnsi="Times New Roman" w:cs="Times New Roman"/>
-          <w:sz w:val="24"/>
-          <w:szCs w:val="24"/>
-        </w:rPr>
-        <w:t xml:space="preserve"> </w:t>
-      </w:r>
-      <w:proofErr w:type="spellStart"/>
-      <w:r>
-        <w:rPr>
-          <w:rFonts w:ascii="Times New Roman" w:eastAsiaTheme="minorEastAsia" w:hAnsi="Times New Roman" w:cs="Times New Roman"/>
-          <w:sz w:val="24"/>
-          <w:szCs w:val="24"/>
-        </w:rPr>
-        <w:t>Budaya</w:t>
-      </w:r>
-      <w:proofErr w:type="spellEnd"/>
-      <w:r>
-        <w:rPr>
-          <w:rFonts w:ascii="Times New Roman" w:eastAsiaTheme="minorEastAsia" w:hAnsi="Times New Roman" w:cs="Times New Roman"/>
-          <w:sz w:val="24"/>
-          <w:szCs w:val="24"/>
-        </w:rPr>
-        <w:t xml:space="preserve"> </w:t>
-      </w:r>
-      <w:proofErr w:type="spellStart"/>
-      <w:r>
-        <w:rPr>
-          <w:rFonts w:ascii="Times New Roman" w:eastAsiaTheme="minorEastAsia" w:hAnsi="Times New Roman" w:cs="Times New Roman"/>
-          <w:sz w:val="24"/>
-          <w:szCs w:val="24"/>
-        </w:rPr>
-        <w:t>luar</w:t>
-      </w:r>
-      <w:proofErr w:type="spellEnd"/>
-      <w:r>
-        <w:rPr>
-          <w:rFonts w:ascii="Times New Roman" w:eastAsiaTheme="minorEastAsia" w:hAnsi="Times New Roman" w:cs="Times New Roman"/>
-          <w:sz w:val="24"/>
-          <w:szCs w:val="24"/>
-        </w:rPr>
-        <w:t xml:space="preserve">, yang </w:t>
-      </w:r>
-      <w:proofErr w:type="spellStart"/>
-      <w:r>
-        <w:rPr>
-          <w:rFonts w:ascii="Times New Roman" w:eastAsiaTheme="minorEastAsia" w:hAnsi="Times New Roman" w:cs="Times New Roman"/>
-          <w:sz w:val="24"/>
-          <w:szCs w:val="24"/>
-        </w:rPr>
-        <w:t>mabuk</w:t>
-      </w:r>
-      <w:proofErr w:type="spellEnd"/>
-      <w:r>
-        <w:rPr>
-          <w:rFonts w:ascii="Times New Roman" w:eastAsiaTheme="minorEastAsia" w:hAnsi="Times New Roman" w:cs="Times New Roman"/>
-          <w:sz w:val="24"/>
-          <w:szCs w:val="24"/>
-        </w:rPr>
-        <w:t xml:space="preserve"> Agama, yang </w:t>
-      </w:r>
-      <w:proofErr w:type="spellStart"/>
-      <w:r>
-        <w:rPr>
-          <w:rFonts w:ascii="Times New Roman" w:eastAsiaTheme="minorEastAsia" w:hAnsi="Times New Roman" w:cs="Times New Roman"/>
-          <w:sz w:val="24"/>
-          <w:szCs w:val="24"/>
-        </w:rPr>
-        <w:t>rela</w:t>
-      </w:r>
-      <w:proofErr w:type="spellEnd"/>
-      <w:r>
-        <w:rPr>
-          <w:rFonts w:ascii="Times New Roman" w:eastAsiaTheme="minorEastAsia" w:hAnsi="Times New Roman" w:cs="Times New Roman"/>
-          <w:sz w:val="24"/>
-          <w:szCs w:val="24"/>
-        </w:rPr>
-        <w:t xml:space="preserve"> </w:t>
-      </w:r>
-      <w:proofErr w:type="spellStart"/>
-      <w:r>
-        <w:rPr>
-          <w:rFonts w:ascii="Times New Roman" w:eastAsiaTheme="minorEastAsia" w:hAnsi="Times New Roman" w:cs="Times New Roman"/>
-          <w:sz w:val="24"/>
-          <w:szCs w:val="24"/>
-        </w:rPr>
-        <w:t>membunuh</w:t>
-      </w:r>
-      <w:proofErr w:type="spellEnd"/>
-      <w:r>
-        <w:rPr>
-          <w:rFonts w:ascii="Times New Roman" w:eastAsiaTheme="minorEastAsia" w:hAnsi="Times New Roman" w:cs="Times New Roman"/>
-          <w:sz w:val="24"/>
-          <w:szCs w:val="24"/>
-        </w:rPr>
-        <w:t xml:space="preserve"> </w:t>
-      </w:r>
-      <w:proofErr w:type="spellStart"/>
-      <w:r>
-        <w:rPr>
-          <w:rFonts w:ascii="Times New Roman" w:eastAsiaTheme="minorEastAsia" w:hAnsi="Times New Roman" w:cs="Times New Roman"/>
-          <w:sz w:val="24"/>
-          <w:szCs w:val="24"/>
-        </w:rPr>
-        <w:t>Bangsa</w:t>
-      </w:r>
-      <w:proofErr w:type="spellEnd"/>
-      <w:r>
-        <w:rPr>
-          <w:rFonts w:ascii="Times New Roman" w:eastAsiaTheme="minorEastAsia" w:hAnsi="Times New Roman" w:cs="Times New Roman"/>
-          <w:sz w:val="24"/>
-          <w:szCs w:val="24"/>
-        </w:rPr>
-        <w:t xml:space="preserve"> </w:t>
-      </w:r>
-      <w:proofErr w:type="spellStart"/>
-      <w:r>
-        <w:rPr>
-          <w:rFonts w:ascii="Times New Roman" w:eastAsiaTheme="minorEastAsia" w:hAnsi="Times New Roman" w:cs="Times New Roman"/>
-          <w:sz w:val="24"/>
-          <w:szCs w:val="24"/>
-        </w:rPr>
-        <w:t>Sendiri</w:t>
-      </w:r>
-      <w:proofErr w:type="spellEnd"/>
-      <w:r>
-        <w:rPr>
-          <w:rFonts w:ascii="Times New Roman" w:eastAsiaTheme="minorEastAsia" w:hAnsi="Times New Roman" w:cs="Times New Roman"/>
-          <w:sz w:val="24"/>
-          <w:szCs w:val="24"/>
-        </w:rPr>
-        <w:t xml:space="preserve">, demi </w:t>
-      </w:r>
-      <w:proofErr w:type="spellStart"/>
-      <w:r>
-        <w:rPr>
-          <w:rFonts w:ascii="Times New Roman" w:eastAsiaTheme="minorEastAsia" w:hAnsi="Times New Roman" w:cs="Times New Roman"/>
-          <w:sz w:val="24"/>
-          <w:szCs w:val="24"/>
-        </w:rPr>
-        <w:t>menegakkan</w:t>
-      </w:r>
-      <w:proofErr w:type="spellEnd"/>
-      <w:r>
-        <w:rPr>
-          <w:rFonts w:ascii="Times New Roman" w:eastAsiaTheme="minorEastAsia" w:hAnsi="Times New Roman" w:cs="Times New Roman"/>
-          <w:sz w:val="24"/>
-          <w:szCs w:val="24"/>
-        </w:rPr>
-        <w:t xml:space="preserve"> </w:t>
-      </w:r>
-      <w:proofErr w:type="spellStart"/>
-      <w:r>
-        <w:rPr>
-          <w:rFonts w:ascii="Times New Roman" w:eastAsiaTheme="minorEastAsia" w:hAnsi="Times New Roman" w:cs="Times New Roman"/>
-          <w:sz w:val="24"/>
-          <w:szCs w:val="24"/>
-        </w:rPr>
-        <w:t>Budaya</w:t>
-      </w:r>
-      <w:proofErr w:type="spellEnd"/>
-      <w:r>
-        <w:rPr>
-          <w:rFonts w:ascii="Times New Roman" w:eastAsiaTheme="minorEastAsia" w:hAnsi="Times New Roman" w:cs="Times New Roman"/>
-          <w:sz w:val="24"/>
-          <w:szCs w:val="24"/>
-        </w:rPr>
-        <w:t xml:space="preserve"> </w:t>
-      </w:r>
-      <w:proofErr w:type="spellStart"/>
-      <w:r>
-        <w:rPr>
-          <w:rFonts w:ascii="Times New Roman" w:eastAsiaTheme="minorEastAsia" w:hAnsi="Times New Roman" w:cs="Times New Roman"/>
-          <w:sz w:val="24"/>
-          <w:szCs w:val="24"/>
-        </w:rPr>
-        <w:t>asing</w:t>
-      </w:r>
-      <w:proofErr w:type="spellEnd"/>
-      <w:r>
-        <w:rPr>
-          <w:rFonts w:ascii="Times New Roman" w:eastAsiaTheme="minorEastAsia" w:hAnsi="Times New Roman" w:cs="Times New Roman"/>
-          <w:sz w:val="24"/>
-          <w:szCs w:val="24"/>
-        </w:rPr>
-        <w:t xml:space="preserve">. </w:t>
-      </w:r>
-      <w:proofErr w:type="spellStart"/>
-      <w:r>
-        <w:rPr>
-          <w:rFonts w:ascii="Times New Roman" w:eastAsiaTheme="minorEastAsia" w:hAnsi="Times New Roman" w:cs="Times New Roman"/>
-          <w:sz w:val="24"/>
-          <w:szCs w:val="24"/>
-        </w:rPr>
-        <w:t>Jangan</w:t>
-      </w:r>
-      <w:proofErr w:type="spellEnd"/>
-      <w:r>
-        <w:rPr>
-          <w:rFonts w:ascii="Times New Roman" w:eastAsiaTheme="minorEastAsia" w:hAnsi="Times New Roman" w:cs="Times New Roman"/>
-          <w:sz w:val="24"/>
-          <w:szCs w:val="24"/>
-        </w:rPr>
-        <w:t xml:space="preserve"> </w:t>
-      </w:r>
-      <w:proofErr w:type="spellStart"/>
-      <w:r>
-        <w:rPr>
-          <w:rFonts w:ascii="Times New Roman" w:eastAsiaTheme="minorEastAsia" w:hAnsi="Times New Roman" w:cs="Times New Roman"/>
-          <w:sz w:val="24"/>
-          <w:szCs w:val="24"/>
-        </w:rPr>
-        <w:t>mau</w:t>
-      </w:r>
-      <w:proofErr w:type="spellEnd"/>
-      <w:r>
-        <w:rPr>
-          <w:rFonts w:ascii="Times New Roman" w:eastAsiaTheme="minorEastAsia" w:hAnsi="Times New Roman" w:cs="Times New Roman"/>
-          <w:sz w:val="24"/>
-          <w:szCs w:val="24"/>
-        </w:rPr>
-        <w:t xml:space="preserve"> </w:t>
-      </w:r>
-      <w:proofErr w:type="spellStart"/>
-      <w:r>
-        <w:rPr>
-          <w:rFonts w:ascii="Times New Roman" w:eastAsiaTheme="minorEastAsia" w:hAnsi="Times New Roman" w:cs="Times New Roman"/>
-          <w:sz w:val="24"/>
-          <w:szCs w:val="24"/>
-        </w:rPr>
-        <w:t>diperbudak</w:t>
-      </w:r>
-      <w:proofErr w:type="spellEnd"/>
-      <w:r>
-        <w:rPr>
-          <w:rFonts w:ascii="Times New Roman" w:eastAsiaTheme="minorEastAsia" w:hAnsi="Times New Roman" w:cs="Times New Roman"/>
-          <w:sz w:val="24"/>
-          <w:szCs w:val="24"/>
-        </w:rPr>
-        <w:t xml:space="preserve"> oleh </w:t>
-      </w:r>
-      <w:proofErr w:type="spellStart"/>
-      <w:r>
-        <w:rPr>
-          <w:rFonts w:ascii="Times New Roman" w:eastAsiaTheme="minorEastAsia" w:hAnsi="Times New Roman" w:cs="Times New Roman"/>
-          <w:sz w:val="24"/>
-          <w:szCs w:val="24"/>
-        </w:rPr>
-        <w:t>semua</w:t>
-      </w:r>
-      <w:proofErr w:type="spellEnd"/>
-      <w:r>
-        <w:rPr>
-          <w:rFonts w:ascii="Times New Roman" w:eastAsiaTheme="minorEastAsia" w:hAnsi="Times New Roman" w:cs="Times New Roman"/>
-          <w:sz w:val="24"/>
-          <w:szCs w:val="24"/>
-        </w:rPr>
-        <w:t xml:space="preserve"> </w:t>
-      </w:r>
-      <w:proofErr w:type="spellStart"/>
-      <w:r>
-        <w:rPr>
-          <w:rFonts w:ascii="Times New Roman" w:eastAsiaTheme="minorEastAsia" w:hAnsi="Times New Roman" w:cs="Times New Roman"/>
-          <w:sz w:val="24"/>
-          <w:szCs w:val="24"/>
-        </w:rPr>
-        <w:t>itu</w:t>
-      </w:r>
-      <w:proofErr w:type="spellEnd"/>
-      <w:r>
-        <w:rPr>
-          <w:rFonts w:ascii="Times New Roman" w:eastAsiaTheme="minorEastAsia" w:hAnsi="Times New Roman" w:cs="Times New Roman"/>
-          <w:sz w:val="24"/>
-          <w:szCs w:val="24"/>
-        </w:rPr>
-        <w:t xml:space="preserve">. </w:t>
-      </w:r>
-      <w:proofErr w:type="spellStart"/>
-      <w:r>
-        <w:rPr>
-          <w:rFonts w:ascii="Times New Roman" w:eastAsiaTheme="minorEastAsia" w:hAnsi="Times New Roman" w:cs="Times New Roman"/>
-          <w:sz w:val="24"/>
-          <w:szCs w:val="24"/>
-        </w:rPr>
-        <w:t>Tetaplah</w:t>
-      </w:r>
-      <w:proofErr w:type="spellEnd"/>
-      <w:r>
-        <w:rPr>
-          <w:rFonts w:ascii="Times New Roman" w:eastAsiaTheme="minorEastAsia" w:hAnsi="Times New Roman" w:cs="Times New Roman"/>
-          <w:sz w:val="24"/>
-          <w:szCs w:val="24"/>
-        </w:rPr>
-        <w:t xml:space="preserve"> Bersatu-</w:t>
-      </w:r>
-      <w:proofErr w:type="spellStart"/>
-      <w:r>
-        <w:rPr>
-          <w:rFonts w:ascii="Times New Roman" w:eastAsiaTheme="minorEastAsia" w:hAnsi="Times New Roman" w:cs="Times New Roman"/>
-          <w:sz w:val="24"/>
-          <w:szCs w:val="24"/>
-        </w:rPr>
-        <w:t>padu</w:t>
-      </w:r>
-      <w:proofErr w:type="spellEnd"/>
-      <w:r>
-        <w:rPr>
-          <w:rFonts w:ascii="Times New Roman" w:eastAsiaTheme="minorEastAsia" w:hAnsi="Times New Roman" w:cs="Times New Roman"/>
-          <w:sz w:val="24"/>
-          <w:szCs w:val="24"/>
-        </w:rPr>
-        <w:t xml:space="preserve">, </w:t>
-      </w:r>
-      <w:proofErr w:type="spellStart"/>
-      <w:r>
-        <w:rPr>
-          <w:rFonts w:ascii="Times New Roman" w:eastAsiaTheme="minorEastAsia" w:hAnsi="Times New Roman" w:cs="Times New Roman"/>
-          <w:sz w:val="24"/>
-          <w:szCs w:val="24"/>
-        </w:rPr>
-        <w:t>membangun</w:t>
-      </w:r>
-      <w:proofErr w:type="spellEnd"/>
-      <w:r>
-        <w:rPr>
-          <w:rFonts w:ascii="Times New Roman" w:eastAsiaTheme="minorEastAsia" w:hAnsi="Times New Roman" w:cs="Times New Roman"/>
-          <w:sz w:val="24"/>
-          <w:szCs w:val="24"/>
-        </w:rPr>
-        <w:t xml:space="preserve"> Negri </w:t>
-      </w:r>
-      <w:proofErr w:type="spellStart"/>
-      <w:r>
-        <w:rPr>
-          <w:rFonts w:ascii="Times New Roman" w:eastAsiaTheme="minorEastAsia" w:hAnsi="Times New Roman" w:cs="Times New Roman"/>
-          <w:sz w:val="24"/>
-          <w:szCs w:val="24"/>
-        </w:rPr>
-        <w:t>ini</w:t>
-      </w:r>
-      <w:proofErr w:type="spellEnd"/>
-      <w:r>
-        <w:rPr>
-          <w:rFonts w:ascii="Times New Roman" w:eastAsiaTheme="minorEastAsia" w:hAnsi="Times New Roman" w:cs="Times New Roman"/>
-          <w:sz w:val="24"/>
-          <w:szCs w:val="24"/>
-        </w:rPr>
-        <w:t xml:space="preserve"> </w:t>
-      </w:r>
-      <w:proofErr w:type="spellStart"/>
-      <w:r>
-        <w:rPr>
-          <w:rFonts w:ascii="Times New Roman" w:eastAsiaTheme="minorEastAsia" w:hAnsi="Times New Roman" w:cs="Times New Roman"/>
-          <w:sz w:val="24"/>
-          <w:szCs w:val="24"/>
-        </w:rPr>
-        <w:t>tanpa</w:t>
-      </w:r>
-      <w:proofErr w:type="spellEnd"/>
-      <w:r>
-        <w:rPr>
-          <w:rFonts w:ascii="Times New Roman" w:eastAsiaTheme="minorEastAsia" w:hAnsi="Times New Roman" w:cs="Times New Roman"/>
-          <w:sz w:val="24"/>
-          <w:szCs w:val="24"/>
-        </w:rPr>
-        <w:t xml:space="preserve"> </w:t>
-      </w:r>
-      <w:proofErr w:type="spellStart"/>
-      <w:r>
-        <w:rPr>
-          <w:rFonts w:ascii="Times New Roman" w:eastAsiaTheme="minorEastAsia" w:hAnsi="Times New Roman" w:cs="Times New Roman"/>
-          <w:sz w:val="24"/>
-          <w:szCs w:val="24"/>
-        </w:rPr>
-        <w:t>pertumpahan</w:t>
-      </w:r>
-      <w:proofErr w:type="spellEnd"/>
-      <w:r>
-        <w:rPr>
-          <w:rFonts w:ascii="Times New Roman" w:eastAsiaTheme="minorEastAsia" w:hAnsi="Times New Roman" w:cs="Times New Roman"/>
-          <w:sz w:val="24"/>
-          <w:szCs w:val="24"/>
-        </w:rPr>
-        <w:t xml:space="preserve"> </w:t>
-      </w:r>
-      <w:proofErr w:type="spellStart"/>
-      <w:r>
-        <w:rPr>
-          <w:rFonts w:ascii="Times New Roman" w:eastAsiaTheme="minorEastAsia" w:hAnsi="Times New Roman" w:cs="Times New Roman"/>
-          <w:sz w:val="24"/>
-          <w:szCs w:val="24"/>
-        </w:rPr>
-        <w:t>darah</w:t>
-      </w:r>
-      <w:proofErr w:type="spellEnd"/>
-      <w:r>
-        <w:rPr>
-          <w:rFonts w:ascii="Times New Roman" w:eastAsiaTheme="minorEastAsia" w:hAnsi="Times New Roman" w:cs="Times New Roman"/>
-          <w:sz w:val="24"/>
-          <w:szCs w:val="24"/>
-        </w:rPr>
-        <w:t>. Hai Anak-</w:t>
-      </w:r>
-      <w:proofErr w:type="spellStart"/>
-      <w:r>
-        <w:rPr>
-          <w:rFonts w:ascii="Times New Roman" w:eastAsiaTheme="minorEastAsia" w:hAnsi="Times New Roman" w:cs="Times New Roman"/>
-          <w:sz w:val="24"/>
-          <w:szCs w:val="24"/>
-        </w:rPr>
-        <w:t>ku</w:t>
-      </w:r>
-      <w:proofErr w:type="spellEnd"/>
-      <w:r>
-        <w:rPr>
-          <w:rFonts w:ascii="Times New Roman" w:eastAsiaTheme="minorEastAsia" w:hAnsi="Times New Roman" w:cs="Times New Roman"/>
-          <w:sz w:val="24"/>
-          <w:szCs w:val="24"/>
-        </w:rPr>
-        <w:t xml:space="preserve">, </w:t>
-      </w:r>
-      <w:proofErr w:type="spellStart"/>
-      <w:r>
-        <w:rPr>
-          <w:rFonts w:ascii="Times New Roman" w:eastAsiaTheme="minorEastAsia" w:hAnsi="Times New Roman" w:cs="Times New Roman"/>
-          <w:sz w:val="24"/>
-          <w:szCs w:val="24"/>
-        </w:rPr>
-        <w:t>Cipta</w:t>
-      </w:r>
-      <w:proofErr w:type="spellEnd"/>
-      <w:r>
-        <w:rPr>
-          <w:rFonts w:ascii="Times New Roman" w:eastAsiaTheme="minorEastAsia" w:hAnsi="Times New Roman" w:cs="Times New Roman"/>
-          <w:sz w:val="24"/>
-          <w:szCs w:val="24"/>
-        </w:rPr>
-        <w:t xml:space="preserve"> </w:t>
-      </w:r>
-      <w:proofErr w:type="spellStart"/>
-      <w:r>
-        <w:rPr>
-          <w:rFonts w:ascii="Times New Roman" w:eastAsiaTheme="minorEastAsia" w:hAnsi="Times New Roman" w:cs="Times New Roman"/>
-          <w:sz w:val="24"/>
-          <w:szCs w:val="24"/>
-        </w:rPr>
-        <w:t>segala</w:t>
-      </w:r>
-      <w:proofErr w:type="spellEnd"/>
-      <w:r>
-        <w:rPr>
-          <w:rFonts w:ascii="Times New Roman" w:eastAsiaTheme="minorEastAsia" w:hAnsi="Times New Roman" w:cs="Times New Roman"/>
-          <w:sz w:val="24"/>
-          <w:szCs w:val="24"/>
-        </w:rPr>
-        <w:t xml:space="preserve"> yang kau </w:t>
-      </w:r>
-      <w:proofErr w:type="spellStart"/>
-      <w:r>
-        <w:rPr>
-          <w:rFonts w:ascii="Times New Roman" w:eastAsiaTheme="minorEastAsia" w:hAnsi="Times New Roman" w:cs="Times New Roman"/>
-          <w:sz w:val="24"/>
-          <w:szCs w:val="24"/>
-        </w:rPr>
-        <w:t>mau</w:t>
-      </w:r>
-      <w:proofErr w:type="spellEnd"/>
-      <w:r>
-        <w:rPr>
-          <w:rFonts w:ascii="Times New Roman" w:eastAsiaTheme="minorEastAsia" w:hAnsi="Times New Roman" w:cs="Times New Roman"/>
-          <w:sz w:val="24"/>
-          <w:szCs w:val="24"/>
-        </w:rPr>
-        <w:t xml:space="preserve">, </w:t>
-      </w:r>
-      <w:proofErr w:type="spellStart"/>
-      <w:r>
-        <w:rPr>
-          <w:rFonts w:ascii="Times New Roman" w:eastAsiaTheme="minorEastAsia" w:hAnsi="Times New Roman" w:cs="Times New Roman"/>
-          <w:sz w:val="24"/>
-          <w:szCs w:val="24"/>
-        </w:rPr>
-        <w:t>jangan</w:t>
-      </w:r>
-      <w:proofErr w:type="spellEnd"/>
-      <w:r>
-        <w:rPr>
-          <w:rFonts w:ascii="Times New Roman" w:eastAsiaTheme="minorEastAsia" w:hAnsi="Times New Roman" w:cs="Times New Roman"/>
-          <w:sz w:val="24"/>
-          <w:szCs w:val="24"/>
-        </w:rPr>
-        <w:t xml:space="preserve"> </w:t>
-      </w:r>
-      <w:proofErr w:type="spellStart"/>
-      <w:r>
-        <w:rPr>
-          <w:rFonts w:ascii="Times New Roman" w:eastAsiaTheme="minorEastAsia" w:hAnsi="Times New Roman" w:cs="Times New Roman"/>
-          <w:sz w:val="24"/>
-          <w:szCs w:val="24"/>
-        </w:rPr>
-        <w:t>ceritakan</w:t>
-      </w:r>
-      <w:proofErr w:type="spellEnd"/>
-      <w:r>
-        <w:rPr>
-          <w:rFonts w:ascii="Times New Roman" w:eastAsiaTheme="minorEastAsia" w:hAnsi="Times New Roman" w:cs="Times New Roman"/>
-          <w:sz w:val="24"/>
-          <w:szCs w:val="24"/>
-        </w:rPr>
-        <w:t xml:space="preserve"> </w:t>
-      </w:r>
-      <w:proofErr w:type="spellStart"/>
-      <w:r>
-        <w:rPr>
-          <w:rFonts w:ascii="Times New Roman" w:eastAsiaTheme="minorEastAsia" w:hAnsi="Times New Roman" w:cs="Times New Roman"/>
-          <w:sz w:val="24"/>
-          <w:szCs w:val="24"/>
-        </w:rPr>
-        <w:t>derita</w:t>
-      </w:r>
-      <w:proofErr w:type="spellEnd"/>
-      <w:r>
-        <w:rPr>
-          <w:rFonts w:ascii="Times New Roman" w:eastAsiaTheme="minorEastAsia" w:hAnsi="Times New Roman" w:cs="Times New Roman"/>
-          <w:sz w:val="24"/>
-          <w:szCs w:val="24"/>
-        </w:rPr>
-        <w:t xml:space="preserve"> dan </w:t>
-      </w:r>
-      <w:proofErr w:type="spellStart"/>
-      <w:r>
-        <w:rPr>
-          <w:rFonts w:ascii="Times New Roman" w:eastAsiaTheme="minorEastAsia" w:hAnsi="Times New Roman" w:cs="Times New Roman"/>
-          <w:sz w:val="24"/>
-          <w:szCs w:val="24"/>
-        </w:rPr>
-        <w:t>sakit</w:t>
-      </w:r>
-      <w:proofErr w:type="spellEnd"/>
-      <w:r>
-        <w:rPr>
-          <w:rFonts w:ascii="Times New Roman" w:eastAsiaTheme="minorEastAsia" w:hAnsi="Times New Roman" w:cs="Times New Roman"/>
-          <w:sz w:val="24"/>
-          <w:szCs w:val="24"/>
-        </w:rPr>
-        <w:t xml:space="preserve"> </w:t>
-      </w:r>
-      <w:proofErr w:type="spellStart"/>
-      <w:r>
-        <w:rPr>
-          <w:rFonts w:ascii="Times New Roman" w:eastAsiaTheme="minorEastAsia" w:hAnsi="Times New Roman" w:cs="Times New Roman"/>
-          <w:sz w:val="24"/>
-          <w:szCs w:val="24"/>
-        </w:rPr>
-        <w:t>ku</w:t>
-      </w:r>
-      <w:proofErr w:type="spellEnd"/>
-      <w:r>
-        <w:rPr>
-          <w:rFonts w:ascii="Times New Roman" w:eastAsiaTheme="minorEastAsia" w:hAnsi="Times New Roman" w:cs="Times New Roman"/>
-          <w:sz w:val="24"/>
-          <w:szCs w:val="24"/>
-        </w:rPr>
-        <w:t xml:space="preserve"> </w:t>
-      </w:r>
-      <w:proofErr w:type="spellStart"/>
-      <w:r>
-        <w:rPr>
-          <w:rFonts w:ascii="Times New Roman" w:eastAsiaTheme="minorEastAsia" w:hAnsi="Times New Roman" w:cs="Times New Roman"/>
-          <w:sz w:val="24"/>
-          <w:szCs w:val="24"/>
-        </w:rPr>
-        <w:t>kepada</w:t>
-      </w:r>
-      <w:proofErr w:type="spellEnd"/>
-      <w:r>
-        <w:rPr>
-          <w:rFonts w:ascii="Times New Roman" w:eastAsiaTheme="minorEastAsia" w:hAnsi="Times New Roman" w:cs="Times New Roman"/>
-          <w:sz w:val="24"/>
-          <w:szCs w:val="24"/>
-        </w:rPr>
-        <w:t xml:space="preserve"> Rakyat, </w:t>
-      </w:r>
-      <w:proofErr w:type="spellStart"/>
-      <w:r>
-        <w:rPr>
-          <w:rFonts w:ascii="Times New Roman" w:eastAsiaTheme="minorEastAsia" w:hAnsi="Times New Roman" w:cs="Times New Roman"/>
-          <w:sz w:val="24"/>
-          <w:szCs w:val="24"/>
-        </w:rPr>
-        <w:t>biarkan</w:t>
-      </w:r>
-      <w:proofErr w:type="spellEnd"/>
-      <w:r>
-        <w:rPr>
-          <w:rFonts w:ascii="Times New Roman" w:eastAsiaTheme="minorEastAsia" w:hAnsi="Times New Roman" w:cs="Times New Roman"/>
-          <w:sz w:val="24"/>
-          <w:szCs w:val="24"/>
-        </w:rPr>
-        <w:t xml:space="preserve"> </w:t>
-      </w:r>
-      <w:proofErr w:type="spellStart"/>
-      <w:r>
-        <w:rPr>
-          <w:rFonts w:ascii="Times New Roman" w:eastAsiaTheme="minorEastAsia" w:hAnsi="Times New Roman" w:cs="Times New Roman"/>
-          <w:sz w:val="24"/>
-          <w:szCs w:val="24"/>
-        </w:rPr>
-        <w:t>aku</w:t>
-      </w:r>
-      <w:proofErr w:type="spellEnd"/>
-      <w:r>
-        <w:rPr>
-          <w:rFonts w:ascii="Times New Roman" w:eastAsiaTheme="minorEastAsia" w:hAnsi="Times New Roman" w:cs="Times New Roman"/>
-          <w:sz w:val="24"/>
-          <w:szCs w:val="24"/>
-        </w:rPr>
-        <w:t xml:space="preserve"> yang </w:t>
-      </w:r>
-      <w:proofErr w:type="spellStart"/>
-      <w:r>
-        <w:rPr>
-          <w:rFonts w:ascii="Times New Roman" w:eastAsiaTheme="minorEastAsia" w:hAnsi="Times New Roman" w:cs="Times New Roman"/>
-          <w:sz w:val="24"/>
-          <w:szCs w:val="24"/>
-        </w:rPr>
-        <w:t>menjadi</w:t>
-      </w:r>
-      <w:proofErr w:type="spellEnd"/>
-      <w:r>
-        <w:rPr>
-          <w:rFonts w:ascii="Times New Roman" w:eastAsiaTheme="minorEastAsia" w:hAnsi="Times New Roman" w:cs="Times New Roman"/>
-          <w:sz w:val="24"/>
-          <w:szCs w:val="24"/>
-        </w:rPr>
-        <w:t xml:space="preserve"> korban, </w:t>
-      </w:r>
-      <w:proofErr w:type="spellStart"/>
-      <w:r>
-        <w:rPr>
-          <w:rFonts w:ascii="Times New Roman" w:eastAsiaTheme="minorEastAsia" w:hAnsi="Times New Roman" w:cs="Times New Roman"/>
-          <w:sz w:val="24"/>
-          <w:szCs w:val="24"/>
-        </w:rPr>
-        <w:t>asal</w:t>
-      </w:r>
-      <w:proofErr w:type="spellEnd"/>
-      <w:r>
-        <w:rPr>
-          <w:rFonts w:ascii="Times New Roman" w:eastAsiaTheme="minorEastAsia" w:hAnsi="Times New Roman" w:cs="Times New Roman"/>
-          <w:sz w:val="24"/>
-          <w:szCs w:val="24"/>
-        </w:rPr>
-        <w:t xml:space="preserve"> Indonesia Bersatu. </w:t>
-      </w:r>
-      <w:proofErr w:type="spellStart"/>
-      <w:r>
-        <w:rPr>
-          <w:rFonts w:ascii="Times New Roman" w:eastAsiaTheme="minorEastAsia" w:hAnsi="Times New Roman" w:cs="Times New Roman"/>
-          <w:sz w:val="24"/>
-          <w:szCs w:val="24"/>
-        </w:rPr>
-        <w:t>Ini</w:t>
-      </w:r>
-      <w:proofErr w:type="spellEnd"/>
-      <w:r>
-        <w:rPr>
-          <w:rFonts w:ascii="Times New Roman" w:eastAsiaTheme="minorEastAsia" w:hAnsi="Times New Roman" w:cs="Times New Roman"/>
-          <w:sz w:val="24"/>
-          <w:szCs w:val="24"/>
-        </w:rPr>
-        <w:t xml:space="preserve"> </w:t>
-      </w:r>
-      <w:proofErr w:type="spellStart"/>
-      <w:r>
-        <w:rPr>
-          <w:rFonts w:ascii="Times New Roman" w:eastAsiaTheme="minorEastAsia" w:hAnsi="Times New Roman" w:cs="Times New Roman"/>
-          <w:sz w:val="24"/>
-          <w:szCs w:val="24"/>
-        </w:rPr>
-        <w:t>aku</w:t>
-      </w:r>
-      <w:proofErr w:type="spellEnd"/>
-      <w:r>
-        <w:rPr>
-          <w:rFonts w:ascii="Times New Roman" w:eastAsiaTheme="minorEastAsia" w:hAnsi="Times New Roman" w:cs="Times New Roman"/>
-          <w:sz w:val="24"/>
-          <w:szCs w:val="24"/>
-        </w:rPr>
-        <w:t xml:space="preserve"> </w:t>
-      </w:r>
-      <w:proofErr w:type="spellStart"/>
-      <w:r>
-        <w:rPr>
-          <w:rFonts w:ascii="Times New Roman" w:eastAsiaTheme="minorEastAsia" w:hAnsi="Times New Roman" w:cs="Times New Roman"/>
-          <w:sz w:val="24"/>
-          <w:szCs w:val="24"/>
-        </w:rPr>
-        <w:t>lakukan</w:t>
-      </w:r>
-      <w:proofErr w:type="spellEnd"/>
-      <w:r>
-        <w:rPr>
-          <w:rFonts w:ascii="Times New Roman" w:eastAsiaTheme="minorEastAsia" w:hAnsi="Times New Roman" w:cs="Times New Roman"/>
-          <w:sz w:val="24"/>
-          <w:szCs w:val="24"/>
-        </w:rPr>
-        <w:t xml:space="preserve"> demi </w:t>
-      </w:r>
-      <w:proofErr w:type="spellStart"/>
-      <w:r>
-        <w:rPr>
-          <w:rFonts w:ascii="Times New Roman" w:eastAsiaTheme="minorEastAsia" w:hAnsi="Times New Roman" w:cs="Times New Roman"/>
-          <w:sz w:val="24"/>
-          <w:szCs w:val="24"/>
-        </w:rPr>
-        <w:t>Persatuan</w:t>
-      </w:r>
-      <w:proofErr w:type="spellEnd"/>
-      <w:r>
-        <w:rPr>
-          <w:rFonts w:ascii="Times New Roman" w:eastAsiaTheme="minorEastAsia" w:hAnsi="Times New Roman" w:cs="Times New Roman"/>
-          <w:sz w:val="24"/>
-          <w:szCs w:val="24"/>
-        </w:rPr>
-        <w:t xml:space="preserve"> dan </w:t>
-      </w:r>
-      <w:proofErr w:type="spellStart"/>
-      <w:r>
-        <w:rPr>
-          <w:rFonts w:ascii="Times New Roman" w:eastAsiaTheme="minorEastAsia" w:hAnsi="Times New Roman" w:cs="Times New Roman"/>
-          <w:sz w:val="24"/>
-          <w:szCs w:val="24"/>
-        </w:rPr>
-        <w:t>Kesatuan</w:t>
-      </w:r>
-      <w:proofErr w:type="spellEnd"/>
-      <w:r>
-        <w:rPr>
-          <w:rFonts w:ascii="Times New Roman" w:eastAsiaTheme="minorEastAsia" w:hAnsi="Times New Roman" w:cs="Times New Roman"/>
-          <w:sz w:val="24"/>
-          <w:szCs w:val="24"/>
-        </w:rPr>
-        <w:t xml:space="preserve"> dan </w:t>
-      </w:r>
-      <w:proofErr w:type="spellStart"/>
-      <w:r>
-        <w:rPr>
-          <w:rFonts w:ascii="Times New Roman" w:eastAsiaTheme="minorEastAsia" w:hAnsi="Times New Roman" w:cs="Times New Roman"/>
-          <w:sz w:val="24"/>
-          <w:szCs w:val="24"/>
-        </w:rPr>
-        <w:t>Persatuan</w:t>
-      </w:r>
-      <w:proofErr w:type="spellEnd"/>
-      <w:r>
-        <w:rPr>
-          <w:rFonts w:ascii="Times New Roman" w:eastAsiaTheme="minorEastAsia" w:hAnsi="Times New Roman" w:cs="Times New Roman"/>
-          <w:sz w:val="24"/>
-          <w:szCs w:val="24"/>
-        </w:rPr>
-        <w:t xml:space="preserve"> </w:t>
-      </w:r>
-      <w:proofErr w:type="spellStart"/>
-      <w:r>
-        <w:rPr>
-          <w:rFonts w:ascii="Times New Roman" w:eastAsiaTheme="minorEastAsia" w:hAnsi="Times New Roman" w:cs="Times New Roman"/>
-          <w:sz w:val="24"/>
-          <w:szCs w:val="24"/>
-        </w:rPr>
-        <w:t>Keutuhan</w:t>
-      </w:r>
-      <w:proofErr w:type="spellEnd"/>
-      <w:r>
-        <w:rPr>
-          <w:rFonts w:ascii="Times New Roman" w:eastAsiaTheme="minorEastAsia" w:hAnsi="Times New Roman" w:cs="Times New Roman"/>
-          <w:sz w:val="24"/>
-          <w:szCs w:val="24"/>
-        </w:rPr>
-        <w:t xml:space="preserve"> </w:t>
-      </w:r>
-      <w:proofErr w:type="spellStart"/>
-      <w:r>
-        <w:rPr>
-          <w:rFonts w:ascii="Times New Roman" w:eastAsiaTheme="minorEastAsia" w:hAnsi="Times New Roman" w:cs="Times New Roman"/>
-          <w:sz w:val="24"/>
-          <w:szCs w:val="24"/>
-        </w:rPr>
-        <w:t>Bangsa</w:t>
-      </w:r>
-      <w:proofErr w:type="spellEnd"/>
-      <w:r>
-        <w:rPr>
-          <w:rFonts w:ascii="Times New Roman" w:eastAsiaTheme="minorEastAsia" w:hAnsi="Times New Roman" w:cs="Times New Roman"/>
-          <w:sz w:val="24"/>
-          <w:szCs w:val="24"/>
-        </w:rPr>
-        <w:t xml:space="preserve">. Jadi </w:t>
-      </w:r>
-      <w:proofErr w:type="spellStart"/>
-      <w:r>
-        <w:rPr>
-          <w:rFonts w:ascii="Times New Roman" w:eastAsiaTheme="minorEastAsia" w:hAnsi="Times New Roman" w:cs="Times New Roman"/>
-          <w:sz w:val="24"/>
-          <w:szCs w:val="24"/>
-        </w:rPr>
-        <w:t>kan</w:t>
-      </w:r>
-      <w:proofErr w:type="spellEnd"/>
-      <w:r>
-        <w:rPr>
-          <w:rFonts w:ascii="Times New Roman" w:eastAsiaTheme="minorEastAsia" w:hAnsi="Times New Roman" w:cs="Times New Roman"/>
-          <w:sz w:val="24"/>
-          <w:szCs w:val="24"/>
-        </w:rPr>
-        <w:t xml:space="preserve"> </w:t>
-      </w:r>
-      <w:proofErr w:type="spellStart"/>
-      <w:r>
-        <w:rPr>
-          <w:rFonts w:ascii="Times New Roman" w:eastAsiaTheme="minorEastAsia" w:hAnsi="Times New Roman" w:cs="Times New Roman"/>
-          <w:sz w:val="24"/>
-          <w:szCs w:val="24"/>
-        </w:rPr>
-        <w:t>derita</w:t>
-      </w:r>
-      <w:proofErr w:type="spellEnd"/>
-      <w:r>
-        <w:rPr>
-          <w:rFonts w:ascii="Times New Roman" w:eastAsiaTheme="minorEastAsia" w:hAnsi="Times New Roman" w:cs="Times New Roman"/>
-          <w:sz w:val="24"/>
-          <w:szCs w:val="24"/>
-        </w:rPr>
-        <w:t xml:space="preserve"> </w:t>
-      </w:r>
-      <w:proofErr w:type="spellStart"/>
-      <w:r>
-        <w:rPr>
-          <w:rFonts w:ascii="Times New Roman" w:eastAsiaTheme="minorEastAsia" w:hAnsi="Times New Roman" w:cs="Times New Roman"/>
-          <w:sz w:val="24"/>
-          <w:szCs w:val="24"/>
-        </w:rPr>
-        <w:t>ku</w:t>
-      </w:r>
-      <w:proofErr w:type="spellEnd"/>
-      <w:r>
-        <w:rPr>
-          <w:rFonts w:ascii="Times New Roman" w:eastAsiaTheme="minorEastAsia" w:hAnsi="Times New Roman" w:cs="Times New Roman"/>
-          <w:sz w:val="24"/>
-          <w:szCs w:val="24"/>
-        </w:rPr>
-        <w:t xml:space="preserve"> </w:t>
-      </w:r>
-      <w:proofErr w:type="spellStart"/>
-      <w:r>
-        <w:rPr>
-          <w:rFonts w:ascii="Times New Roman" w:eastAsiaTheme="minorEastAsia" w:hAnsi="Times New Roman" w:cs="Times New Roman"/>
-          <w:sz w:val="24"/>
-          <w:szCs w:val="24"/>
-        </w:rPr>
-        <w:t>ini</w:t>
-      </w:r>
-      <w:proofErr w:type="spellEnd"/>
-      <w:r>
-        <w:rPr>
-          <w:rFonts w:ascii="Times New Roman" w:eastAsiaTheme="minorEastAsia" w:hAnsi="Times New Roman" w:cs="Times New Roman"/>
-          <w:sz w:val="24"/>
-          <w:szCs w:val="24"/>
-        </w:rPr>
-        <w:t xml:space="preserve"> </w:t>
-      </w:r>
-      <w:proofErr w:type="spellStart"/>
-      <w:r>
-        <w:rPr>
-          <w:rFonts w:ascii="Times New Roman" w:eastAsiaTheme="minorEastAsia" w:hAnsi="Times New Roman" w:cs="Times New Roman"/>
-          <w:sz w:val="24"/>
-          <w:szCs w:val="24"/>
-        </w:rPr>
-        <w:t>sebagai</w:t>
-      </w:r>
-      <w:proofErr w:type="spellEnd"/>
-      <w:r>
-        <w:rPr>
-          <w:rFonts w:ascii="Times New Roman" w:eastAsiaTheme="minorEastAsia" w:hAnsi="Times New Roman" w:cs="Times New Roman"/>
-          <w:sz w:val="24"/>
-          <w:szCs w:val="24"/>
-        </w:rPr>
-        <w:t xml:space="preserve"> </w:t>
-      </w:r>
-      <w:proofErr w:type="spellStart"/>
-      <w:r>
-        <w:rPr>
-          <w:rFonts w:ascii="Times New Roman" w:eastAsiaTheme="minorEastAsia" w:hAnsi="Times New Roman" w:cs="Times New Roman"/>
-          <w:sz w:val="24"/>
-          <w:szCs w:val="24"/>
-        </w:rPr>
-        <w:t>Saksi</w:t>
-      </w:r>
-      <w:proofErr w:type="spellEnd"/>
-      <w:r>
-        <w:rPr>
-          <w:rFonts w:ascii="Times New Roman" w:eastAsiaTheme="minorEastAsia" w:hAnsi="Times New Roman" w:cs="Times New Roman"/>
-          <w:sz w:val="24"/>
-          <w:szCs w:val="24"/>
-        </w:rPr>
-        <w:t xml:space="preserve">. </w:t>
-      </w:r>
-      <w:proofErr w:type="spellStart"/>
-      <w:r>
-        <w:rPr>
-          <w:rFonts w:ascii="Times New Roman" w:eastAsiaTheme="minorEastAsia" w:hAnsi="Times New Roman" w:cs="Times New Roman"/>
-          <w:sz w:val="24"/>
-          <w:szCs w:val="24"/>
-        </w:rPr>
-        <w:t>Bahwa</w:t>
-      </w:r>
-      <w:proofErr w:type="spellEnd"/>
-      <w:r>
-        <w:rPr>
-          <w:rFonts w:ascii="Times New Roman" w:eastAsiaTheme="minorEastAsia" w:hAnsi="Times New Roman" w:cs="Times New Roman"/>
-          <w:sz w:val="24"/>
-          <w:szCs w:val="24"/>
-        </w:rPr>
-        <w:t xml:space="preserve"> </w:t>
-      </w:r>
-      <w:proofErr w:type="spellStart"/>
-      <w:r>
-        <w:rPr>
-          <w:rFonts w:ascii="Times New Roman" w:eastAsiaTheme="minorEastAsia" w:hAnsi="Times New Roman" w:cs="Times New Roman"/>
-          <w:sz w:val="24"/>
-          <w:szCs w:val="24"/>
-        </w:rPr>
-        <w:t>Kekuasaan</w:t>
-      </w:r>
-      <w:proofErr w:type="spellEnd"/>
-      <w:r>
-        <w:rPr>
-          <w:rFonts w:ascii="Times New Roman" w:eastAsiaTheme="minorEastAsia" w:hAnsi="Times New Roman" w:cs="Times New Roman"/>
-          <w:sz w:val="24"/>
-          <w:szCs w:val="24"/>
-        </w:rPr>
-        <w:t xml:space="preserve"> </w:t>
-      </w:r>
-      <w:proofErr w:type="spellStart"/>
-      <w:r>
-        <w:rPr>
-          <w:rFonts w:ascii="Times New Roman" w:eastAsiaTheme="minorEastAsia" w:hAnsi="Times New Roman" w:cs="Times New Roman"/>
-          <w:sz w:val="24"/>
-          <w:szCs w:val="24"/>
-        </w:rPr>
-        <w:t>Presiden</w:t>
-      </w:r>
-      <w:proofErr w:type="spellEnd"/>
-      <w:r>
-        <w:rPr>
-          <w:rFonts w:ascii="Times New Roman" w:eastAsiaTheme="minorEastAsia" w:hAnsi="Times New Roman" w:cs="Times New Roman"/>
-          <w:sz w:val="24"/>
-          <w:szCs w:val="24"/>
-        </w:rPr>
-        <w:t xml:space="preserve"> </w:t>
-      </w:r>
-      <w:proofErr w:type="spellStart"/>
-      <w:r>
-        <w:rPr>
-          <w:rFonts w:ascii="Times New Roman" w:eastAsiaTheme="minorEastAsia" w:hAnsi="Times New Roman" w:cs="Times New Roman"/>
-          <w:sz w:val="24"/>
-          <w:szCs w:val="24"/>
-        </w:rPr>
-        <w:t>sekalipun</w:t>
-      </w:r>
-      <w:proofErr w:type="spellEnd"/>
-      <w:r>
-        <w:rPr>
-          <w:rFonts w:ascii="Times New Roman" w:eastAsiaTheme="minorEastAsia" w:hAnsi="Times New Roman" w:cs="Times New Roman"/>
-          <w:sz w:val="24"/>
-          <w:szCs w:val="24"/>
-        </w:rPr>
-        <w:t xml:space="preserve"> </w:t>
-      </w:r>
-      <w:proofErr w:type="spellStart"/>
-      <w:r>
-        <w:rPr>
-          <w:rFonts w:ascii="Times New Roman" w:eastAsiaTheme="minorEastAsia" w:hAnsi="Times New Roman" w:cs="Times New Roman"/>
-          <w:sz w:val="24"/>
-          <w:szCs w:val="24"/>
-        </w:rPr>
-        <w:t>ada</w:t>
-      </w:r>
-      <w:proofErr w:type="spellEnd"/>
-      <w:r>
-        <w:rPr>
-          <w:rFonts w:ascii="Times New Roman" w:eastAsiaTheme="minorEastAsia" w:hAnsi="Times New Roman" w:cs="Times New Roman"/>
-          <w:sz w:val="24"/>
-          <w:szCs w:val="24"/>
-        </w:rPr>
-        <w:t xml:space="preserve"> batas </w:t>
-      </w:r>
-      <w:proofErr w:type="spellStart"/>
-      <w:r>
-        <w:rPr>
-          <w:rFonts w:ascii="Times New Roman" w:eastAsiaTheme="minorEastAsia" w:hAnsi="Times New Roman" w:cs="Times New Roman"/>
-          <w:sz w:val="24"/>
-          <w:szCs w:val="24"/>
-        </w:rPr>
-        <w:t>nya</w:t>
-      </w:r>
-      <w:proofErr w:type="spellEnd"/>
-      <w:r>
-        <w:rPr>
-          <w:rFonts w:ascii="Times New Roman" w:eastAsiaTheme="minorEastAsia" w:hAnsi="Times New Roman" w:cs="Times New Roman"/>
-          <w:sz w:val="24"/>
-          <w:szCs w:val="24"/>
-        </w:rPr>
-        <w:t xml:space="preserve">. Karena </w:t>
-      </w:r>
-      <w:proofErr w:type="spellStart"/>
-      <w:r>
-        <w:rPr>
-          <w:rFonts w:ascii="Times New Roman" w:eastAsiaTheme="minorEastAsia" w:hAnsi="Times New Roman" w:cs="Times New Roman"/>
-          <w:sz w:val="24"/>
-          <w:szCs w:val="24"/>
-        </w:rPr>
-        <w:t>Kekuasaan</w:t>
-      </w:r>
-      <w:proofErr w:type="spellEnd"/>
-      <w:r>
-        <w:rPr>
-          <w:rFonts w:ascii="Times New Roman" w:eastAsiaTheme="minorEastAsia" w:hAnsi="Times New Roman" w:cs="Times New Roman"/>
-          <w:sz w:val="24"/>
-          <w:szCs w:val="24"/>
-        </w:rPr>
-        <w:t xml:space="preserve"> </w:t>
-      </w:r>
-      <w:proofErr w:type="spellStart"/>
-      <w:r>
-        <w:rPr>
-          <w:rFonts w:ascii="Times New Roman" w:eastAsiaTheme="minorEastAsia" w:hAnsi="Times New Roman" w:cs="Times New Roman"/>
-          <w:sz w:val="24"/>
-          <w:szCs w:val="24"/>
-        </w:rPr>
-        <w:t>adalah</w:t>
-      </w:r>
-      <w:proofErr w:type="spellEnd"/>
-      <w:r>
-        <w:rPr>
-          <w:rFonts w:ascii="Times New Roman" w:eastAsiaTheme="minorEastAsia" w:hAnsi="Times New Roman" w:cs="Times New Roman"/>
-          <w:sz w:val="24"/>
-          <w:szCs w:val="24"/>
-        </w:rPr>
-        <w:t xml:space="preserve"> </w:t>
-      </w:r>
-      <w:proofErr w:type="spellStart"/>
-      <w:r>
-        <w:rPr>
-          <w:rFonts w:ascii="Times New Roman" w:eastAsiaTheme="minorEastAsia" w:hAnsi="Times New Roman" w:cs="Times New Roman"/>
-          <w:sz w:val="24"/>
-          <w:szCs w:val="24"/>
-        </w:rPr>
-        <w:t>Langsung</w:t>
-      </w:r>
-      <w:proofErr w:type="spellEnd"/>
-      <w:r>
-        <w:rPr>
-          <w:rFonts w:ascii="Times New Roman" w:eastAsiaTheme="minorEastAsia" w:hAnsi="Times New Roman" w:cs="Times New Roman"/>
-          <w:sz w:val="24"/>
-          <w:szCs w:val="24"/>
-        </w:rPr>
-        <w:t xml:space="preserve"> </w:t>
-      </w:r>
-      <w:proofErr w:type="spellStart"/>
-      <w:r>
-        <w:rPr>
-          <w:rFonts w:ascii="Times New Roman" w:eastAsiaTheme="minorEastAsia" w:hAnsi="Times New Roman" w:cs="Times New Roman"/>
-          <w:sz w:val="24"/>
-          <w:szCs w:val="24"/>
-        </w:rPr>
-        <w:t>dari</w:t>
-      </w:r>
-      <w:proofErr w:type="spellEnd"/>
-      <w:r>
-        <w:rPr>
-          <w:rFonts w:ascii="Times New Roman" w:eastAsiaTheme="minorEastAsia" w:hAnsi="Times New Roman" w:cs="Times New Roman"/>
-          <w:sz w:val="24"/>
-          <w:szCs w:val="24"/>
-        </w:rPr>
-        <w:t xml:space="preserve"> </w:t>
-      </w:r>
-      <w:proofErr w:type="spellStart"/>
-      <w:r>
-        <w:rPr>
-          <w:rFonts w:ascii="Times New Roman" w:eastAsiaTheme="minorEastAsia" w:hAnsi="Times New Roman" w:cs="Times New Roman"/>
-          <w:sz w:val="24"/>
-          <w:szCs w:val="24"/>
-        </w:rPr>
-        <w:t>Tangan</w:t>
-      </w:r>
-      <w:proofErr w:type="spellEnd"/>
-      <w:r>
-        <w:rPr>
-          <w:rFonts w:ascii="Times New Roman" w:eastAsiaTheme="minorEastAsia" w:hAnsi="Times New Roman" w:cs="Times New Roman"/>
-          <w:sz w:val="24"/>
-          <w:szCs w:val="24"/>
-        </w:rPr>
-        <w:t xml:space="preserve"> Rakyat, dan </w:t>
-      </w:r>
-      <w:proofErr w:type="spellStart"/>
-      <w:r>
-        <w:rPr>
-          <w:rFonts w:ascii="Times New Roman" w:eastAsiaTheme="minorEastAsia" w:hAnsi="Times New Roman" w:cs="Times New Roman"/>
-          <w:sz w:val="24"/>
-          <w:szCs w:val="24"/>
-        </w:rPr>
-        <w:t>Kekuasaan</w:t>
-      </w:r>
-      <w:proofErr w:type="spellEnd"/>
-      <w:r>
-        <w:rPr>
-          <w:rFonts w:ascii="Times New Roman" w:eastAsiaTheme="minorEastAsia" w:hAnsi="Times New Roman" w:cs="Times New Roman"/>
-          <w:sz w:val="24"/>
-          <w:szCs w:val="24"/>
-        </w:rPr>
-        <w:t xml:space="preserve"> di </w:t>
-      </w:r>
-      <w:proofErr w:type="spellStart"/>
-      <w:r>
-        <w:rPr>
-          <w:rFonts w:ascii="Times New Roman" w:eastAsiaTheme="minorEastAsia" w:hAnsi="Times New Roman" w:cs="Times New Roman"/>
-          <w:sz w:val="24"/>
-          <w:szCs w:val="24"/>
-        </w:rPr>
-        <w:t>atas</w:t>
-      </w:r>
-      <w:proofErr w:type="spellEnd"/>
-      <w:r>
-        <w:rPr>
-          <w:rFonts w:ascii="Times New Roman" w:eastAsiaTheme="minorEastAsia" w:hAnsi="Times New Roman" w:cs="Times New Roman"/>
-          <w:sz w:val="24"/>
-          <w:szCs w:val="24"/>
-        </w:rPr>
-        <w:t xml:space="preserve"> </w:t>
-      </w:r>
-      <w:proofErr w:type="spellStart"/>
-      <w:r>
-        <w:rPr>
-          <w:rFonts w:ascii="Times New Roman" w:eastAsiaTheme="minorEastAsia" w:hAnsi="Times New Roman" w:cs="Times New Roman"/>
-          <w:sz w:val="24"/>
-          <w:szCs w:val="24"/>
-        </w:rPr>
-        <w:t>segala</w:t>
-      </w:r>
-      <w:proofErr w:type="spellEnd"/>
-      <w:r>
-        <w:rPr>
-          <w:rFonts w:ascii="Times New Roman" w:eastAsiaTheme="minorEastAsia" w:hAnsi="Times New Roman" w:cs="Times New Roman"/>
-          <w:sz w:val="24"/>
-          <w:szCs w:val="24"/>
-        </w:rPr>
-        <w:t xml:space="preserve"> </w:t>
-      </w:r>
-      <w:proofErr w:type="spellStart"/>
-      <w:r>
-        <w:rPr>
-          <w:rFonts w:ascii="Times New Roman" w:eastAsiaTheme="minorEastAsia" w:hAnsi="Times New Roman" w:cs="Times New Roman"/>
-          <w:sz w:val="24"/>
-          <w:szCs w:val="24"/>
-        </w:rPr>
-        <w:t>nya</w:t>
-      </w:r>
-      <w:proofErr w:type="spellEnd"/>
-      <w:r>
-        <w:rPr>
-          <w:rFonts w:ascii="Times New Roman" w:eastAsiaTheme="minorEastAsia" w:hAnsi="Times New Roman" w:cs="Times New Roman"/>
-          <w:sz w:val="24"/>
-          <w:szCs w:val="24"/>
-        </w:rPr>
-        <w:t xml:space="preserve"> </w:t>
-      </w:r>
-      <w:proofErr w:type="spellStart"/>
-      <w:r>
-        <w:rPr>
-          <w:rFonts w:ascii="Times New Roman" w:eastAsiaTheme="minorEastAsia" w:hAnsi="Times New Roman" w:cs="Times New Roman"/>
-          <w:sz w:val="24"/>
-          <w:szCs w:val="24"/>
-        </w:rPr>
-        <w:t>adalah</w:t>
-      </w:r>
-      <w:proofErr w:type="spellEnd"/>
-      <w:r>
-        <w:rPr>
-          <w:rFonts w:ascii="Times New Roman" w:eastAsiaTheme="minorEastAsia" w:hAnsi="Times New Roman" w:cs="Times New Roman"/>
-          <w:sz w:val="24"/>
-          <w:szCs w:val="24"/>
-        </w:rPr>
-        <w:t xml:space="preserve"> </w:t>
-      </w:r>
-      <w:proofErr w:type="spellStart"/>
-      <w:r>
-        <w:rPr>
-          <w:rFonts w:ascii="Times New Roman" w:eastAsiaTheme="minorEastAsia" w:hAnsi="Times New Roman" w:cs="Times New Roman"/>
-          <w:sz w:val="24"/>
-          <w:szCs w:val="24"/>
-        </w:rPr>
-        <w:t>Kekuasaan</w:t>
-      </w:r>
-      <w:proofErr w:type="spellEnd"/>
-      <w:r>
-        <w:rPr>
-          <w:rFonts w:ascii="Times New Roman" w:eastAsiaTheme="minorEastAsia" w:hAnsi="Times New Roman" w:cs="Times New Roman"/>
-          <w:sz w:val="24"/>
-          <w:szCs w:val="24"/>
-        </w:rPr>
-        <w:t xml:space="preserve"> </w:t>
-      </w:r>
-      <w:proofErr w:type="spellStart"/>
-      <w:r>
-        <w:rPr>
-          <w:rFonts w:ascii="Times New Roman" w:eastAsiaTheme="minorEastAsia" w:hAnsi="Times New Roman" w:cs="Times New Roman"/>
-          <w:sz w:val="24"/>
-          <w:szCs w:val="24"/>
-        </w:rPr>
-        <w:t>Tuhan</w:t>
-      </w:r>
-      <w:proofErr w:type="spellEnd"/>
-      <w:r>
-        <w:rPr>
-          <w:rFonts w:ascii="Times New Roman" w:eastAsiaTheme="minorEastAsia" w:hAnsi="Times New Roman" w:cs="Times New Roman"/>
-          <w:sz w:val="24"/>
-          <w:szCs w:val="24"/>
-        </w:rPr>
-        <w:t xml:space="preserve"> Yang Maha Esa (Y.M.E). </w:t>
+        <w:t xml:space="preserve"> sendiri, Rakyat yang mabuk, akan Budaya luar, yang mabuk Agama, yang rela membunuh Bangsa Sendiri, demi menegakkan Budaya asing. Jangan mau diperbudak oleh semua itu. Tetaplah Bersatu-padu, membangun Negri ini tanpa pertumpahan darah. Hai Anak-ku, Cipta segala yang kau mau, jangan ceritakan derita dan sakit ku kepada Rakyat, biarkan aku yang menjadi korban, asal Indonesia Bersatu. Ini aku lakukan demi Persatuan dan Kesatuan dan Persatuan Keutuhan Bangsa. Jadi kan derita ku ini sebagai Saksi. Bahwa Kekuasaan Presiden sekalipun ada batas nya. Karena Kekuasaan adalah Langsung dari Tangan Rakyat, dan Kekuasaan di atas segala nya adalah Kekuasaan Tuhan Yang Maha Esa (Y.M.E). </w:t>
       </w:r>
       <w:proofErr w:type="gramStart"/>
       <w:r>

</xml_diff>

<commit_message>
Relation Multiverse in only Universe and Relativitation Law Albert Einstein with Imaginary Number | (23:33 (W . I . B[Waktu Indonesia bagian Barat]), 15/12/2025), Batam, Kepulauan Riau, Indonesia | #LAWANPEMERINTAHINDONESIAKORUPPENINDASRAKYATINDONESIADENGANPENGETAHUAN #NOBELNOINDONESIANYES #PROUDNUSANTARIAN #PANJANGUMURPERJUANGANRAKYATINDONESIA
Relation Multiverse in only Universe and Relativitation Law Albert Einstein with Imaginary Number | (23:33 (W . I . B[Waktu Indonesia bagian Barat]), 15/12/2025), Batam, Kepulauan Riau, Indonesia | #LAWANPEMERINTAHINDONESIAKORUPPENINDASRAKYATINDONESIADENGANPENGETAHUAN #NOBELNOINDONESIANYES #PROUDNUSANTARIAN #PANJANGUMURPERJUANGANRAKYATINDONESIA
</commit_message>
<xml_diff>
--- a/Relation Multiverse in only Universe and Relativitation Law Albert Einstein with Imaginary Number.docx
+++ b/Relation Multiverse in only Universe and Relativitation Law Albert Einstein with Imaginary Number.docx
@@ -2474,7 +2474,7 @@
                       <w:sz w:val="24"/>
                       <w:szCs w:val="24"/>
                     </w:rPr>
-                    <m:t>0,49130368444051748858129964071078</m:t>
+                    <m:t>0,05826397146254458977407847800238</m:t>
                   </m:r>
                 </m:e>
               </m:d>
@@ -10270,7 +10270,7 @@
                       <w:sz w:val="24"/>
                       <w:szCs w:val="24"/>
                     </w:rPr>
-                    <m:t>0,49130368444051748858129964071078</m:t>
+                    <m:t>0,05826397146254458977407847800238</m:t>
                   </m:r>
                 </m:e>
               </m:d>
@@ -10395,7 +10395,7 @@
                           <w:sz w:val="24"/>
                           <w:szCs w:val="24"/>
                         </w:rPr>
-                        <m:t>0,49130368444051748858129964071078</m:t>
+                        <m:t>0,05826397146254458977407847800238</m:t>
                       </m:r>
                     </m:e>
                   </m:d>
@@ -10608,7 +10608,7 @@
                                       <w:sz w:val="24"/>
                                       <w:szCs w:val="24"/>
                                     </w:rPr>
-                                    <m:t>0,49130368444051748858129964071078</m:t>
+                                    <m:t>0,05826397146254458977407847800238</m:t>
                                   </m:r>
                                 </m:e>
                               </m:d>
@@ -10789,7 +10789,7 @@
                                       <w:sz w:val="24"/>
                                       <w:szCs w:val="24"/>
                                     </w:rPr>
-                                    <m:t>0,49130368444051748858129964071078</m:t>
+                                    <m:t>0,05826397146254458977407847800238</m:t>
                                   </m:r>
                                 </m:e>
                               </m:d>
@@ -10868,7 +10868,6 @@
           <w:szCs w:val="24"/>
         </w:rPr>
       </w:pPr>
-      <w:proofErr w:type="gramStart"/>
       <w:r>
         <w:rPr>
           <w:rFonts w:ascii="Times New Roman" w:eastAsiaTheme="minorEastAsia" w:hAnsi="Times New Roman" w:cs="Times New Roman"/>
@@ -10877,75 +10876,24 @@
         </w:rPr>
         <w:t>Conclution :</w:t>
       </w:r>
-      <w:proofErr w:type="gramEnd"/>
-    </w:p>
-    <w:p>
-      <w:pPr>
-        <w:spacing w:line="360" w:lineRule="auto"/>
-        <w:jc w:val="center"/>
-        <w:rPr>
-          <w:rFonts w:ascii="Times New Roman" w:eastAsiaTheme="minorEastAsia" w:hAnsi="Times New Roman" w:cs="Times New Roman"/>
-          <w:sz w:val="24"/>
-          <w:szCs w:val="24"/>
-        </w:rPr>
-      </w:pPr>
-      <w:proofErr w:type="gramStart"/>
+    </w:p>
+    <w:p>
+      <w:pPr>
+        <w:spacing w:line="360" w:lineRule="auto"/>
+        <w:jc w:val="center"/>
+        <w:rPr>
+          <w:rFonts w:ascii="Times New Roman" w:eastAsiaTheme="minorEastAsia" w:hAnsi="Times New Roman" w:cs="Times New Roman"/>
+          <w:sz w:val="24"/>
+          <w:szCs w:val="24"/>
+        </w:rPr>
+      </w:pPr>
       <w:r>
         <w:rPr>
           <w:rFonts w:ascii="Times New Roman" w:eastAsiaTheme="minorEastAsia" w:hAnsi="Times New Roman" w:cs="Times New Roman"/>
           <w:sz w:val="24"/>
           <w:szCs w:val="24"/>
         </w:rPr>
-        <w:t>“</w:t>
-      </w:r>
-      <w:r>
-        <w:rPr>
-          <w:rFonts w:ascii="Times New Roman" w:eastAsiaTheme="minorEastAsia" w:hAnsi="Times New Roman" w:cs="Times New Roman"/>
-          <w:sz w:val="24"/>
-          <w:szCs w:val="24"/>
-        </w:rPr>
-        <w:t xml:space="preserve"> The</w:t>
-      </w:r>
-      <w:proofErr w:type="gramEnd"/>
-      <w:r>
-        <w:rPr>
-          <w:rFonts w:ascii="Times New Roman" w:eastAsiaTheme="minorEastAsia" w:hAnsi="Times New Roman" w:cs="Times New Roman"/>
-          <w:sz w:val="24"/>
-          <w:szCs w:val="24"/>
-        </w:rPr>
-        <w:t xml:space="preserve"> </w:t>
-      </w:r>
-      <w:r>
-        <w:rPr>
-          <w:rFonts w:ascii="Times New Roman" w:eastAsiaTheme="minorEastAsia" w:hAnsi="Times New Roman" w:cs="Times New Roman"/>
-          <w:sz w:val="24"/>
-          <w:szCs w:val="24"/>
-        </w:rPr>
-        <w:t>Expone</w:t>
-      </w:r>
-      <w:r>
-        <w:rPr>
-          <w:rFonts w:ascii="Times New Roman" w:eastAsiaTheme="minorEastAsia" w:hAnsi="Times New Roman" w:cs="Times New Roman"/>
-          <w:sz w:val="24"/>
-          <w:szCs w:val="24"/>
-        </w:rPr>
-        <w:t>nt of</w:t>
-      </w:r>
-      <w:r>
-        <w:rPr>
-          <w:rFonts w:ascii="Times New Roman" w:eastAsiaTheme="minorEastAsia" w:hAnsi="Times New Roman" w:cs="Times New Roman"/>
-          <w:sz w:val="24"/>
-          <w:szCs w:val="24"/>
-        </w:rPr>
-        <w:t xml:space="preserve"> Contant 7</w:t>
-      </w:r>
-      <w:r>
-        <w:rPr>
-          <w:rFonts w:ascii="Times New Roman" w:eastAsiaTheme="minorEastAsia" w:hAnsi="Times New Roman" w:cs="Times New Roman"/>
-          <w:sz w:val="24"/>
-          <w:szCs w:val="24"/>
-        </w:rPr>
-        <w:t xml:space="preserve"> times</w:t>
+        <w:t>“ The Exponent of Contant 7 times</w:t>
       </w:r>
       <w:r>
         <w:rPr>
@@ -11002,7 +10950,7 @@
             <w:sz w:val="24"/>
             <w:szCs w:val="24"/>
           </w:rPr>
-          <m:t>0,49130368444051748858129964071078</m:t>
+          <m:t>0,05826397146254458977407847800238</m:t>
         </m:r>
       </m:oMath>
       <w:r>
@@ -11011,7 +10959,31 @@
           <w:sz w:val="24"/>
           <w:szCs w:val="24"/>
         </w:rPr>
-        <w:t xml:space="preserve"> is equal Seven times of Speed of Light. ”</w:t>
+        <w:t xml:space="preserve"> is equal Seven times of Speed of Light</w:t>
+      </w:r>
+      <w:r>
+        <w:rPr>
+          <w:rFonts w:ascii="Times New Roman" w:eastAsiaTheme="minorEastAsia" w:hAnsi="Times New Roman" w:cs="Times New Roman"/>
+          <w:sz w:val="24"/>
+          <w:szCs w:val="24"/>
+        </w:rPr>
+        <w:t>, that</w:t>
+      </w:r>
+      <w:r>
+        <w:rPr>
+          <w:rFonts w:ascii="Times New Roman" w:eastAsiaTheme="minorEastAsia" w:hAnsi="Times New Roman" w:cs="Times New Roman"/>
+          <w:sz w:val="24"/>
+          <w:szCs w:val="24"/>
+        </w:rPr>
+        <w:t xml:space="preserve"> was Universe</w:t>
+      </w:r>
+      <w:r>
+        <w:rPr>
+          <w:rFonts w:ascii="Times New Roman" w:eastAsiaTheme="minorEastAsia" w:hAnsi="Times New Roman" w:cs="Times New Roman"/>
+          <w:sz w:val="24"/>
+          <w:szCs w:val="24"/>
+        </w:rPr>
+        <w:t>. ”</w:t>
       </w:r>
     </w:p>
     <w:p>
@@ -11073,23 +11045,13 @@
           <w:szCs w:val="24"/>
         </w:rPr>
       </w:pPr>
-      <w:proofErr w:type="gramStart"/>
       <w:r>
         <w:rPr>
           <w:rFonts w:ascii="Times New Roman" w:eastAsiaTheme="minorEastAsia" w:hAnsi="Times New Roman" w:cs="Times New Roman"/>
           <w:sz w:val="24"/>
           <w:szCs w:val="24"/>
         </w:rPr>
-        <w:t>[“ Politeknik</w:t>
-      </w:r>
-      <w:proofErr w:type="gramEnd"/>
-      <w:r>
-        <w:rPr>
-          <w:rFonts w:ascii="Times New Roman" w:eastAsiaTheme="minorEastAsia" w:hAnsi="Times New Roman" w:cs="Times New Roman"/>
-          <w:sz w:val="24"/>
-          <w:szCs w:val="24"/>
-        </w:rPr>
-        <w:t xml:space="preserve"> Negeri Batam for International Future ”]</w:t>
+        <w:t>[“ Politeknik Negeri Batam for International Future ”]</w:t>
       </w:r>
     </w:p>
     <w:p>
@@ -11340,25 +11302,7 @@
           <w:sz w:val="24"/>
           <w:szCs w:val="24"/>
         </w:rPr>
-        <w:t xml:space="preserve"> sendiri, Rakyat yang mabuk, akan Budaya luar, yang mabuk Agama, yang rela membunuh Bangsa Sendiri, demi menegakkan Budaya asing. Jangan mau diperbudak oleh semua itu. Tetaplah Bersatu-padu, membangun Negri ini tanpa pertumpahan darah. Hai Anak-ku, Cipta segala yang kau mau, jangan ceritakan derita dan sakit ku kepada Rakyat, biarkan aku yang menjadi korban, asal Indonesia Bersatu. Ini aku lakukan demi Persatuan dan Kesatuan dan Persatuan Keutuhan Bangsa. Jadi kan derita ku ini sebagai Saksi. Bahwa Kekuasaan Presiden sekalipun ada batas nya. Karena Kekuasaan adalah Langsung dari Tangan Rakyat, dan Kekuasaan di atas segala nya adalah Kekuasaan Tuhan Yang Maha Esa (Y.M.E). </w:t>
-      </w:r>
-      <w:proofErr w:type="gramStart"/>
-      <w:r>
-        <w:rPr>
-          <w:rFonts w:ascii="Times New Roman" w:eastAsiaTheme="minorEastAsia" w:hAnsi="Times New Roman" w:cs="Times New Roman"/>
-          <w:sz w:val="24"/>
-          <w:szCs w:val="24"/>
-        </w:rPr>
-        <w:t>Merdeka!!!.</w:t>
-      </w:r>
-      <w:proofErr w:type="gramEnd"/>
-      <w:r>
-        <w:rPr>
-          <w:rFonts w:ascii="Times New Roman" w:eastAsiaTheme="minorEastAsia" w:hAnsi="Times New Roman" w:cs="Times New Roman"/>
-          <w:sz w:val="24"/>
-          <w:szCs w:val="24"/>
-        </w:rPr>
-        <w:t xml:space="preserve">  </w:t>
+        <w:t xml:space="preserve"> sendiri, Rakyat yang mabuk, akan Budaya luar, yang mabuk Agama, yang rela membunuh Bangsa Sendiri, demi menegakkan Budaya asing. Jangan mau diperbudak oleh semua itu. Tetaplah Bersatu-padu, membangun Negri ini tanpa pertumpahan darah. Hai Anak-ku, Cipta segala yang kau mau, jangan ceritakan derita dan sakit ku kepada Rakyat, biarkan aku yang menjadi korban, asal Indonesia Bersatu. Ini aku lakukan demi Persatuan dan Kesatuan dan Persatuan Keutuhan Bangsa. Jadi kan derita ku ini sebagai Saksi. Bahwa Kekuasaan Presiden sekalipun ada batas nya. Karena Kekuasaan adalah Langsung dari Tangan Rakyat, dan Kekuasaan di atas segala nya adalah Kekuasaan Tuhan Yang Maha Esa (Y.M.E). Merdeka!!!.  </w:t>
       </w:r>
       <w:r>
         <w:rPr>
@@ -11409,12 +11353,12 @@
       </w:pPr>
     </w:p>
     <w:sectPr>
-      <w:headerReference w:type="even" r:id="rId4"/>
-      <w:headerReference w:type="default" r:id="rId5"/>
-      <w:footerReference w:type="even" r:id="rId6"/>
-      <w:footerReference w:type="default" r:id="rId7"/>
-      <w:headerReference w:type="first" r:id="rId8"/>
-      <w:footerReference w:type="first" r:id="rId9"/>
+      <w:headerReference w:type="even" r:id="rId6"/>
+      <w:headerReference w:type="default" r:id="rId7"/>
+      <w:footerReference w:type="even" r:id="rId8"/>
+      <w:footerReference w:type="default" r:id="rId9"/>
+      <w:headerReference w:type="first" r:id="rId10"/>
+      <w:footerReference w:type="first" r:id="rId11"/>
       <w:pgSz w:w="11906" w:h="16838" w:code="9"/>
       <w:pgMar w:top="1701" w:right="2268" w:bottom="2268" w:left="1701" w:header="708" w:footer="708" w:gutter="0"/>
       <w:cols w:space="708"/>
@@ -11422,6 +11366,31 @@
     </w:sectPr>
   </w:body>
 </w:document>
+</file>
+
+<file path=word/endnotes.xml><?xml version="1.0" encoding="utf-8"?>
+<w:endnotes xmlns:wpc="http://schemas.microsoft.com/office/word/2010/wordprocessingCanvas" xmlns:cx="http://schemas.microsoft.com/office/drawing/2014/chartex" xmlns:cx1="http://schemas.microsoft.com/office/drawing/2015/9/8/chartex" xmlns:cx2="http://schemas.microsoft.com/office/drawing/2015/10/21/chartex" xmlns:cx3="http://schemas.microsoft.com/office/drawing/2016/5/9/chartex" xmlns:cx4="http://schemas.microsoft.com/office/drawing/2016/5/10/chartex" xmlns:cx5="http://schemas.microsoft.com/office/drawing/2016/5/11/chartex" xmlns:cx6="http://schemas.microsoft.com/office/drawing/2016/5/12/chartex" xmlns:cx7="http://schemas.microsoft.com/office/drawing/2016/5/13/chartex" xmlns:cx8="http://schemas.microsoft.com/office/drawing/2016/5/14/chartex" xmlns:mc="http://schemas.openxmlformats.org/markup-compatibility/2006" xmlns:aink="http://schemas.microsoft.com/office/drawing/2016/ink" xmlns:am3d="http://schemas.microsoft.com/office/drawing/2017/model3d" xmlns:o="urn:schemas-microsoft-com:office:office" xmlns:oel="http://schemas.microsoft.com/office/2019/extlst" xmlns:r="http://schemas.openxmlformats.org/officeDocument/2006/relationships" xmlns:m="http://schemas.openxmlformats.org/officeDocument/2006/math" xmlns:v="urn:schemas-microsoft-com:vml" xmlns:wp14="http://schemas.microsoft.com/office/word/2010/wordprocessingDrawing" xmlns:wp="http://schemas.openxmlformats.org/drawingml/2006/wordprocessingDrawing" xmlns:w10="urn:schemas-microsoft-com:office:word" xmlns:w="http://schemas.openxmlformats.org/wordprocessingml/2006/main" xmlns:w14="http://schemas.microsoft.com/office/word/2010/wordml" xmlns:w15="http://schemas.microsoft.com/office/word/2012/wordml" xmlns:w16cex="http://schemas.microsoft.com/office/word/2018/wordml/cex" xmlns:w16cid="http://schemas.microsoft.com/office/word/2016/wordml/cid" xmlns:w16="http://schemas.microsoft.com/office/word/2018/wordml" xmlns:w16sdtdh="http://schemas.microsoft.com/office/word/2020/wordml/sdtdatahash" xmlns:w16se="http://schemas.microsoft.com/office/word/2015/wordml/symex" xmlns:wpg="http://schemas.microsoft.com/office/word/2010/wordprocessingGroup" xmlns:wpi="http://schemas.microsoft.com/office/word/2010/wordprocessingInk" xmlns:wne="http://schemas.microsoft.com/office/word/2006/wordml" xmlns:wps="http://schemas.microsoft.com/office/word/2010/wordprocessingShape" mc:Ignorable="w14 w15 w16se w16cid w16 w16cex w16sdtdh wp14">
+  <w:endnote w:type="separator" w:id="-1">
+    <w:p>
+      <w:pPr>
+        <w:spacing w:after="0" w:line="240" w:lineRule="auto"/>
+      </w:pPr>
+      <w:r>
+        <w:separator/>
+      </w:r>
+    </w:p>
+  </w:endnote>
+  <w:endnote w:type="continuationSeparator" w:id="0">
+    <w:p>
+      <w:pPr>
+        <w:spacing w:after="0" w:line="240" w:lineRule="auto"/>
+      </w:pPr>
+      <w:r>
+        <w:continuationSeparator/>
+      </w:r>
+    </w:p>
+  </w:endnote>
+</w:endnotes>
 </file>
 
 <file path=word/footer1.xml><?xml version="1.0" encoding="utf-8"?>
@@ -11452,6 +11421,31 @@
     </w:pPr>
   </w:p>
 </w:ftr>
+</file>
+
+<file path=word/footnotes.xml><?xml version="1.0" encoding="utf-8"?>
+<w:footnotes xmlns:wpc="http://schemas.microsoft.com/office/word/2010/wordprocessingCanvas" xmlns:cx="http://schemas.microsoft.com/office/drawing/2014/chartex" xmlns:cx1="http://schemas.microsoft.com/office/drawing/2015/9/8/chartex" xmlns:cx2="http://schemas.microsoft.com/office/drawing/2015/10/21/chartex" xmlns:cx3="http://schemas.microsoft.com/office/drawing/2016/5/9/chartex" xmlns:cx4="http://schemas.microsoft.com/office/drawing/2016/5/10/chartex" xmlns:cx5="http://schemas.microsoft.com/office/drawing/2016/5/11/chartex" xmlns:cx6="http://schemas.microsoft.com/office/drawing/2016/5/12/chartex" xmlns:cx7="http://schemas.microsoft.com/office/drawing/2016/5/13/chartex" xmlns:cx8="http://schemas.microsoft.com/office/drawing/2016/5/14/chartex" xmlns:mc="http://schemas.openxmlformats.org/markup-compatibility/2006" xmlns:aink="http://schemas.microsoft.com/office/drawing/2016/ink" xmlns:am3d="http://schemas.microsoft.com/office/drawing/2017/model3d" xmlns:o="urn:schemas-microsoft-com:office:office" xmlns:oel="http://schemas.microsoft.com/office/2019/extlst" xmlns:r="http://schemas.openxmlformats.org/officeDocument/2006/relationships" xmlns:m="http://schemas.openxmlformats.org/officeDocument/2006/math" xmlns:v="urn:schemas-microsoft-com:vml" xmlns:wp14="http://schemas.microsoft.com/office/word/2010/wordprocessingDrawing" xmlns:wp="http://schemas.openxmlformats.org/drawingml/2006/wordprocessingDrawing" xmlns:w10="urn:schemas-microsoft-com:office:word" xmlns:w="http://schemas.openxmlformats.org/wordprocessingml/2006/main" xmlns:w14="http://schemas.microsoft.com/office/word/2010/wordml" xmlns:w15="http://schemas.microsoft.com/office/word/2012/wordml" xmlns:w16cex="http://schemas.microsoft.com/office/word/2018/wordml/cex" xmlns:w16cid="http://schemas.microsoft.com/office/word/2016/wordml/cid" xmlns:w16="http://schemas.microsoft.com/office/word/2018/wordml" xmlns:w16sdtdh="http://schemas.microsoft.com/office/word/2020/wordml/sdtdatahash" xmlns:w16se="http://schemas.microsoft.com/office/word/2015/wordml/symex" xmlns:wpg="http://schemas.microsoft.com/office/word/2010/wordprocessingGroup" xmlns:wpi="http://schemas.microsoft.com/office/word/2010/wordprocessingInk" xmlns:wne="http://schemas.microsoft.com/office/word/2006/wordml" xmlns:wps="http://schemas.microsoft.com/office/word/2010/wordprocessingShape" mc:Ignorable="w14 w15 w16se w16cid w16 w16cex w16sdtdh wp14">
+  <w:footnote w:type="separator" w:id="-1">
+    <w:p>
+      <w:pPr>
+        <w:spacing w:after="0" w:line="240" w:lineRule="auto"/>
+      </w:pPr>
+      <w:r>
+        <w:separator/>
+      </w:r>
+    </w:p>
+  </w:footnote>
+  <w:footnote w:type="continuationSeparator" w:id="0">
+    <w:p>
+      <w:pPr>
+        <w:spacing w:after="0" w:line="240" w:lineRule="auto"/>
+      </w:pPr>
+      <w:r>
+        <w:continuationSeparator/>
+      </w:r>
+    </w:p>
+  </w:footnote>
+</w:footnotes>
 </file>
 
 <file path=word/header1.xml><?xml version="1.0" encoding="utf-8"?>
@@ -11505,7 +11499,7 @@
               </v:handles>
               <o:lock v:ext="edit" text="t" shapetype="t"/>
             </v:shapetype>
-            <v:shape id="PowerPlusWaterMarkObject1992236" o:spid="_x0000_s1025" type="#_x0000_t136" style="position:absolute;margin-left:0;margin-top:0;width:544.4pt;height:14.9pt;rotation:315;z-index:-251657216;mso-position-horizontal:center;mso-position-horizontal-relative:margin;mso-position-vertical:center;mso-position-vertical-relative:margin" o:allowincell="f" fillcolor="#0a2f40 [1604]" stroked="f">
+            <v:shape id="PowerPlusWaterMarkObject1992236" o:spid="_x0000_s1025" type="#_x0000_t136" style="position:absolute;margin-left:0;margin-top:0;width:544.4pt;height:14.9pt;rotation:315;z-index:-251658752;mso-position-horizontal:center;mso-position-horizontal-relative:margin;mso-position-vertical:center;mso-position-vertical-relative:margin" o:allowincell="f" fillcolor="#0a2f40 [1604]" stroked="f">
               <v:fill opacity=".5"/>
               <v:textpath style="font-family:&quot;Times New Roman&quot;;font-size:1pt" string="#LAWANPEMERINTAHINDONESIAKORUPPENDINDASRAKYATINDONESIADENGANPENGETAHUAN"/>
               <w10:wrap anchorx="margin" anchory="margin"/>

</xml_diff>

<commit_message>
Relation Multiverse in only Universe and Relativitation Law Albert Einstein with Imaginary Number | (17:3 (W . I . B[Waktu Indonesia bagian Barat]), 17/12/2025), Batam, Kepulauan Riau, Indonesia | #LAWANPEMERINTAHINDONESIAKORUPPENINDASRAKYATINDONESIADENGANPENGETAHUAN #NOBELNOINDONESIANYES #PROUDNUSANTARIAN #PANJANGUMURPERJUANGANRAKYATINDONESIA
Relation Multiverse in only Universe and Relativitation Law Albert Einstein with Imaginary Number | (17:38 (W . I . B[Waktu Indonesia bagian Barat]), 17/12/2025), Batam, Kepulauan Riau, Indonesia | #LAWANPEMERINTAHINDONESIAKORUPPENINDASRAKYATINDONESIADENGANPENGETAHUAN #NOBELNOINDONESIANYES #PROUDNUSANTARIAN #PANJANGUMURPERJUANGANRAKYATINDONESIA
</commit_message>
<xml_diff>
--- a/Relation Multiverse in only Universe and Relativitation Law Albert Einstein with Imaginary Number.docx
+++ b/Relation Multiverse in only Universe and Relativitation Law Albert Einstein with Imaginary Number.docx
@@ -2466,15 +2466,7 @@
                       <w:sz w:val="24"/>
                       <w:szCs w:val="24"/>
                     </w:rPr>
-                    <m:t>-</m:t>
-                  </m:r>
-                  <m:r>
-                    <w:rPr>
-                      <w:rFonts w:ascii="Cambria Math" w:hAnsi="Cambria Math" w:cs="Times New Roman"/>
-                      <w:sz w:val="24"/>
-                      <w:szCs w:val="24"/>
-                    </w:rPr>
-                    <m:t>0,05826397146254458977407847800238</m:t>
+                    <m:t>-0,05826397146254458977407847800238</m:t>
                   </m:r>
                 </m:e>
               </m:d>
@@ -10262,15 +10254,7 @@
                       <w:sz w:val="24"/>
                       <w:szCs w:val="24"/>
                     </w:rPr>
-                    <m:t>-</m:t>
-                  </m:r>
-                  <m:r>
-                    <w:rPr>
-                      <w:rFonts w:ascii="Cambria Math" w:hAnsi="Cambria Math" w:cs="Times New Roman"/>
-                      <w:sz w:val="24"/>
-                      <w:szCs w:val="24"/>
-                    </w:rPr>
-                    <m:t>0,05826397146254458977407847800238</m:t>
+                    <m:t>-0,05826397146254458977407847800238</m:t>
                   </m:r>
                 </m:e>
               </m:d>
@@ -10387,15 +10371,7 @@
                           <w:sz w:val="24"/>
                           <w:szCs w:val="24"/>
                         </w:rPr>
-                        <m:t>-</m:t>
-                      </m:r>
-                      <m:r>
-                        <w:rPr>
-                          <w:rFonts w:ascii="Cambria Math" w:hAnsi="Cambria Math" w:cs="Times New Roman"/>
-                          <w:sz w:val="24"/>
-                          <w:szCs w:val="24"/>
-                        </w:rPr>
-                        <m:t>0,05826397146254458977407847800238</m:t>
+                        <m:t>-0,05826397146254458977407847800238</m:t>
                       </m:r>
                     </m:e>
                   </m:d>
@@ -10600,15 +10576,7 @@
                                       <w:sz w:val="24"/>
                                       <w:szCs w:val="24"/>
                                     </w:rPr>
-                                    <m:t>-</m:t>
-                                  </m:r>
-                                  <m:r>
-                                    <w:rPr>
-                                      <w:rFonts w:ascii="Cambria Math" w:hAnsi="Cambria Math" w:cs="Times New Roman"/>
-                                      <w:sz w:val="24"/>
-                                      <w:szCs w:val="24"/>
-                                    </w:rPr>
-                                    <m:t>0,05826397146254458977407847800238</m:t>
+                                    <m:t>-0,05826397146254458977407847800238</m:t>
                                   </m:r>
                                 </m:e>
                               </m:d>
@@ -10868,6 +10836,217 @@
           <w:szCs w:val="24"/>
         </w:rPr>
       </w:pPr>
+      <m:oMathPara>
+        <m:oMath>
+          <m:d>
+            <m:dPr>
+              <m:ctrlPr>
+                <w:rPr>
+                  <w:rFonts w:ascii="Cambria Math" w:hAnsi="Cambria Math" w:cs="Times New Roman"/>
+                  <w:i/>
+                  <w:sz w:val="24"/>
+                  <w:szCs w:val="24"/>
+                </w:rPr>
+              </m:ctrlPr>
+            </m:dPr>
+            <m:e>
+              <m:sSup>
+                <m:sSupPr>
+                  <m:ctrlPr>
+                    <w:rPr>
+                      <w:rFonts w:ascii="Cambria Math" w:hAnsi="Cambria Math" w:cs="Times New Roman"/>
+                      <w:i/>
+                      <w:sz w:val="24"/>
+                      <w:szCs w:val="24"/>
+                    </w:rPr>
+                  </m:ctrlPr>
+                </m:sSupPr>
+                <m:e>
+                  <m:r>
+                    <w:rPr>
+                      <w:rFonts w:ascii="Cambria Math" w:hAnsi="Cambria Math" w:cs="Times New Roman"/>
+                      <w:sz w:val="24"/>
+                      <w:szCs w:val="24"/>
+                    </w:rPr>
+                    <m:t>7</m:t>
+                  </m:r>
+                </m:e>
+                <m:sup>
+                  <m:r>
+                    <w:rPr>
+                      <w:rFonts w:ascii="Cambria Math" w:hAnsi="Cambria Math" w:cs="Times New Roman"/>
+                      <w:sz w:val="24"/>
+                      <w:szCs w:val="24"/>
+                    </w:rPr>
+                    <m:t>∞</m:t>
+                  </m:r>
+                </m:sup>
+              </m:sSup>
+              <m:r>
+                <w:rPr>
+                  <w:rFonts w:ascii="Cambria Math" w:hAnsi="Cambria Math" w:cs="Times New Roman"/>
+                  <w:sz w:val="24"/>
+                  <w:szCs w:val="24"/>
+                </w:rPr>
+                <m:t xml:space="preserve"> × </m:t>
+              </m:r>
+              <m:sSup>
+                <m:sSupPr>
+                  <m:ctrlPr>
+                    <w:rPr>
+                      <w:rFonts w:ascii="Cambria Math" w:hAnsi="Cambria Math" w:cs="Times New Roman"/>
+                      <w:i/>
+                      <w:sz w:val="24"/>
+                      <w:szCs w:val="24"/>
+                    </w:rPr>
+                  </m:ctrlPr>
+                </m:sSupPr>
+                <m:e>
+                  <m:r>
+                    <w:rPr>
+                      <w:rFonts w:ascii="Cambria Math" w:hAnsi="Cambria Math" w:cs="Times New Roman"/>
+                      <w:sz w:val="24"/>
+                      <w:szCs w:val="24"/>
+                    </w:rPr>
+                    <m:t>c</m:t>
+                  </m:r>
+                </m:e>
+                <m:sup>
+                  <m:d>
+                    <m:dPr>
+                      <m:ctrlPr>
+                        <w:rPr>
+                          <w:rFonts w:ascii="Cambria Math" w:hAnsi="Cambria Math" w:cs="Times New Roman"/>
+                          <w:i/>
+                          <w:sz w:val="24"/>
+                          <w:szCs w:val="24"/>
+                        </w:rPr>
+                      </m:ctrlPr>
+                    </m:dPr>
+                    <m:e>
+                      <m:sSup>
+                        <m:sSupPr>
+                          <m:ctrlPr>
+                            <w:rPr>
+                              <w:rFonts w:ascii="Cambria Math" w:hAnsi="Cambria Math" w:cs="Times New Roman"/>
+                              <w:i/>
+                              <w:sz w:val="24"/>
+                              <w:szCs w:val="24"/>
+                            </w:rPr>
+                          </m:ctrlPr>
+                        </m:sSupPr>
+                        <m:e>
+                          <m:d>
+                            <m:dPr>
+                              <m:ctrlPr>
+                                <w:rPr>
+                                  <w:rFonts w:ascii="Cambria Math" w:hAnsi="Cambria Math" w:cs="Times New Roman"/>
+                                  <w:i/>
+                                  <w:sz w:val="24"/>
+                                  <w:szCs w:val="24"/>
+                                </w:rPr>
+                              </m:ctrlPr>
+                            </m:dPr>
+                            <m:e>
+                              <m:d>
+                                <m:dPr>
+                                  <m:begChr m:val="|"/>
+                                  <m:endChr m:val="|"/>
+                                  <m:ctrlPr>
+                                    <w:rPr>
+                                      <w:rFonts w:ascii="Cambria Math" w:hAnsi="Cambria Math" w:cs="Times New Roman"/>
+                                      <w:i/>
+                                      <w:sz w:val="24"/>
+                                      <w:szCs w:val="24"/>
+                                    </w:rPr>
+                                  </m:ctrlPr>
+                                </m:dPr>
+                                <m:e>
+                                  <m:r>
+                                    <w:rPr>
+                                      <w:rFonts w:ascii="Cambria Math" w:hAnsi="Cambria Math" w:cs="Times New Roman"/>
+                                      <w:sz w:val="24"/>
+                                      <w:szCs w:val="24"/>
+                                    </w:rPr>
+                                    <m:t>0,00339469037058821034355510751738</m:t>
+                                  </m:r>
+                                </m:e>
+                              </m:d>
+                            </m:e>
+                          </m:d>
+                        </m:e>
+                        <m:sup>
+                          <m:r>
+                            <w:rPr>
+                              <w:rFonts w:ascii="Cambria Math" w:hAnsi="Cambria Math" w:cs="Times New Roman"/>
+                              <w:sz w:val="24"/>
+                              <w:szCs w:val="24"/>
+                            </w:rPr>
+                            <m:t>2</m:t>
+                          </m:r>
+                        </m:sup>
+                      </m:sSup>
+                    </m:e>
+                  </m:d>
+                </m:sup>
+              </m:sSup>
+            </m:e>
+          </m:d>
+          <m:r>
+            <w:rPr>
+              <w:rFonts w:ascii="Cambria Math" w:hAnsi="Cambria Math" w:cs="Times New Roman"/>
+              <w:sz w:val="24"/>
+              <w:szCs w:val="24"/>
+            </w:rPr>
+            <m:t xml:space="preserve"> = </m:t>
+          </m:r>
+          <m:d>
+            <m:dPr>
+              <m:ctrlPr>
+                <w:rPr>
+                  <w:rFonts w:ascii="Cambria Math" w:hAnsi="Cambria Math" w:cs="Times New Roman"/>
+                  <w:i/>
+                  <w:sz w:val="24"/>
+                  <w:szCs w:val="24"/>
+                </w:rPr>
+              </m:ctrlPr>
+            </m:dPr>
+            <m:e>
+              <m:r>
+                <w:rPr>
+                  <w:rFonts w:ascii="Cambria Math" w:hAnsi="Cambria Math" w:cs="Times New Roman"/>
+                  <w:sz w:val="24"/>
+                  <w:szCs w:val="24"/>
+                </w:rPr>
+                <m:t>7 × c</m:t>
+              </m:r>
+            </m:e>
+          </m:d>
+        </m:oMath>
+      </m:oMathPara>
+    </w:p>
+    <w:p>
+      <w:pPr>
+        <w:spacing w:line="360" w:lineRule="auto"/>
+        <w:jc w:val="center"/>
+        <w:rPr>
+          <w:rFonts w:ascii="Times New Roman" w:eastAsiaTheme="minorEastAsia" w:hAnsi="Times New Roman" w:cs="Times New Roman"/>
+          <w:sz w:val="24"/>
+          <w:szCs w:val="24"/>
+          <w:lang w:val="id-ID"/>
+        </w:rPr>
+      </w:pPr>
+    </w:p>
+    <w:p>
+      <w:pPr>
+        <w:spacing w:line="360" w:lineRule="auto"/>
+        <w:jc w:val="center"/>
+        <w:rPr>
+          <w:rFonts w:ascii="Times New Roman" w:eastAsiaTheme="minorEastAsia" w:hAnsi="Times New Roman" w:cs="Times New Roman"/>
+          <w:sz w:val="24"/>
+          <w:szCs w:val="24"/>
+        </w:rPr>
+      </w:pPr>
       <w:r>
         <w:rPr>
           <w:rFonts w:ascii="Times New Roman" w:eastAsiaTheme="minorEastAsia" w:hAnsi="Times New Roman" w:cs="Times New Roman"/>
@@ -10950,7 +11129,7 @@
             <w:sz w:val="24"/>
             <w:szCs w:val="24"/>
           </w:rPr>
-          <m:t>0,05826397146254458977407847800238</m:t>
+          <m:t>0,00339469037058821034355510751738</m:t>
         </m:r>
       </m:oMath>
       <w:r>
@@ -11127,6 +11306,7 @@
           <w:sz w:val="24"/>
           <w:szCs w:val="24"/>
         </w:rPr>
+        <w:lastRenderedPageBreak/>
         <w:t>#SAVEINDONESIA</w:t>
       </w:r>
     </w:p>
@@ -11184,7 +11364,6 @@
           <w:sz w:val="24"/>
           <w:szCs w:val="24"/>
         </w:rPr>
-        <w:lastRenderedPageBreak/>
         <w:t>#HIDUPRAKYATINDONESIA</w:t>
       </w:r>
     </w:p>
@@ -11339,8 +11518,8 @@
         </w:rPr>
         <w:t>–</w:t>
       </w:r>
-    </w:p>
-    <w:bookmarkEnd w:id="0"/>
+      <w:bookmarkEnd w:id="0"/>
+    </w:p>
     <w:p>
       <w:pPr>
         <w:spacing w:line="360" w:lineRule="auto"/>

</xml_diff>

<commit_message>
Relation Multiverse in only Universe and Relativitation Law Albert Einstein with Imaginary Number | (17:40 (W . I . B[Waktu Indonesia bagian Barat]), 17/12/2025), Batam, Kepulauan Riau, Indonesia | #LAWANPEMERINTAHINDONESIAKORUPPENINDASRAKYATINDONESIADENGANPENGETAHUAN #NOBELNOINDONESIANYES #PROUDNUSANTARIAN #PANJANGUMURPERJUANGANRAKYATINDONESIA0
Relation Multiverse in only Universe and Relativitation Law Albert Einstein with Imaginary Number | (17:40 (W . I . B[Waktu Indonesia bagian Barat]), 17/12/2025), Batam, Kepulauan Riau, Indonesia | #LAWANPEMERINTAHINDONESIAKORUPPENINDASRAKYATINDONESIADENGANPENGETAHUAN #NOBELNOINDONESIANYES #PROUDNUSANTARIAN #PANJANGUMURPERJUANGANRAKYATINDONESIA
</commit_message>
<xml_diff>
--- a/Relation Multiverse in only Universe and Relativitation Law Albert Einstein with Imaginary Number.docx
+++ b/Relation Multiverse in only Universe and Relativitation Law Albert Einstein with Imaginary Number.docx
@@ -10924,8 +10924,8 @@
                       </m:ctrlPr>
                     </m:dPr>
                     <m:e>
-                      <m:sSup>
-                        <m:sSupPr>
+                      <m:d>
+                        <m:dPr>
                           <m:ctrlPr>
                             <w:rPr>
                               <w:rFonts w:ascii="Cambria Math" w:hAnsi="Cambria Math" w:cs="Times New Roman"/>
@@ -10934,10 +10934,12 @@
                               <w:szCs w:val="24"/>
                             </w:rPr>
                           </m:ctrlPr>
-                        </m:sSupPr>
+                        </m:dPr>
                         <m:e>
                           <m:d>
                             <m:dPr>
+                              <m:begChr m:val="|"/>
+                              <m:endChr m:val="|"/>
                               <m:ctrlPr>
                                 <w:rPr>
                                   <w:rFonts w:ascii="Cambria Math" w:hAnsi="Cambria Math" w:cs="Times New Roman"/>
@@ -10948,44 +10950,18 @@
                               </m:ctrlPr>
                             </m:dPr>
                             <m:e>
-                              <m:d>
-                                <m:dPr>
-                                  <m:begChr m:val="|"/>
-                                  <m:endChr m:val="|"/>
-                                  <m:ctrlPr>
-                                    <w:rPr>
-                                      <w:rFonts w:ascii="Cambria Math" w:hAnsi="Cambria Math" w:cs="Times New Roman"/>
-                                      <w:i/>
-                                      <w:sz w:val="24"/>
-                                      <w:szCs w:val="24"/>
-                                    </w:rPr>
-                                  </m:ctrlPr>
-                                </m:dPr>
-                                <m:e>
-                                  <m:r>
-                                    <w:rPr>
-                                      <w:rFonts w:ascii="Cambria Math" w:hAnsi="Cambria Math" w:cs="Times New Roman"/>
-                                      <w:sz w:val="24"/>
-                                      <w:szCs w:val="24"/>
-                                    </w:rPr>
-                                    <m:t>0,00339469037058821034355510751738</m:t>
-                                  </m:r>
-                                </m:e>
-                              </m:d>
+                              <m:r>
+                                <w:rPr>
+                                  <w:rFonts w:ascii="Cambria Math" w:hAnsi="Cambria Math" w:cs="Times New Roman"/>
+                                  <w:sz w:val="24"/>
+                                  <w:szCs w:val="24"/>
+                                </w:rPr>
+                                <m:t>0,00339469037058821034355510751738</m:t>
+                              </m:r>
                             </m:e>
                           </m:d>
                         </m:e>
-                        <m:sup>
-                          <m:r>
-                            <w:rPr>
-                              <w:rFonts w:ascii="Cambria Math" w:hAnsi="Cambria Math" w:cs="Times New Roman"/>
-                              <w:sz w:val="24"/>
-                              <w:szCs w:val="24"/>
-                            </w:rPr>
-                            <m:t>2</m:t>
-                          </m:r>
-                        </m:sup>
-                      </m:sSup>
+                      </m:d>
                     </m:e>
                   </m:d>
                 </m:sup>
@@ -11047,6 +11023,7 @@
           <w:szCs w:val="24"/>
         </w:rPr>
       </w:pPr>
+      <w:proofErr w:type="gramStart"/>
       <w:r>
         <w:rPr>
           <w:rFonts w:ascii="Times New Roman" w:eastAsiaTheme="minorEastAsia" w:hAnsi="Times New Roman" w:cs="Times New Roman"/>
@@ -11055,24 +11032,35 @@
         </w:rPr>
         <w:t>Conclution :</w:t>
       </w:r>
-    </w:p>
-    <w:p>
-      <w:pPr>
-        <w:spacing w:line="360" w:lineRule="auto"/>
-        <w:jc w:val="center"/>
-        <w:rPr>
-          <w:rFonts w:ascii="Times New Roman" w:eastAsiaTheme="minorEastAsia" w:hAnsi="Times New Roman" w:cs="Times New Roman"/>
-          <w:sz w:val="24"/>
-          <w:szCs w:val="24"/>
-        </w:rPr>
-      </w:pPr>
+      <w:proofErr w:type="gramEnd"/>
+    </w:p>
+    <w:p>
+      <w:pPr>
+        <w:spacing w:line="360" w:lineRule="auto"/>
+        <w:jc w:val="center"/>
+        <w:rPr>
+          <w:rFonts w:ascii="Times New Roman" w:eastAsiaTheme="minorEastAsia" w:hAnsi="Times New Roman" w:cs="Times New Roman"/>
+          <w:sz w:val="24"/>
+          <w:szCs w:val="24"/>
+        </w:rPr>
+      </w:pPr>
+      <w:proofErr w:type="gramStart"/>
       <w:r>
         <w:rPr>
           <w:rFonts w:ascii="Times New Roman" w:eastAsiaTheme="minorEastAsia" w:hAnsi="Times New Roman" w:cs="Times New Roman"/>
           <w:sz w:val="24"/>
           <w:szCs w:val="24"/>
         </w:rPr>
-        <w:t>“ The Exponent of Contant 7 times</w:t>
+        <w:t>“ The</w:t>
+      </w:r>
+      <w:proofErr w:type="gramEnd"/>
+      <w:r>
+        <w:rPr>
+          <w:rFonts w:ascii="Times New Roman" w:eastAsiaTheme="minorEastAsia" w:hAnsi="Times New Roman" w:cs="Times New Roman"/>
+          <w:sz w:val="24"/>
+          <w:szCs w:val="24"/>
+        </w:rPr>
+        <w:t xml:space="preserve"> Exponent of Contant 7 times</w:t>
       </w:r>
       <w:r>
         <w:rPr>
@@ -11224,13 +11212,23 @@
           <w:szCs w:val="24"/>
         </w:rPr>
       </w:pPr>
+      <w:proofErr w:type="gramStart"/>
       <w:r>
         <w:rPr>
           <w:rFonts w:ascii="Times New Roman" w:eastAsiaTheme="minorEastAsia" w:hAnsi="Times New Roman" w:cs="Times New Roman"/>
           <w:sz w:val="24"/>
           <w:szCs w:val="24"/>
         </w:rPr>
-        <w:t>[“ Politeknik Negeri Batam for International Future ”]</w:t>
+        <w:t>[“ Politeknik</w:t>
+      </w:r>
+      <w:proofErr w:type="gramEnd"/>
+      <w:r>
+        <w:rPr>
+          <w:rFonts w:ascii="Times New Roman" w:eastAsiaTheme="minorEastAsia" w:hAnsi="Times New Roman" w:cs="Times New Roman"/>
+          <w:sz w:val="24"/>
+          <w:szCs w:val="24"/>
+        </w:rPr>
+        <w:t xml:space="preserve"> Negeri Batam for International Future ”]</w:t>
       </w:r>
     </w:p>
     <w:p>
@@ -11481,7 +11479,25 @@
           <w:sz w:val="24"/>
           <w:szCs w:val="24"/>
         </w:rPr>
-        <w:t xml:space="preserve"> sendiri, Rakyat yang mabuk, akan Budaya luar, yang mabuk Agama, yang rela membunuh Bangsa Sendiri, demi menegakkan Budaya asing. Jangan mau diperbudak oleh semua itu. Tetaplah Bersatu-padu, membangun Negri ini tanpa pertumpahan darah. Hai Anak-ku, Cipta segala yang kau mau, jangan ceritakan derita dan sakit ku kepada Rakyat, biarkan aku yang menjadi korban, asal Indonesia Bersatu. Ini aku lakukan demi Persatuan dan Kesatuan dan Persatuan Keutuhan Bangsa. Jadi kan derita ku ini sebagai Saksi. Bahwa Kekuasaan Presiden sekalipun ada batas nya. Karena Kekuasaan adalah Langsung dari Tangan Rakyat, dan Kekuasaan di atas segala nya adalah Kekuasaan Tuhan Yang Maha Esa (Y.M.E). Merdeka!!!.  </w:t>
+        <w:t xml:space="preserve"> sendiri, Rakyat yang mabuk, akan Budaya luar, yang mabuk Agama, yang rela membunuh Bangsa Sendiri, demi menegakkan Budaya asing. Jangan mau diperbudak oleh semua itu. Tetaplah Bersatu-padu, membangun Negri ini tanpa pertumpahan darah. Hai Anak-ku, Cipta segala yang kau mau, jangan ceritakan derita dan sakit ku kepada Rakyat, biarkan aku yang menjadi korban, asal Indonesia Bersatu. Ini aku lakukan demi Persatuan dan Kesatuan dan Persatuan Keutuhan Bangsa. Jadi kan derita ku ini sebagai Saksi. Bahwa Kekuasaan Presiden sekalipun ada batas nya. Karena Kekuasaan adalah Langsung dari Tangan Rakyat, dan Kekuasaan di atas segala nya adalah Kekuasaan Tuhan Yang Maha Esa (Y.M.E). </w:t>
+      </w:r>
+      <w:proofErr w:type="gramStart"/>
+      <w:r>
+        <w:rPr>
+          <w:rFonts w:ascii="Times New Roman" w:eastAsiaTheme="minorEastAsia" w:hAnsi="Times New Roman" w:cs="Times New Roman"/>
+          <w:sz w:val="24"/>
+          <w:szCs w:val="24"/>
+        </w:rPr>
+        <w:t>Merdeka!!!.</w:t>
+      </w:r>
+      <w:proofErr w:type="gramEnd"/>
+      <w:r>
+        <w:rPr>
+          <w:rFonts w:ascii="Times New Roman" w:eastAsiaTheme="minorEastAsia" w:hAnsi="Times New Roman" w:cs="Times New Roman"/>
+          <w:sz w:val="24"/>
+          <w:szCs w:val="24"/>
+        </w:rPr>
+        <w:t xml:space="preserve">  </w:t>
       </w:r>
       <w:r>
         <w:rPr>

</xml_diff>

<commit_message>
Relation Multiverse in only Universe and Relativitation Law Albert Einstein with Imaginary Number | (12:46 (W . I . B[Waktu Indonesia bagian Barat]), 26/12/2025), Batam, Kepulauan Riau, Indonesia | #LAWANPEMERINTAHINDONESIAKORUPPENINDASRAKYATINDONESIADENGANPENGETAHUAN #NOBELNOINDONESIANYES #PROUDNUSANTARIAN #PANJANGUMURPERJUANGANRAKYATINDONESIA
Relation Multiverse in only Universe and Relativitation Law Albert Einstein with Imaginary Number | (12:46 (W . I . B[Waktu Indonesia bagian Barat]), 26/12/2025), Batam, Kepulauan Riau, Indonesia | #LAWANPEMERINTAHINDONESIAKORUPPENINDASRAKYATINDONESIADENGANPENGETAHUAN #NOBELNOINDONESIANYES #PROUDNUSANTARIAN #PANJANGUMURPERJUANGANRAKYATINDONESIA
</commit_message>
<xml_diff>
--- a/Relation Multiverse in only Universe and Relativitation Law Albert Einstein with Imaginary Number.docx
+++ b/Relation Multiverse in only Universe and Relativitation Law Albert Einstein with Imaginary Number.docx
@@ -11023,6 +11023,520 @@
           <w:szCs w:val="24"/>
         </w:rPr>
       </w:pPr>
+      <m:oMathPara>
+        <m:oMath>
+          <m:d>
+            <m:dPr>
+              <m:ctrlPr>
+                <w:rPr>
+                  <w:rFonts w:ascii="Cambria Math" w:hAnsi="Cambria Math" w:cs="Times New Roman"/>
+                  <w:i/>
+                  <w:sz w:val="24"/>
+                  <w:szCs w:val="24"/>
+                </w:rPr>
+              </m:ctrlPr>
+            </m:dPr>
+            <m:e>
+              <m:sSup>
+                <m:sSupPr>
+                  <m:ctrlPr>
+                    <w:rPr>
+                      <w:rFonts w:ascii="Cambria Math" w:hAnsi="Cambria Math" w:cs="Times New Roman"/>
+                      <w:i/>
+                      <w:sz w:val="24"/>
+                      <w:szCs w:val="24"/>
+                    </w:rPr>
+                  </m:ctrlPr>
+                </m:sSupPr>
+                <m:e>
+                  <m:r>
+                    <w:rPr>
+                      <w:rFonts w:ascii="Cambria Math" w:hAnsi="Cambria Math" w:cs="Times New Roman"/>
+                      <w:sz w:val="24"/>
+                      <w:szCs w:val="24"/>
+                    </w:rPr>
+                    <m:t>7</m:t>
+                  </m:r>
+                </m:e>
+                <m:sup>
+                  <m:r>
+                    <w:rPr>
+                      <w:rFonts w:ascii="Cambria Math" w:hAnsi="Cambria Math" w:cs="Times New Roman"/>
+                      <w:sz w:val="24"/>
+                      <w:szCs w:val="24"/>
+                    </w:rPr>
+                    <m:t>∞</m:t>
+                  </m:r>
+                </m:sup>
+              </m:sSup>
+              <m:r>
+                <w:rPr>
+                  <w:rFonts w:ascii="Cambria Math" w:hAnsi="Cambria Math" w:cs="Times New Roman"/>
+                  <w:sz w:val="24"/>
+                  <w:szCs w:val="24"/>
+                </w:rPr>
+                <m:t xml:space="preserve"> × </m:t>
+              </m:r>
+              <m:sSup>
+                <m:sSupPr>
+                  <m:ctrlPr>
+                    <w:rPr>
+                      <w:rFonts w:ascii="Cambria Math" w:hAnsi="Cambria Math" w:cs="Times New Roman"/>
+                      <w:i/>
+                      <w:sz w:val="24"/>
+                      <w:szCs w:val="24"/>
+                    </w:rPr>
+                  </m:ctrlPr>
+                </m:sSupPr>
+                <m:e>
+                  <m:r>
+                    <w:rPr>
+                      <w:rFonts w:ascii="Cambria Math" w:hAnsi="Cambria Math" w:cs="Times New Roman"/>
+                      <w:sz w:val="24"/>
+                      <w:szCs w:val="24"/>
+                    </w:rPr>
+                    <m:t>c</m:t>
+                  </m:r>
+                </m:e>
+                <m:sup>
+                  <m:d>
+                    <m:dPr>
+                      <m:ctrlPr>
+                        <w:rPr>
+                          <w:rFonts w:ascii="Cambria Math" w:hAnsi="Cambria Math" w:cs="Times New Roman"/>
+                          <w:i/>
+                          <w:sz w:val="24"/>
+                          <w:szCs w:val="24"/>
+                        </w:rPr>
+                      </m:ctrlPr>
+                    </m:dPr>
+                    <m:e>
+                      <m:d>
+                        <m:dPr>
+                          <m:ctrlPr>
+                            <w:rPr>
+                              <w:rFonts w:ascii="Cambria Math" w:hAnsi="Cambria Math" w:cs="Times New Roman"/>
+                              <w:i/>
+                              <w:sz w:val="24"/>
+                              <w:szCs w:val="24"/>
+                            </w:rPr>
+                          </m:ctrlPr>
+                        </m:dPr>
+                        <m:e>
+                          <m:d>
+                            <m:dPr>
+                              <m:begChr m:val="|"/>
+                              <m:endChr m:val="|"/>
+                              <m:ctrlPr>
+                                <w:rPr>
+                                  <w:rFonts w:ascii="Cambria Math" w:hAnsi="Cambria Math" w:cs="Times New Roman"/>
+                                  <w:i/>
+                                  <w:sz w:val="24"/>
+                                  <w:szCs w:val="24"/>
+                                </w:rPr>
+                              </m:ctrlPr>
+                            </m:dPr>
+                            <m:e>
+                              <m:r>
+                                <w:rPr>
+                                  <w:rFonts w:ascii="Cambria Math" w:hAnsi="Cambria Math" w:cs="Times New Roman"/>
+                                  <w:sz w:val="24"/>
+                                  <w:szCs w:val="24"/>
+                                </w:rPr>
+                                <m:t>0,00339469037058821034355510751738</m:t>
+                              </m:r>
+                            </m:e>
+                          </m:d>
+                        </m:e>
+                      </m:d>
+                    </m:e>
+                  </m:d>
+                </m:sup>
+              </m:sSup>
+            </m:e>
+          </m:d>
+          <m:r>
+            <w:rPr>
+              <w:rFonts w:ascii="Cambria Math" w:hAnsi="Cambria Math" w:cs="Times New Roman"/>
+              <w:sz w:val="24"/>
+              <w:szCs w:val="24"/>
+            </w:rPr>
+            <m:t xml:space="preserve"> = </m:t>
+          </m:r>
+          <m:d>
+            <m:dPr>
+              <m:ctrlPr>
+                <w:rPr>
+                  <w:rFonts w:ascii="Cambria Math" w:hAnsi="Cambria Math" w:cs="Times New Roman"/>
+                  <w:i/>
+                  <w:sz w:val="24"/>
+                  <w:szCs w:val="24"/>
+                </w:rPr>
+              </m:ctrlPr>
+            </m:dPr>
+            <m:e>
+              <m:r>
+                <w:rPr>
+                  <w:rFonts w:ascii="Cambria Math" w:hAnsi="Cambria Math" w:cs="Times New Roman"/>
+                  <w:sz w:val="24"/>
+                  <w:szCs w:val="24"/>
+                </w:rPr>
+                <m:t>23</m:t>
+              </m:r>
+              <m:r>
+                <w:rPr>
+                  <w:rFonts w:ascii="Cambria Math" w:hAnsi="Cambria Math" w:cs="Times New Roman"/>
+                  <w:sz w:val="24"/>
+                  <w:szCs w:val="24"/>
+                </w:rPr>
+                <m:t xml:space="preserve"> × </m:t>
+              </m:r>
+              <m:sSup>
+                <m:sSupPr>
+                  <m:ctrlPr>
+                    <w:rPr>
+                      <w:rFonts w:ascii="Cambria Math" w:hAnsi="Cambria Math" w:cs="Times New Roman"/>
+                      <w:i/>
+                      <w:sz w:val="24"/>
+                      <w:szCs w:val="24"/>
+                    </w:rPr>
+                  </m:ctrlPr>
+                </m:sSupPr>
+                <m:e>
+                  <m:r>
+                    <w:rPr>
+                      <w:rFonts w:ascii="Cambria Math" w:hAnsi="Cambria Math" w:cs="Times New Roman"/>
+                      <w:sz w:val="24"/>
+                      <w:szCs w:val="24"/>
+                    </w:rPr>
+                    <m:t>7</m:t>
+                  </m:r>
+                </m:e>
+                <m:sup>
+                  <m:d>
+                    <m:dPr>
+                      <m:ctrlPr>
+                        <w:rPr>
+                          <w:rFonts w:ascii="Cambria Math" w:hAnsi="Cambria Math" w:cs="Times New Roman"/>
+                          <w:i/>
+                          <w:sz w:val="24"/>
+                          <w:szCs w:val="24"/>
+                        </w:rPr>
+                      </m:ctrlPr>
+                    </m:dPr>
+                    <m:e>
+                      <m:r>
+                        <w:rPr>
+                          <w:rFonts w:ascii="Cambria Math" w:hAnsi="Cambria Math" w:cs="Times New Roman"/>
+                          <w:sz w:val="24"/>
+                          <w:szCs w:val="24"/>
+                        </w:rPr>
+                        <m:t>-1</m:t>
+                      </m:r>
+                    </m:e>
+                  </m:d>
+                </m:sup>
+              </m:sSup>
+            </m:e>
+          </m:d>
+        </m:oMath>
+      </m:oMathPara>
+    </w:p>
+    <w:p>
+      <w:pPr>
+        <w:spacing w:line="360" w:lineRule="auto"/>
+        <w:jc w:val="center"/>
+        <w:rPr>
+          <w:rFonts w:ascii="Times New Roman" w:eastAsiaTheme="minorEastAsia" w:hAnsi="Times New Roman" w:cs="Times New Roman"/>
+          <w:sz w:val="24"/>
+          <w:szCs w:val="24"/>
+          <w:lang w:val="id-ID"/>
+        </w:rPr>
+      </w:pPr>
+    </w:p>
+    <w:p>
+      <w:pPr>
+        <w:spacing w:line="360" w:lineRule="auto"/>
+        <w:jc w:val="center"/>
+        <w:rPr>
+          <w:rFonts w:ascii="Times New Roman" w:eastAsiaTheme="minorEastAsia" w:hAnsi="Times New Roman" w:cs="Times New Roman"/>
+          <w:sz w:val="24"/>
+          <w:szCs w:val="24"/>
+        </w:rPr>
+      </w:pPr>
+      <m:oMathPara>
+        <m:oMath>
+          <m:r>
+            <w:rPr>
+              <w:rFonts w:ascii="Cambria Math" w:hAnsi="Cambria Math" w:cs="Times New Roman"/>
+              <w:sz w:val="24"/>
+              <w:szCs w:val="24"/>
+            </w:rPr>
+            <m:t xml:space="preserve">c = </m:t>
+          </m:r>
+          <m:d>
+            <m:dPr>
+              <m:begChr m:val="{"/>
+              <m:endChr m:val="}"/>
+              <m:ctrlPr>
+                <w:rPr>
+                  <w:rFonts w:ascii="Cambria Math" w:hAnsi="Cambria Math" w:cs="Times New Roman"/>
+                  <w:i/>
+                  <w:sz w:val="24"/>
+                  <w:szCs w:val="24"/>
+                </w:rPr>
+              </m:ctrlPr>
+            </m:dPr>
+            <m:e>
+              <m:d>
+                <m:dPr>
+                  <m:ctrlPr>
+                    <w:rPr>
+                      <w:rFonts w:ascii="Cambria Math" w:hAnsi="Cambria Math" w:cs="Times New Roman"/>
+                      <w:i/>
+                      <w:sz w:val="24"/>
+                      <w:szCs w:val="24"/>
+                    </w:rPr>
+                  </m:ctrlPr>
+                </m:dPr>
+                <m:e>
+                  <m:sSup>
+                    <m:sSupPr>
+                      <m:ctrlPr>
+                        <w:rPr>
+                          <w:rFonts w:ascii="Cambria Math" w:hAnsi="Cambria Math" w:cs="Times New Roman"/>
+                          <w:i/>
+                          <w:sz w:val="24"/>
+                          <w:szCs w:val="24"/>
+                        </w:rPr>
+                      </m:ctrlPr>
+                    </m:sSupPr>
+                    <m:e>
+                      <m:r>
+                        <w:rPr>
+                          <w:rFonts w:ascii="Cambria Math" w:hAnsi="Cambria Math" w:cs="Times New Roman"/>
+                          <w:sz w:val="24"/>
+                          <w:szCs w:val="24"/>
+                        </w:rPr>
+                        <m:t>7</m:t>
+                      </m:r>
+                    </m:e>
+                    <m:sup>
+                      <m:r>
+                        <w:rPr>
+                          <w:rFonts w:ascii="Cambria Math" w:hAnsi="Cambria Math" w:cs="Times New Roman"/>
+                          <w:sz w:val="24"/>
+                          <w:szCs w:val="24"/>
+                        </w:rPr>
+                        <m:t>∞</m:t>
+                      </m:r>
+                    </m:sup>
+                  </m:sSup>
+                  <m:r>
+                    <w:rPr>
+                      <w:rFonts w:ascii="Cambria Math" w:hAnsi="Cambria Math" w:cs="Times New Roman"/>
+                      <w:sz w:val="24"/>
+                      <w:szCs w:val="24"/>
+                    </w:rPr>
+                    <m:t xml:space="preserve"> × </m:t>
+                  </m:r>
+                  <m:sSup>
+                    <m:sSupPr>
+                      <m:ctrlPr>
+                        <w:rPr>
+                          <w:rFonts w:ascii="Cambria Math" w:hAnsi="Cambria Math" w:cs="Times New Roman"/>
+                          <w:i/>
+                          <w:sz w:val="24"/>
+                          <w:szCs w:val="24"/>
+                        </w:rPr>
+                      </m:ctrlPr>
+                    </m:sSupPr>
+                    <m:e>
+                      <m:r>
+                        <w:rPr>
+                          <w:rFonts w:ascii="Cambria Math" w:hAnsi="Cambria Math" w:cs="Times New Roman"/>
+                          <w:sz w:val="24"/>
+                          <w:szCs w:val="24"/>
+                        </w:rPr>
+                        <m:t>c</m:t>
+                      </m:r>
+                    </m:e>
+                    <m:sup>
+                      <m:d>
+                        <m:dPr>
+                          <m:ctrlPr>
+                            <w:rPr>
+                              <w:rFonts w:ascii="Cambria Math" w:hAnsi="Cambria Math" w:cs="Times New Roman"/>
+                              <w:i/>
+                              <w:sz w:val="24"/>
+                              <w:szCs w:val="24"/>
+                            </w:rPr>
+                          </m:ctrlPr>
+                        </m:dPr>
+                        <m:e>
+                          <m:d>
+                            <m:dPr>
+                              <m:ctrlPr>
+                                <w:rPr>
+                                  <w:rFonts w:ascii="Cambria Math" w:hAnsi="Cambria Math" w:cs="Times New Roman"/>
+                                  <w:i/>
+                                  <w:sz w:val="24"/>
+                                  <w:szCs w:val="24"/>
+                                </w:rPr>
+                              </m:ctrlPr>
+                            </m:dPr>
+                            <m:e>
+                              <m:d>
+                                <m:dPr>
+                                  <m:begChr m:val="|"/>
+                                  <m:endChr m:val="|"/>
+                                  <m:ctrlPr>
+                                    <w:rPr>
+                                      <w:rFonts w:ascii="Cambria Math" w:hAnsi="Cambria Math" w:cs="Times New Roman"/>
+                                      <w:i/>
+                                      <w:sz w:val="24"/>
+                                      <w:szCs w:val="24"/>
+                                    </w:rPr>
+                                  </m:ctrlPr>
+                                </m:dPr>
+                                <m:e>
+                                  <m:r>
+                                    <w:rPr>
+                                      <w:rFonts w:ascii="Cambria Math" w:hAnsi="Cambria Math" w:cs="Times New Roman"/>
+                                      <w:sz w:val="24"/>
+                                      <w:szCs w:val="24"/>
+                                    </w:rPr>
+                                    <m:t>0,00339469037058821034355510751738</m:t>
+                                  </m:r>
+                                </m:e>
+                              </m:d>
+                            </m:e>
+                          </m:d>
+                        </m:e>
+                      </m:d>
+                    </m:sup>
+                  </m:sSup>
+                </m:e>
+              </m:d>
+              <m:r>
+                <w:rPr>
+                  <w:rFonts w:ascii="Cambria Math" w:hAnsi="Cambria Math" w:cs="Times New Roman"/>
+                  <w:sz w:val="24"/>
+                  <w:szCs w:val="24"/>
+                </w:rPr>
+                <m:t xml:space="preserve"> </m:t>
+              </m:r>
+              <m:r>
+                <w:rPr>
+                  <w:rFonts w:ascii="Cambria Math" w:hAnsi="Cambria Math" w:cs="Times New Roman"/>
+                  <w:sz w:val="24"/>
+                  <w:szCs w:val="24"/>
+                </w:rPr>
+                <m:t>×</m:t>
+              </m:r>
+              <m:r>
+                <w:rPr>
+                  <w:rFonts w:ascii="Cambria Math" w:hAnsi="Cambria Math" w:cs="Times New Roman"/>
+                  <w:sz w:val="24"/>
+                  <w:szCs w:val="24"/>
+                </w:rPr>
+                <m:t xml:space="preserve"> </m:t>
+              </m:r>
+              <m:d>
+                <m:dPr>
+                  <m:ctrlPr>
+                    <w:rPr>
+                      <w:rFonts w:ascii="Cambria Math" w:hAnsi="Cambria Math" w:cs="Times New Roman"/>
+                      <w:i/>
+                      <w:sz w:val="24"/>
+                      <w:szCs w:val="24"/>
+                    </w:rPr>
+                  </m:ctrlPr>
+                </m:dPr>
+                <m:e>
+                  <m:d>
+                    <m:dPr>
+                      <m:ctrlPr>
+                        <w:rPr>
+                          <w:rFonts w:ascii="Cambria Math" w:hAnsi="Cambria Math" w:cs="Times New Roman"/>
+                          <w:i/>
+                          <w:sz w:val="24"/>
+                          <w:szCs w:val="24"/>
+                        </w:rPr>
+                      </m:ctrlPr>
+                    </m:dPr>
+                    <m:e>
+                      <m:r>
+                        <w:rPr>
+                          <w:rFonts w:ascii="Cambria Math" w:hAnsi="Cambria Math" w:cs="Times New Roman"/>
+                          <w:sz w:val="24"/>
+                          <w:szCs w:val="24"/>
+                        </w:rPr>
+                        <m:t>2</m:t>
+                      </m:r>
+                      <m:r>
+                        <w:rPr>
+                          <w:rFonts w:ascii="Cambria Math" w:hAnsi="Cambria Math" w:cs="Times New Roman"/>
+                          <w:sz w:val="24"/>
+                          <w:szCs w:val="24"/>
+                        </w:rPr>
+                        <m:t xml:space="preserve"> </m:t>
+                      </m:r>
+                      <m:r>
+                        <w:rPr>
+                          <w:rFonts w:ascii="Cambria Math" w:hAnsi="Cambria Math" w:cs="Times New Roman"/>
+                          <w:sz w:val="24"/>
+                          <w:szCs w:val="24"/>
+                        </w:rPr>
+                        <m:t>×</m:t>
+                      </m:r>
+                      <m:r>
+                        <w:rPr>
+                          <w:rFonts w:ascii="Cambria Math" w:hAnsi="Cambria Math" w:cs="Times New Roman"/>
+                          <w:sz w:val="24"/>
+                          <w:szCs w:val="24"/>
+                        </w:rPr>
+                        <m:t xml:space="preserve"> π</m:t>
+                      </m:r>
+                    </m:e>
+                  </m:d>
+                  <m:r>
+                    <w:rPr>
+                      <w:rFonts w:ascii="Cambria Math" w:hAnsi="Cambria Math" w:cs="Times New Roman"/>
+                      <w:sz w:val="24"/>
+                      <w:szCs w:val="24"/>
+                    </w:rPr>
+                    <m:t>-3</m:t>
+                  </m:r>
+                </m:e>
+              </m:d>
+            </m:e>
+          </m:d>
+        </m:oMath>
+      </m:oMathPara>
+    </w:p>
+    <w:p>
+      <w:pPr>
+        <w:spacing w:line="360" w:lineRule="auto"/>
+        <w:jc w:val="center"/>
+        <w:rPr>
+          <w:rFonts w:ascii="Times New Roman" w:eastAsiaTheme="minorEastAsia" w:hAnsi="Times New Roman" w:cs="Times New Roman"/>
+          <w:sz w:val="24"/>
+          <w:szCs w:val="24"/>
+          <w:lang w:val="id-ID"/>
+        </w:rPr>
+      </w:pPr>
+    </w:p>
+    <w:p>
+      <w:pPr>
+        <w:spacing w:line="360" w:lineRule="auto"/>
+        <w:jc w:val="center"/>
+        <w:rPr>
+          <w:rFonts w:ascii="Times New Roman" w:eastAsiaTheme="minorEastAsia" w:hAnsi="Times New Roman" w:cs="Times New Roman"/>
+          <w:sz w:val="24"/>
+          <w:szCs w:val="24"/>
+        </w:rPr>
+      </w:pPr>
       <w:proofErr w:type="gramStart"/>
       <w:r>
         <w:rPr>
@@ -11219,6 +11733,7 @@
           <w:sz w:val="24"/>
           <w:szCs w:val="24"/>
         </w:rPr>
+        <w:lastRenderedPageBreak/>
         <w:t>[“ Politeknik</w:t>
       </w:r>
       <w:proofErr w:type="gramEnd"/>
@@ -11304,7 +11819,6 @@
           <w:sz w:val="24"/>
           <w:szCs w:val="24"/>
         </w:rPr>
-        <w:lastRenderedPageBreak/>
         <w:t>#SAVEINDONESIA</w:t>
       </w:r>
     </w:p>

</xml_diff>

<commit_message>
Relation Multiverse in only Universe and Relativitation Law Albert Einstein with Imaginary Number | (12:50 (W . I . B[Waktu Indonesia bagian Barat]), 26/12/2025), Batam, Kepulauan Riau, Indonesia | #LAWANPEMERINTAHINDONESIAKORUPPENINDASRAKYATINDONESIADENGANPENGETAHUAN #NOBELNOINDONESIANYES #PROUDNUSANTARIAN #PANJANGUMURPERJUANGANRAKYATINDONESIA
Relation Multiverse in only Universe and Relativitation Law Albert Einstein with Imaginary Number | (12:50 (W . I . B[Waktu Indonesia bagian Barat]), 26/12/2025), Batam, Kepulauan Riau, Indonesia | #LAWANPEMERINTAHINDONESIAKORUPPENINDASRAKYATINDONESIADENGANPENGETAHUAN #NOBELNOINDONESIANYES #PROUDNUSANTARIAN #PANJANGUMURPERJUANGANRAKYATINDONESIA
</commit_message>
<xml_diff>
--- a/Relation Multiverse in only Universe and Relativitation Law Albert Einstein with Imaginary Number.docx
+++ b/Relation Multiverse in only Universe and Relativitation Law Albert Einstein with Imaginary Number.docx
@@ -11537,7 +11537,6 @@
           <w:szCs w:val="24"/>
         </w:rPr>
       </w:pPr>
-      <w:proofErr w:type="gramStart"/>
       <w:r>
         <w:rPr>
           <w:rFonts w:ascii="Times New Roman" w:eastAsiaTheme="minorEastAsia" w:hAnsi="Times New Roman" w:cs="Times New Roman"/>
@@ -11546,35 +11545,24 @@
         </w:rPr>
         <w:t>Conclution :</w:t>
       </w:r>
-      <w:proofErr w:type="gramEnd"/>
-    </w:p>
-    <w:p>
-      <w:pPr>
-        <w:spacing w:line="360" w:lineRule="auto"/>
-        <w:jc w:val="center"/>
-        <w:rPr>
-          <w:rFonts w:ascii="Times New Roman" w:eastAsiaTheme="minorEastAsia" w:hAnsi="Times New Roman" w:cs="Times New Roman"/>
-          <w:sz w:val="24"/>
-          <w:szCs w:val="24"/>
-        </w:rPr>
-      </w:pPr>
-      <w:proofErr w:type="gramStart"/>
+    </w:p>
+    <w:p>
+      <w:pPr>
+        <w:spacing w:line="360" w:lineRule="auto"/>
+        <w:jc w:val="center"/>
+        <w:rPr>
+          <w:rFonts w:ascii="Times New Roman" w:eastAsiaTheme="minorEastAsia" w:hAnsi="Times New Roman" w:cs="Times New Roman"/>
+          <w:sz w:val="24"/>
+          <w:szCs w:val="24"/>
+        </w:rPr>
+      </w:pPr>
       <w:r>
         <w:rPr>
           <w:rFonts w:ascii="Times New Roman" w:eastAsiaTheme="minorEastAsia" w:hAnsi="Times New Roman" w:cs="Times New Roman"/>
           <w:sz w:val="24"/>
           <w:szCs w:val="24"/>
         </w:rPr>
-        <w:t>“ The</w:t>
-      </w:r>
-      <w:proofErr w:type="gramEnd"/>
-      <w:r>
-        <w:rPr>
-          <w:rFonts w:ascii="Times New Roman" w:eastAsiaTheme="minorEastAsia" w:hAnsi="Times New Roman" w:cs="Times New Roman"/>
-          <w:sz w:val="24"/>
-          <w:szCs w:val="24"/>
-        </w:rPr>
-        <w:t xml:space="preserve"> Exponent of Contant 7 times</w:t>
+        <w:t>“ The Exponent of Contant 7 times</w:t>
       </w:r>
       <w:r>
         <w:rPr>
@@ -11640,7 +11628,23 @@
           <w:sz w:val="24"/>
           <w:szCs w:val="24"/>
         </w:rPr>
-        <w:t xml:space="preserve"> is equal Seven times of Speed of Light</w:t>
+        <w:t xml:space="preserve"> is equal Seven times</w:t>
+      </w:r>
+      <w:r>
+        <w:rPr>
+          <w:rFonts w:ascii="Times New Roman" w:eastAsiaTheme="minorEastAsia" w:hAnsi="Times New Roman" w:cs="Times New Roman"/>
+          <w:sz w:val="24"/>
+          <w:szCs w:val="24"/>
+        </w:rPr>
+        <w:t xml:space="preserve"> 2</w:t>
+      </w:r>
+      <w:r>
+        <w:rPr>
+          <w:rFonts w:ascii="Times New Roman" w:eastAsiaTheme="minorEastAsia" w:hAnsi="Times New Roman" w:cs="Times New Roman"/>
+          <w:sz w:val="24"/>
+          <w:szCs w:val="24"/>
+        </w:rPr>
+        <w:t xml:space="preserve"> of Speed of Light</w:t>
       </w:r>
       <w:r>
         <w:rPr>
@@ -11726,7 +11730,6 @@
           <w:szCs w:val="24"/>
         </w:rPr>
       </w:pPr>
-      <w:proofErr w:type="gramStart"/>
       <w:r>
         <w:rPr>
           <w:rFonts w:ascii="Times New Roman" w:eastAsiaTheme="minorEastAsia" w:hAnsi="Times New Roman" w:cs="Times New Roman"/>
@@ -11734,16 +11737,7 @@
           <w:szCs w:val="24"/>
         </w:rPr>
         <w:lastRenderedPageBreak/>
-        <w:t>[“ Politeknik</w:t>
-      </w:r>
-      <w:proofErr w:type="gramEnd"/>
-      <w:r>
-        <w:rPr>
-          <w:rFonts w:ascii="Times New Roman" w:eastAsiaTheme="minorEastAsia" w:hAnsi="Times New Roman" w:cs="Times New Roman"/>
-          <w:sz w:val="24"/>
-          <w:szCs w:val="24"/>
-        </w:rPr>
-        <w:t xml:space="preserve"> Negeri Batam for International Future ”]</w:t>
+        <w:t>[“ Politeknik Negeri Batam for International Future ”]</w:t>
       </w:r>
     </w:p>
     <w:p>
@@ -11993,25 +11987,7 @@
           <w:sz w:val="24"/>
           <w:szCs w:val="24"/>
         </w:rPr>
-        <w:t xml:space="preserve"> sendiri, Rakyat yang mabuk, akan Budaya luar, yang mabuk Agama, yang rela membunuh Bangsa Sendiri, demi menegakkan Budaya asing. Jangan mau diperbudak oleh semua itu. Tetaplah Bersatu-padu, membangun Negri ini tanpa pertumpahan darah. Hai Anak-ku, Cipta segala yang kau mau, jangan ceritakan derita dan sakit ku kepada Rakyat, biarkan aku yang menjadi korban, asal Indonesia Bersatu. Ini aku lakukan demi Persatuan dan Kesatuan dan Persatuan Keutuhan Bangsa. Jadi kan derita ku ini sebagai Saksi. Bahwa Kekuasaan Presiden sekalipun ada batas nya. Karena Kekuasaan adalah Langsung dari Tangan Rakyat, dan Kekuasaan di atas segala nya adalah Kekuasaan Tuhan Yang Maha Esa (Y.M.E). </w:t>
-      </w:r>
-      <w:proofErr w:type="gramStart"/>
-      <w:r>
-        <w:rPr>
-          <w:rFonts w:ascii="Times New Roman" w:eastAsiaTheme="minorEastAsia" w:hAnsi="Times New Roman" w:cs="Times New Roman"/>
-          <w:sz w:val="24"/>
-          <w:szCs w:val="24"/>
-        </w:rPr>
-        <w:t>Merdeka!!!.</w:t>
-      </w:r>
-      <w:proofErr w:type="gramEnd"/>
-      <w:r>
-        <w:rPr>
-          <w:rFonts w:ascii="Times New Roman" w:eastAsiaTheme="minorEastAsia" w:hAnsi="Times New Roman" w:cs="Times New Roman"/>
-          <w:sz w:val="24"/>
-          <w:szCs w:val="24"/>
-        </w:rPr>
-        <w:t xml:space="preserve">  </w:t>
+        <w:t xml:space="preserve"> sendiri, Rakyat yang mabuk, akan Budaya luar, yang mabuk Agama, yang rela membunuh Bangsa Sendiri, demi menegakkan Budaya asing. Jangan mau diperbudak oleh semua itu. Tetaplah Bersatu-padu, membangun Negri ini tanpa pertumpahan darah. Hai Anak-ku, Cipta segala yang kau mau, jangan ceritakan derita dan sakit ku kepada Rakyat, biarkan aku yang menjadi korban, asal Indonesia Bersatu. Ini aku lakukan demi Persatuan dan Kesatuan dan Persatuan Keutuhan Bangsa. Jadi kan derita ku ini sebagai Saksi. Bahwa Kekuasaan Presiden sekalipun ada batas nya. Karena Kekuasaan adalah Langsung dari Tangan Rakyat, dan Kekuasaan di atas segala nya adalah Kekuasaan Tuhan Yang Maha Esa (Y.M.E). Merdeka!!!.  </w:t>
       </w:r>
       <w:r>
         <w:rPr>

</xml_diff>